<commit_message>
Added my sections for iteration 3
Data design and alternatives considered
</commit_message>
<xml_diff>
--- a/Interation Reports/Third Iteration/IterationReport3.docx
+++ b/Interation Reports/Third Iteration/IterationReport3.docx
@@ -163,30 +163,8 @@
                                         <w:rPr>
                                           <w:color w:val="FFFFFF" w:themeColor="background1"/>
                                         </w:rPr>
-                                        <w:t xml:space="preserve">Harrison, Christian </w:t>
+                                        <w:t>Harrison, Christian McMurtrie, Timothy Nakhisa</w:t>
                                       </w:r>
-                                      <w:proofErr w:type="spellStart"/>
-                                      <w:r>
-                                        <w:rPr>
-                                          <w:color w:val="FFFFFF" w:themeColor="background1"/>
-                                        </w:rPr>
-                                        <w:t>McMurtrie</w:t>
-                                      </w:r>
-                                      <w:proofErr w:type="spellEnd"/>
-                                      <w:r>
-                                        <w:rPr>
-                                          <w:color w:val="FFFFFF" w:themeColor="background1"/>
-                                        </w:rPr>
-                                        <w:t xml:space="preserve">, Timothy </w:t>
-                                      </w:r>
-                                      <w:proofErr w:type="spellStart"/>
-                                      <w:r>
-                                        <w:rPr>
-                                          <w:color w:val="FFFFFF" w:themeColor="background1"/>
-                                        </w:rPr>
-                                        <w:t>Nakhisa</w:t>
-                                      </w:r>
-                                      <w:proofErr w:type="spellEnd"/>
                                     </w:sdtContent>
                                   </w:sdt>
                                   <w:r>
@@ -390,6 +368,7 @@
                                 <w:dataBinding w:prefixMappings="xmlns:ns0='http://purl.org/dc/elements/1.1/' xmlns:ns1='http://schemas.openxmlformats.org/package/2006/metadata/core-properties' " w:xpath="/ns1:coreProperties[1]/ns0:creator[1]" w:storeItemID="{6C3C8BC8-F283-45AE-878A-BAB7291924A1}"/>
                                 <w:text/>
                               </w:sdtPr>
+                              <w:sdtEndPr/>
                               <w:sdtContent>
                                 <w:r>
                                   <w:rPr>
@@ -407,30 +386,8 @@
                                   <w:rPr>
                                     <w:color w:val="FFFFFF" w:themeColor="background1"/>
                                   </w:rPr>
-                                  <w:t xml:space="preserve">Harrison, Christian </w:t>
+                                  <w:t>Harrison, Christian McMurtrie, Timothy Nakhisa</w:t>
                                 </w:r>
-                                <w:proofErr w:type="spellStart"/>
-                                <w:r>
-                                  <w:rPr>
-                                    <w:color w:val="FFFFFF" w:themeColor="background1"/>
-                                  </w:rPr>
-                                  <w:t>McMurtrie</w:t>
-                                </w:r>
-                                <w:proofErr w:type="spellEnd"/>
-                                <w:r>
-                                  <w:rPr>
-                                    <w:color w:val="FFFFFF" w:themeColor="background1"/>
-                                  </w:rPr>
-                                  <w:t xml:space="preserve">, Timothy </w:t>
-                                </w:r>
-                                <w:proofErr w:type="spellStart"/>
-                                <w:r>
-                                  <w:rPr>
-                                    <w:color w:val="FFFFFF" w:themeColor="background1"/>
-                                  </w:rPr>
-                                  <w:t>Nakhisa</w:t>
-                                </w:r>
-                                <w:proofErr w:type="spellEnd"/>
                               </w:sdtContent>
                             </w:sdt>
                             <w:r>
@@ -476,6 +433,7 @@
                                 <w:dataBinding w:prefixMappings="xmlns:ns0='http://schemas.microsoft.com/office/2006/coverPageProps' " w:xpath="/ns0:CoverPageProperties[1]/ns0:CompanyAddress[1]" w:storeItemID="{55AF091B-3C7A-41E3-B477-F2FDAA23CFDA}"/>
                                 <w:text/>
                               </w:sdtPr>
+                              <w:sdtEndPr/>
                               <w:sdtContent>
                                 <w:r>
                                   <w:rPr>
@@ -536,6 +494,7 @@
                                 <w:dataBinding w:prefixMappings="xmlns:ns0='http://purl.org/dc/elements/1.1/' xmlns:ns1='http://schemas.openxmlformats.org/package/2006/metadata/core-properties' " w:xpath="/ns1:coreProperties[1]/ns0:title[1]" w:storeItemID="{6C3C8BC8-F283-45AE-878A-BAB7291924A1}"/>
                                 <w:text/>
                               </w:sdtPr>
+                              <w:sdtEndPr/>
                               <w:sdtContent>
                                 <w:r>
                                   <w:rPr>
@@ -716,7 +675,16 @@
                                     <w:sz w:val="28"/>
                                     <w:szCs w:val="28"/>
                                   </w:rPr>
-                                  <w:t>Second Iteration Report</w:t>
+                                  <w:t>Third</w:t>
+                                </w:r>
+                                <w:bookmarkStart w:id="0" w:name="_GoBack"/>
+                                <w:bookmarkEnd w:id="0"/>
+                                <w:r>
+                                  <w:rPr>
+                                    <w:sz w:val="28"/>
+                                    <w:szCs w:val="28"/>
+                                  </w:rPr>
+                                  <w:t xml:space="preserve"> Iteration Report</w:t>
                                 </w:r>
                               </w:p>
                             </w:txbxContent>
@@ -754,7 +722,16 @@
                               <w:sz w:val="28"/>
                               <w:szCs w:val="28"/>
                             </w:rPr>
-                            <w:t>Second Iteration Report</w:t>
+                            <w:t>Third</w:t>
+                          </w:r>
+                          <w:bookmarkStart w:id="1" w:name="_GoBack"/>
+                          <w:bookmarkEnd w:id="1"/>
+                          <w:r>
+                            <w:rPr>
+                              <w:sz w:val="28"/>
+                              <w:szCs w:val="28"/>
+                            </w:rPr>
+                            <w:t xml:space="preserve"> Iteration Report</w:t>
                           </w:r>
                         </w:p>
                       </w:txbxContent>
@@ -3157,12 +3134,12 @@
         <w:pStyle w:val="Heading1"/>
         <w:spacing w:before="0" w:line="240" w:lineRule="auto"/>
       </w:pPr>
-      <w:bookmarkStart w:id="0" w:name="_Toc437345602"/>
+      <w:bookmarkStart w:id="2" w:name="_Toc437345602"/>
       <w:r>
         <w:lastRenderedPageBreak/>
         <w:t>Introduction</w:t>
       </w:r>
-      <w:bookmarkEnd w:id="0"/>
+      <w:bookmarkEnd w:id="2"/>
     </w:p>
     <w:p>
       <w:pPr>
@@ -3173,40 +3150,16 @@
         <w:t>Our team is Computer Applications: Knowledgeable Engineering (CAKE). The members of this team a</w:t>
       </w:r>
       <w:r>
-        <w:t xml:space="preserve">re Colin Harrison, Christian </w:t>
-      </w:r>
-      <w:proofErr w:type="spellStart"/>
-      <w:r>
-        <w:t>McM</w:t>
-      </w:r>
-      <w:r>
-        <w:t>urtrie</w:t>
-      </w:r>
-      <w:proofErr w:type="spellEnd"/>
-      <w:r>
-        <w:t>, Timo</w:t>
+        <w:t>re Colin Harrison, Christian McM</w:t>
+      </w:r>
+      <w:r>
+        <w:t>urtrie, Timo</w:t>
       </w:r>
       <w:r>
         <w:t>thy</w:t>
       </w:r>
       <w:r>
-        <w:t xml:space="preserve"> </w:t>
-      </w:r>
-      <w:proofErr w:type="spellStart"/>
-      <w:r>
-        <w:t>Nakhisa</w:t>
-      </w:r>
-      <w:proofErr w:type="spellEnd"/>
-      <w:r>
-        <w:t xml:space="preserve">, and Zachary Rivera. We are working with our client, Dr. Yvonne </w:t>
-      </w:r>
-      <w:proofErr w:type="spellStart"/>
-      <w:r>
-        <w:t>Chueh</w:t>
-      </w:r>
-      <w:proofErr w:type="spellEnd"/>
-      <w:r>
-        <w:t xml:space="preserve">, </w:t>
+        <w:t xml:space="preserve"> Nakhisa, and Zachary Rivera. We are working with our client, Dr. Yvonne Chueh, </w:t>
       </w:r>
       <w:r>
         <w:t>to create</w:t>
@@ -3258,11 +3211,11 @@
         <w:pStyle w:val="Heading1"/>
         <w:spacing w:before="0"/>
       </w:pPr>
-      <w:bookmarkStart w:id="1" w:name="_Toc437345603"/>
+      <w:bookmarkStart w:id="3" w:name="_Toc437345603"/>
       <w:r>
         <w:t>Website</w:t>
       </w:r>
-      <w:bookmarkEnd w:id="1"/>
+      <w:bookmarkEnd w:id="3"/>
     </w:p>
     <w:p>
       <w:pPr>
@@ -3299,11 +3252,11 @@
         <w:pStyle w:val="Heading1"/>
         <w:spacing w:before="0" w:line="240" w:lineRule="auto"/>
       </w:pPr>
-      <w:bookmarkStart w:id="2" w:name="_Toc437345604"/>
+      <w:bookmarkStart w:id="4" w:name="_Toc437345604"/>
       <w:r>
         <w:t>Project Overview</w:t>
       </w:r>
-      <w:bookmarkEnd w:id="2"/>
+      <w:bookmarkEnd w:id="4"/>
     </w:p>
     <w:p>
       <w:pPr>
@@ -3324,11 +3277,11 @@
         <w:pStyle w:val="Heading2"/>
         <w:spacing w:before="0" w:line="240" w:lineRule="auto"/>
       </w:pPr>
-      <w:bookmarkStart w:id="3" w:name="_Toc437345605"/>
+      <w:bookmarkStart w:id="5" w:name="_Toc437345605"/>
       <w:r>
         <w:t>Problem and Solution</w:t>
       </w:r>
-      <w:bookmarkEnd w:id="3"/>
+      <w:bookmarkEnd w:id="5"/>
     </w:p>
     <w:p>
       <w:pPr>
@@ -3378,15 +3331,7 @@
         <w:t xml:space="preserve"> a</w:t>
       </w:r>
       <w:r>
-        <w:t xml:space="preserve"> family is not available. The vision of Dr. </w:t>
-      </w:r>
-      <w:proofErr w:type="spellStart"/>
-      <w:r>
-        <w:t>Chueh</w:t>
-      </w:r>
-      <w:proofErr w:type="spellEnd"/>
-      <w:r>
-        <w:t xml:space="preserve"> is to have an online site where such activities can be arranged. This would include having a system where families away from older relatives can contribute to</w:t>
+        <w:t xml:space="preserve"> family is not available. The vision of Dr. Chueh is to have an online site where such activities can be arranged. This would include having a system where families away from older relatives can contribute to</w:t>
       </w:r>
       <w:r>
         <w:t>wards</w:t>
@@ -3432,11 +3377,11 @@
         <w:pStyle w:val="Heading2"/>
         <w:spacing w:before="0" w:line="240" w:lineRule="auto"/>
       </w:pPr>
-      <w:bookmarkStart w:id="4" w:name="_Toc437345606"/>
+      <w:bookmarkStart w:id="6" w:name="_Toc437345606"/>
       <w:r>
         <w:t>Stakeholders</w:t>
       </w:r>
-      <w:bookmarkEnd w:id="4"/>
+      <w:bookmarkEnd w:id="6"/>
       <w:r>
         <w:t xml:space="preserve"> </w:t>
       </w:r>
@@ -3447,15 +3392,7 @@
         <w:ind w:firstLine="720"/>
       </w:pPr>
       <w:r>
-        <w:t xml:space="preserve">The client is Dr. </w:t>
-      </w:r>
-      <w:proofErr w:type="spellStart"/>
-      <w:r>
-        <w:t>Chueh</w:t>
-      </w:r>
-      <w:proofErr w:type="spellEnd"/>
-      <w:r>
-        <w:t xml:space="preserve">. She is a Professor of Mathematics at Central Washington University in Ellensburg, WA. She was inspired to do something for the aging community during a trip to the east coast. During this trip, she attended a funeral where the family of the departed received food and condolences from members of an online site called “Meal Train”. She recognized the good that can </w:t>
+        <w:t xml:space="preserve">The client is Dr. Chueh. She is a Professor of Mathematics at Central Washington University in Ellensburg, WA. She was inspired to do something for the aging community during a trip to the east coast. During this trip, she attended a funeral where the family of the departed received food and condolences from members of an online site called “Meal Train”. She recognized the good that can </w:t>
       </w:r>
       <w:r>
         <w:lastRenderedPageBreak/>
@@ -3508,11 +3445,11 @@
         <w:pStyle w:val="Heading2"/>
         <w:spacing w:before="0" w:line="240" w:lineRule="auto"/>
       </w:pPr>
-      <w:bookmarkStart w:id="5" w:name="_Toc437345607"/>
+      <w:bookmarkStart w:id="7" w:name="_Toc437345607"/>
       <w:r>
         <w:t>Scope</w:t>
       </w:r>
-      <w:bookmarkEnd w:id="5"/>
+      <w:bookmarkEnd w:id="7"/>
     </w:p>
     <w:p>
       <w:pPr>
@@ -3570,11 +3507,11 @@
         <w:pStyle w:val="Heading1"/>
         <w:spacing w:before="0" w:line="240" w:lineRule="auto"/>
       </w:pPr>
-      <w:bookmarkStart w:id="6" w:name="_Toc437345608"/>
+      <w:bookmarkStart w:id="8" w:name="_Toc437345608"/>
       <w:r>
         <w:t>Project Management Plan</w:t>
       </w:r>
-      <w:bookmarkEnd w:id="6"/>
+      <w:bookmarkEnd w:id="8"/>
     </w:p>
     <w:p>
       <w:r>
@@ -3587,11 +3524,11 @@
         <w:pStyle w:val="Heading2"/>
         <w:spacing w:before="0" w:line="240" w:lineRule="auto"/>
       </w:pPr>
-      <w:bookmarkStart w:id="7" w:name="_Toc437345609"/>
+      <w:bookmarkStart w:id="9" w:name="_Toc437345609"/>
       <w:r>
         <w:t>Project Organization</w:t>
       </w:r>
-      <w:bookmarkEnd w:id="7"/>
+      <w:bookmarkEnd w:id="9"/>
     </w:p>
     <w:p>
       <w:pPr>
@@ -3626,12 +3563,12 @@
         <w:pStyle w:val="Heading2"/>
         <w:spacing w:before="0" w:line="240" w:lineRule="auto"/>
       </w:pPr>
-      <w:bookmarkStart w:id="8" w:name="_Toc437345610"/>
+      <w:bookmarkStart w:id="10" w:name="_Toc437345610"/>
       <w:r>
         <w:lastRenderedPageBreak/>
         <w:t>Risk Analysis</w:t>
       </w:r>
-      <w:bookmarkEnd w:id="8"/>
+      <w:bookmarkEnd w:id="10"/>
     </w:p>
     <w:p>
       <w:pPr>
@@ -4648,11 +4585,11 @@
         <w:pStyle w:val="Heading2"/>
         <w:spacing w:before="0" w:line="240" w:lineRule="auto"/>
       </w:pPr>
-      <w:bookmarkStart w:id="9" w:name="_Toc437345611"/>
+      <w:bookmarkStart w:id="11" w:name="_Toc437345611"/>
       <w:r>
         <w:t>Hardware and Software Resource Requirements</w:t>
       </w:r>
-      <w:bookmarkEnd w:id="9"/>
+      <w:bookmarkEnd w:id="11"/>
     </w:p>
     <w:p>
       <w:pPr>
@@ -4685,11 +4622,11 @@
         <w:pStyle w:val="Heading2"/>
         <w:spacing w:before="0" w:line="240" w:lineRule="auto"/>
       </w:pPr>
-      <w:bookmarkStart w:id="10" w:name="_Toc437345612"/>
+      <w:bookmarkStart w:id="12" w:name="_Toc437345612"/>
       <w:r>
         <w:t>Work Breakdown</w:t>
       </w:r>
-      <w:bookmarkEnd w:id="10"/>
+      <w:bookmarkEnd w:id="12"/>
     </w:p>
     <w:p>
       <w:pPr>
@@ -4716,11 +4653,11 @@
         <w:pStyle w:val="Heading2"/>
         <w:spacing w:before="0" w:line="240" w:lineRule="auto"/>
       </w:pPr>
-      <w:bookmarkStart w:id="11" w:name="_Toc437345613"/>
+      <w:bookmarkStart w:id="13" w:name="_Toc437345613"/>
       <w:r>
         <w:t>Project Schedule</w:t>
       </w:r>
-      <w:bookmarkEnd w:id="11"/>
+      <w:bookmarkEnd w:id="13"/>
     </w:p>
     <w:p>
       <w:pPr>
@@ -4782,11 +4719,11 @@
         <w:pStyle w:val="Heading1"/>
         <w:spacing w:before="0" w:line="240" w:lineRule="auto"/>
       </w:pPr>
-      <w:bookmarkStart w:id="12" w:name="_Toc437345614"/>
+      <w:bookmarkStart w:id="14" w:name="_Toc437345614"/>
       <w:r>
         <w:t>Requirements</w:t>
       </w:r>
-      <w:bookmarkEnd w:id="12"/>
+      <w:bookmarkEnd w:id="14"/>
     </w:p>
     <w:p>
       <w:pPr>
@@ -4812,23 +4749,7 @@
         <w:t xml:space="preserve"> away</w:t>
       </w:r>
       <w:r>
-        <w:t xml:space="preserve"> from Dr. </w:t>
-      </w:r>
-      <w:proofErr w:type="spellStart"/>
-      <w:r>
-        <w:t>Chueh’s</w:t>
-      </w:r>
-      <w:proofErr w:type="spellEnd"/>
-      <w:r>
-        <w:t xml:space="preserve"> vision. We will present our requirements list to Dr. </w:t>
-      </w:r>
-      <w:proofErr w:type="spellStart"/>
-      <w:r>
-        <w:t>Chueh</w:t>
-      </w:r>
-      <w:proofErr w:type="spellEnd"/>
-      <w:r>
-        <w:t xml:space="preserve"> for review. </w:t>
+        <w:t xml:space="preserve"> from Dr. Chueh’s vision. We will present our requirements list to Dr. Chueh for review. </w:t>
       </w:r>
     </w:p>
     <w:p>
@@ -4842,11 +4763,11 @@
         <w:pStyle w:val="Heading2"/>
         <w:spacing w:before="0" w:line="240" w:lineRule="auto"/>
       </w:pPr>
-      <w:bookmarkStart w:id="13" w:name="_Toc437345615"/>
+      <w:bookmarkStart w:id="15" w:name="_Toc437345615"/>
       <w:r>
         <w:t>Development, Operation, and Maintenance Environments</w:t>
       </w:r>
-      <w:bookmarkEnd w:id="13"/>
+      <w:bookmarkEnd w:id="15"/>
     </w:p>
     <w:p>
       <w:pPr>
@@ -5186,11 +5107,11 @@
       <w:pPr>
         <w:pStyle w:val="Heading2"/>
       </w:pPr>
-      <w:bookmarkStart w:id="14" w:name="_Toc437345616"/>
+      <w:bookmarkStart w:id="16" w:name="_Toc437345616"/>
       <w:r>
         <w:t>System Model</w:t>
       </w:r>
-      <w:bookmarkEnd w:id="14"/>
+      <w:bookmarkEnd w:id="16"/>
     </w:p>
     <w:p>
       <w:pPr>
@@ -5205,11 +5126,11 @@
         <w:pStyle w:val="Heading3"/>
         <w:spacing w:before="0"/>
       </w:pPr>
-      <w:bookmarkStart w:id="15" w:name="_Toc437345617"/>
+      <w:bookmarkStart w:id="17" w:name="_Toc437345617"/>
       <w:r>
         <w:t>Textual Use Cases</w:t>
       </w:r>
-      <w:bookmarkEnd w:id="15"/>
+      <w:bookmarkEnd w:id="17"/>
     </w:p>
     <w:p>
       <w:pPr>
@@ -5760,11 +5681,11 @@
         <w:pStyle w:val="Heading2"/>
         <w:spacing w:before="0" w:line="240" w:lineRule="auto"/>
       </w:pPr>
-      <w:bookmarkStart w:id="16" w:name="_Toc437345618"/>
+      <w:bookmarkStart w:id="18" w:name="_Toc437345618"/>
       <w:r>
         <w:t>User Interaction</w:t>
       </w:r>
-      <w:bookmarkEnd w:id="16"/>
+      <w:bookmarkEnd w:id="18"/>
     </w:p>
     <w:p>
       <w:pPr>
@@ -5861,11 +5782,11 @@
         <w:pStyle w:val="Heading2"/>
         <w:spacing w:before="0" w:line="240" w:lineRule="auto"/>
       </w:pPr>
-      <w:bookmarkStart w:id="17" w:name="_Toc437345619"/>
+      <w:bookmarkStart w:id="19" w:name="_Toc437345619"/>
       <w:r>
         <w:t>Functional Requirements</w:t>
       </w:r>
-      <w:bookmarkEnd w:id="17"/>
+      <w:bookmarkEnd w:id="19"/>
     </w:p>
     <w:p>
       <w:r>
@@ -5882,11 +5803,11 @@
         <w:pStyle w:val="Heading3"/>
         <w:spacing w:before="0"/>
       </w:pPr>
-      <w:bookmarkStart w:id="18" w:name="_Toc437345620"/>
+      <w:bookmarkStart w:id="20" w:name="_Toc437345620"/>
       <w:r>
         <w:t>Primary Requirements</w:t>
       </w:r>
-      <w:bookmarkEnd w:id="18"/>
+      <w:bookmarkEnd w:id="20"/>
     </w:p>
     <w:p>
       <w:pPr>
@@ -6006,11 +5927,11 @@
         <w:pStyle w:val="Heading3"/>
         <w:spacing w:before="0"/>
       </w:pPr>
-      <w:bookmarkStart w:id="19" w:name="_Toc437345621"/>
+      <w:bookmarkStart w:id="21" w:name="_Toc437345621"/>
       <w:r>
         <w:t>Secondary Requirements</w:t>
       </w:r>
-      <w:bookmarkEnd w:id="19"/>
+      <w:bookmarkEnd w:id="21"/>
     </w:p>
     <w:p>
       <w:pPr>
@@ -6028,21 +5949,7 @@
         <w:rPr>
           <w:rFonts w:cs="Times New Roman"/>
         </w:rPr>
-        <w:t xml:space="preserve">Determining how users will pay for the services the website offer. </w:t>
-      </w:r>
-      <w:proofErr w:type="spellStart"/>
-      <w:r>
-        <w:rPr>
-          <w:rFonts w:cs="Times New Roman"/>
-        </w:rPr>
-        <w:t>WePay</w:t>
-      </w:r>
-      <w:proofErr w:type="spellEnd"/>
-      <w:r>
-        <w:rPr>
-          <w:rFonts w:cs="Times New Roman"/>
-        </w:rPr>
-        <w:t xml:space="preserve">, </w:t>
+        <w:t xml:space="preserve">Determining how users will pay for the services the website offer. WePay, </w:t>
       </w:r>
       <w:r>
         <w:rPr>
@@ -6164,11 +6071,11 @@
         <w:pStyle w:val="Heading2"/>
         <w:spacing w:before="0" w:line="240" w:lineRule="auto"/>
       </w:pPr>
-      <w:bookmarkStart w:id="20" w:name="_Toc437345622"/>
+      <w:bookmarkStart w:id="22" w:name="_Toc437345622"/>
       <w:r>
         <w:t>Nonfunctional Requirements</w:t>
       </w:r>
-      <w:bookmarkEnd w:id="20"/>
+      <w:bookmarkEnd w:id="22"/>
       <w:r>
         <w:rPr>
           <w:rFonts w:ascii="Times New Roman" w:hAnsi="Times New Roman" w:cs="Times New Roman"/>
@@ -6448,11 +6355,11 @@
         <w:pStyle w:val="Heading2"/>
         <w:spacing w:before="0" w:line="240" w:lineRule="auto"/>
       </w:pPr>
-      <w:bookmarkStart w:id="21" w:name="_Toc437345623"/>
+      <w:bookmarkStart w:id="23" w:name="_Toc437345623"/>
       <w:r>
         <w:t>Feasibility</w:t>
       </w:r>
-      <w:bookmarkEnd w:id="21"/>
+      <w:bookmarkEnd w:id="23"/>
     </w:p>
     <w:p>
       <w:pPr>
@@ -6511,6 +6418,68 @@
       </w:r>
     </w:p>
     <w:p>
+      <w:r>
+        <w:tab/>
+      </w:r>
+      <w:r>
+        <w:t xml:space="preserve">The structure of the database that we are currently using is not too complex. Some of the fields that we have that are essential to make sure that the database is usable are the following: </w:t>
+      </w:r>
+    </w:p>
+    <w:p>
+      <w:pPr>
+        <w:pStyle w:val="ListParagraph"/>
+        <w:numPr>
+          <w:ilvl w:val="0"/>
+          <w:numId w:val="13"/>
+        </w:numPr>
+      </w:pPr>
+      <w:r>
+        <w:t>Username</w:t>
+      </w:r>
+    </w:p>
+    <w:p>
+      <w:pPr>
+        <w:pStyle w:val="ListParagraph"/>
+        <w:numPr>
+          <w:ilvl w:val="0"/>
+          <w:numId w:val="13"/>
+        </w:numPr>
+      </w:pPr>
+      <w:r>
+        <w:t>Password</w:t>
+      </w:r>
+    </w:p>
+    <w:p>
+      <w:pPr>
+        <w:pStyle w:val="ListParagraph"/>
+        <w:numPr>
+          <w:ilvl w:val="0"/>
+          <w:numId w:val="13"/>
+        </w:numPr>
+      </w:pPr>
+      <w:r>
+        <w:t>Events</w:t>
+      </w:r>
+    </w:p>
+    <w:p>
+      <w:pPr>
+        <w:pStyle w:val="ListParagraph"/>
+        <w:numPr>
+          <w:ilvl w:val="0"/>
+          <w:numId w:val="13"/>
+        </w:numPr>
+      </w:pPr>
+      <w:r>
+        <w:t>Calendar</w:t>
+      </w:r>
+    </w:p>
+    <w:p>
+      <w:r>
+        <w:t xml:space="preserve">Since our website is not heavily focused on processing heavy amounts of data, we have not found it necessary to use any core data structures or algorithms to analyze the data that the user submits to us. </w:t>
+      </w:r>
+    </w:p>
+    <w:p/>
+    <w:p>
       <w:pPr>
         <w:pStyle w:val="Heading2"/>
       </w:pPr>
@@ -6526,6 +6495,51 @@
         <w:t>Alternatives Considered</w:t>
       </w:r>
     </w:p>
+    <w:p>
+      <w:r>
+        <w:tab/>
+      </w:r>
+      <w:r>
+        <w:t>The architectural model that we chose as a group was the agile software development because it gives us the flexibility to promote adaptive planning, fast development, early delivery and it fosters rapid and flexible response to change. This has been proven throughout the project when we needed to change some of our core requirements with short notice due to unforeseen circumstances. With our client also giving us a wide range of flexibility and options, the agile method has worked out well because we have been able to make significant decisions without having a “higher” hierarchy or process to go through. We also abide by some of the principles that are the foundation of the architecture. Some of them include:</w:t>
+      </w:r>
+    </w:p>
+    <w:p>
+      <w:pPr>
+        <w:pStyle w:val="ListParagraph"/>
+        <w:numPr>
+          <w:ilvl w:val="0"/>
+          <w:numId w:val="14"/>
+        </w:numPr>
+      </w:pPr>
+      <w:r>
+        <w:t>Customer satisfaction by demoing the latest prototype for the client.</w:t>
+      </w:r>
+    </w:p>
+    <w:p>
+      <w:pPr>
+        <w:pStyle w:val="ListParagraph"/>
+        <w:numPr>
+          <w:ilvl w:val="0"/>
+          <w:numId w:val="14"/>
+        </w:numPr>
+      </w:pPr>
+      <w:r>
+        <w:t>Being flexible to change requirements in late stages of development.</w:t>
+      </w:r>
+    </w:p>
+    <w:p>
+      <w:pPr>
+        <w:pStyle w:val="ListParagraph"/>
+        <w:numPr>
+          <w:ilvl w:val="0"/>
+          <w:numId w:val="14"/>
+        </w:numPr>
+      </w:pPr>
+      <w:r>
+        <w:t>We meet with our client bi-weekly face to face, thus we always have a prototype that is up to date.</w:t>
+      </w:r>
+    </w:p>
+    <w:p/>
     <w:p/>
     <w:p>
       <w:pPr>
@@ -6545,19 +6559,17 @@
           <w:rFonts w:cs="Times New Roman"/>
         </w:rPr>
       </w:pPr>
-      <w:bookmarkStart w:id="22" w:name="_GoBack"/>
-      <w:bookmarkEnd w:id="22"/>
     </w:p>
     <w:p>
       <w:pPr>
         <w:pStyle w:val="Heading1"/>
         <w:spacing w:before="0"/>
       </w:pPr>
-      <w:bookmarkStart w:id="23" w:name="_Toc437345624"/>
+      <w:bookmarkStart w:id="24" w:name="_Toc437345624"/>
       <w:r>
         <w:t>Quality Assurance Plan</w:t>
       </w:r>
-      <w:bookmarkEnd w:id="23"/>
+      <w:bookmarkEnd w:id="24"/>
     </w:p>
     <w:p>
       <w:pPr>
@@ -6579,11 +6591,11 @@
         <w:pStyle w:val="Heading2"/>
         <w:spacing w:before="0"/>
       </w:pPr>
-      <w:bookmarkStart w:id="24" w:name="_Toc437345625"/>
+      <w:bookmarkStart w:id="25" w:name="_Toc437345625"/>
       <w:r>
         <w:t>Document Standards</w:t>
       </w:r>
-      <w:bookmarkEnd w:id="24"/>
+      <w:bookmarkEnd w:id="25"/>
     </w:p>
     <w:p>
       <w:pPr>
@@ -6635,11 +6647,11 @@
         <w:pStyle w:val="Heading2"/>
         <w:spacing w:before="0"/>
       </w:pPr>
-      <w:bookmarkStart w:id="25" w:name="_Toc437345626"/>
+      <w:bookmarkStart w:id="26" w:name="_Toc437345626"/>
       <w:r>
         <w:t>Coding Standards</w:t>
       </w:r>
-      <w:bookmarkEnd w:id="25"/>
+      <w:bookmarkEnd w:id="26"/>
     </w:p>
     <w:p>
       <w:pPr>
@@ -6773,23 +6785,7 @@
         <w:spacing w:line="240" w:lineRule="auto"/>
       </w:pPr>
       <w:r>
-        <w:t>Save with the right extension - .html, .</w:t>
-      </w:r>
-      <w:proofErr w:type="spellStart"/>
-      <w:r>
-        <w:t>css</w:t>
-      </w:r>
-      <w:proofErr w:type="spellEnd"/>
-      <w:r>
-        <w:t>, .</w:t>
-      </w:r>
-      <w:proofErr w:type="spellStart"/>
-      <w:r>
-        <w:t>php</w:t>
-      </w:r>
-      <w:proofErr w:type="spellEnd"/>
-      <w:r>
-        <w:t>, etc.</w:t>
+        <w:t>Save with the right extension - .html, .css, .php, etc.</w:t>
       </w:r>
     </w:p>
     <w:p>
@@ -6857,6 +6853,7 @@
         <w:spacing w:line="240" w:lineRule="auto"/>
       </w:pPr>
       <w:r>
+        <w:lastRenderedPageBreak/>
         <w:t>If filename is multiple words, first word is lowercase additional words are uppercase. (i.e. signUp.html)</w:t>
       </w:r>
     </w:p>
@@ -6901,60 +6898,12 @@
               <w:t xml:space="preserve">    </w:t>
             </w:r>
             <w:r>
-              <w:t xml:space="preserve">&lt;link </w:t>
-            </w:r>
-            <w:proofErr w:type="spellStart"/>
-            <w:r>
-              <w:t>rel</w:t>
-            </w:r>
-            <w:proofErr w:type="spellEnd"/>
-            <w:r>
-              <w:t>="stylesheet" type="text/</w:t>
-            </w:r>
-            <w:proofErr w:type="spellStart"/>
-            <w:r>
-              <w:t>css</w:t>
-            </w:r>
-            <w:proofErr w:type="spellEnd"/>
-            <w:r>
-              <w:t xml:space="preserve">" </w:t>
-            </w:r>
-            <w:proofErr w:type="spellStart"/>
-            <w:r>
-              <w:t>href</w:t>
-            </w:r>
-            <w:proofErr w:type="spellEnd"/>
-            <w:r>
-              <w:t>="template.css"&gt;</w:t>
+              <w:t>&lt;link rel="stylesheet" type="text/css" href="template.css"&gt;</w:t>
             </w:r>
           </w:p>
           <w:p>
             <w:r>
-              <w:t xml:space="preserve">    &lt;link </w:t>
-            </w:r>
-            <w:proofErr w:type="spellStart"/>
-            <w:r>
-              <w:t>rel</w:t>
-            </w:r>
-            <w:proofErr w:type="spellEnd"/>
-            <w:r>
-              <w:t>="stylesheet" type="text/</w:t>
-            </w:r>
-            <w:proofErr w:type="spellStart"/>
-            <w:r>
-              <w:t>css</w:t>
-            </w:r>
-            <w:proofErr w:type="spellEnd"/>
-            <w:r>
-              <w:t xml:space="preserve">" </w:t>
-            </w:r>
-            <w:proofErr w:type="spellStart"/>
-            <w:r>
-              <w:t>href</w:t>
-            </w:r>
-            <w:proofErr w:type="spellEnd"/>
-            <w:r>
-              <w:t>="buttons.css"&gt;</w:t>
+              <w:t xml:space="preserve">    &lt;link rel="stylesheet" type="text/css" href="buttons.css"&gt;</w:t>
             </w:r>
           </w:p>
           <w:p/>
@@ -6963,28 +6912,12 @@
               <w:t xml:space="preserve">    </w:t>
             </w:r>
             <w:r>
-              <w:t>&lt;div id='</w:t>
-            </w:r>
-            <w:proofErr w:type="spellStart"/>
-            <w:r>
-              <w:t>cssmenu</w:t>
-            </w:r>
-            <w:proofErr w:type="spellEnd"/>
-            <w:r>
-              <w:t>'&gt;</w:t>
+              <w:t>&lt;div id='cssmenu'&gt;</w:t>
             </w:r>
           </w:p>
           <w:p>
             <w:r>
-              <w:t xml:space="preserve">        &lt;</w:t>
-            </w:r>
-            <w:proofErr w:type="spellStart"/>
-            <w:r>
-              <w:t>ul</w:t>
-            </w:r>
-            <w:proofErr w:type="spellEnd"/>
-            <w:r>
-              <w:t>&gt;</w:t>
+              <w:t xml:space="preserve">        &lt;ul&gt;</w:t>
             </w:r>
           </w:p>
           <w:p>
@@ -6992,15 +6925,7 @@
               <w:t xml:space="preserve">            </w:t>
             </w:r>
             <w:r>
-              <w:t xml:space="preserve">&lt;li&gt;&lt;a </w:t>
-            </w:r>
-            <w:proofErr w:type="spellStart"/>
-            <w:r>
-              <w:t>href</w:t>
-            </w:r>
-            <w:proofErr w:type="spellEnd"/>
-            <w:r>
-              <w:t>="home.html"&gt;Home&lt;/a&gt;&lt;/li&gt;</w:t>
+              <w:t>&lt;li&gt;&lt;a href="home.html"&gt;Home&lt;/a&gt;&lt;/li&gt;</w:t>
             </w:r>
           </w:p>
           <w:p>
@@ -7008,15 +6933,7 @@
               <w:t xml:space="preserve">            </w:t>
             </w:r>
             <w:r>
-              <w:t xml:space="preserve">&lt;li&gt;&lt;a </w:t>
-            </w:r>
-            <w:proofErr w:type="spellStart"/>
-            <w:r>
-              <w:t>href</w:t>
-            </w:r>
-            <w:proofErr w:type="spellEnd"/>
-            <w:r>
-              <w:t>="about.html"&gt;About&lt;/a&gt;&lt;/li&gt;</w:t>
+              <w:t>&lt;li&gt;&lt;a href="about.html"&gt;About&lt;/a&gt;&lt;/li&gt;</w:t>
             </w:r>
           </w:p>
           <w:p>
@@ -7024,15 +6941,7 @@
               <w:t xml:space="preserve">            </w:t>
             </w:r>
             <w:r>
-              <w:t xml:space="preserve">&lt;li&gt;&lt;a </w:t>
-            </w:r>
-            <w:proofErr w:type="spellStart"/>
-            <w:r>
-              <w:t>href</w:t>
-            </w:r>
-            <w:proofErr w:type="spellEnd"/>
-            <w:r>
-              <w:t>="helpPage.html"&gt;Help&lt;/a&gt;&lt;/li&gt;</w:t>
+              <w:t>&lt;li&gt;&lt;a href="helpPage.html"&gt;Help&lt;/a&gt;&lt;/li&gt;</w:t>
             </w:r>
           </w:p>
           <w:p>
@@ -7040,15 +6949,7 @@
               <w:t xml:space="preserve">        </w:t>
             </w:r>
             <w:r>
-              <w:t>&lt;/</w:t>
-            </w:r>
-            <w:proofErr w:type="spellStart"/>
-            <w:r>
-              <w:t>ul</w:t>
-            </w:r>
-            <w:proofErr w:type="spellEnd"/>
-            <w:r>
-              <w:t>&gt;</w:t>
+              <w:t>&lt;/ul&gt;</w:t>
             </w:r>
           </w:p>
           <w:p>
@@ -7091,11 +6992,11 @@
         <w:pStyle w:val="Heading2"/>
         <w:spacing w:before="0"/>
       </w:pPr>
-      <w:bookmarkStart w:id="26" w:name="_Toc437345627"/>
+      <w:bookmarkStart w:id="27" w:name="_Toc437345627"/>
       <w:r>
         <w:t>User Interface Guideline</w:t>
       </w:r>
-      <w:bookmarkEnd w:id="26"/>
+      <w:bookmarkEnd w:id="27"/>
     </w:p>
     <w:p>
       <w:pPr>
@@ -7111,7 +7012,6 @@
         <w:spacing w:after="0"/>
       </w:pPr>
       <w:r>
-        <w:lastRenderedPageBreak/>
         <w:tab/>
         <w:t xml:space="preserve">The consistency of the website will be accomplished by using minimal templates, and reusing the basic ones (such as navigation bar at top of page) on each page. This will allow the user to be comfortable navigating each page of the site, as the key buttons/links will be in the same place no matter where they are on the site. </w:t>
       </w:r>
@@ -7141,11 +7041,11 @@
         <w:pStyle w:val="Heading2"/>
         <w:spacing w:before="0"/>
       </w:pPr>
-      <w:bookmarkStart w:id="27" w:name="_Toc437345628"/>
+      <w:bookmarkStart w:id="28" w:name="_Toc437345628"/>
       <w:r>
         <w:t>Change Control Process</w:t>
       </w:r>
-      <w:bookmarkEnd w:id="27"/>
+      <w:bookmarkEnd w:id="28"/>
     </w:p>
     <w:p>
       <w:pPr>
@@ -7212,11 +7112,11 @@
         <w:pStyle w:val="Heading2"/>
         <w:spacing w:before="0"/>
       </w:pPr>
-      <w:bookmarkStart w:id="28" w:name="_Toc437345629"/>
+      <w:bookmarkStart w:id="29" w:name="_Toc437345629"/>
       <w:r>
         <w:t>Testing Process</w:t>
       </w:r>
-      <w:bookmarkEnd w:id="28"/>
+      <w:bookmarkEnd w:id="29"/>
     </w:p>
     <w:p>
       <w:pPr>
@@ -7233,15 +7133,7 @@
         <w:t>e</w:t>
       </w:r>
       <w:r>
-        <w:t xml:space="preserve"> so that every time we check in new code, our build agent (</w:t>
-      </w:r>
-      <w:proofErr w:type="spellStart"/>
-      <w:r>
-        <w:t>Teamcity</w:t>
-      </w:r>
-      <w:proofErr w:type="spellEnd"/>
-      <w:r>
-        <w:t>) will run the unit te</w:t>
+        <w:t xml:space="preserve"> so that every time we check in new code, our build agent (Teamcity) will run the unit te</w:t>
       </w:r>
       <w:r>
         <w:t>sts against the new code using Sauce L</w:t>
@@ -7286,23 +7178,7 @@
         <w:t>validate</w:t>
       </w:r>
       <w:r>
-        <w:t xml:space="preserve"> that our site meets the standards of our client Dr. </w:t>
-      </w:r>
-      <w:proofErr w:type="spellStart"/>
-      <w:r>
-        <w:t>Chueh</w:t>
-      </w:r>
-      <w:proofErr w:type="spellEnd"/>
-      <w:r>
-        <w:t xml:space="preserve">, we would like to put our site through a series of acceptance tests. However, we do not have guidelines clearly defined. We were given free rein on design without clear standards for the site’s functionality. The only major requirement was to keep her vision intact. To ensure that our design is not straying from this, we will demo our prototype to Dr. </w:t>
-      </w:r>
-      <w:proofErr w:type="spellStart"/>
-      <w:r>
-        <w:t>Chueh</w:t>
-      </w:r>
-      <w:proofErr w:type="spellEnd"/>
-      <w:r>
-        <w:t xml:space="preserve"> every two weeks during our meetings. </w:t>
+        <w:t xml:space="preserve"> that our site meets the standards of our client Dr. Chueh, we would like to put our site through a series of acceptance tests. However, we do not have guidelines clearly defined. We were given free rein on design without clear standards for the site’s functionality. The only major requirement was to keep her vision intact. To ensure that our design is not straying from this, we will demo our prototype to Dr. Chueh every two weeks during our meetings. </w:t>
       </w:r>
     </w:p>
     <w:p>
@@ -7324,12 +7200,11 @@
         <w:pStyle w:val="Heading1"/>
         <w:spacing w:before="0"/>
       </w:pPr>
-      <w:bookmarkStart w:id="29" w:name="_Toc437345630"/>
-      <w:r>
-        <w:lastRenderedPageBreak/>
+      <w:bookmarkStart w:id="30" w:name="_Toc437345630"/>
+      <w:r>
         <w:t>Conclusion</w:t>
       </w:r>
-      <w:bookmarkEnd w:id="29"/>
+      <w:bookmarkEnd w:id="30"/>
     </w:p>
     <w:p>
       <w:pPr>
@@ -7390,7 +7265,7 @@
       <w:pPr>
         <w:pStyle w:val="Heading1"/>
       </w:pPr>
-      <w:bookmarkStart w:id="30" w:name="_Toc437345631"/>
+      <w:bookmarkStart w:id="31" w:name="_Toc437345631"/>
       <w:r>
         <w:lastRenderedPageBreak/>
         <w:t>Appendi</w:t>
@@ -7398,17 +7273,17 @@
       <w:r>
         <w:t>x A</w:t>
       </w:r>
-      <w:bookmarkEnd w:id="30"/>
+      <w:bookmarkEnd w:id="31"/>
     </w:p>
     <w:p>
       <w:pPr>
         <w:pStyle w:val="Heading2"/>
       </w:pPr>
-      <w:bookmarkStart w:id="31" w:name="_Toc437345632"/>
+      <w:bookmarkStart w:id="32" w:name="_Toc437345632"/>
       <w:r>
         <w:t>Use Cases</w:t>
       </w:r>
-      <w:bookmarkEnd w:id="31"/>
+      <w:bookmarkEnd w:id="32"/>
     </w:p>
     <w:p>
       <w:pPr>
@@ -7865,22 +7740,22 @@
       <w:pPr>
         <w:pStyle w:val="Heading1"/>
       </w:pPr>
-      <w:bookmarkStart w:id="32" w:name="_Toc437345633"/>
+      <w:bookmarkStart w:id="33" w:name="_Toc437345633"/>
       <w:r>
         <w:lastRenderedPageBreak/>
         <w:t>Appendix B</w:t>
       </w:r>
-      <w:bookmarkEnd w:id="32"/>
+      <w:bookmarkEnd w:id="33"/>
     </w:p>
     <w:p>
       <w:pPr>
         <w:pStyle w:val="Heading2"/>
       </w:pPr>
-      <w:bookmarkStart w:id="33" w:name="_Toc437345634"/>
+      <w:bookmarkStart w:id="34" w:name="_Toc437345634"/>
       <w:r>
         <w:t>System Models</w:t>
       </w:r>
-      <w:bookmarkEnd w:id="33"/>
+      <w:bookmarkEnd w:id="34"/>
     </w:p>
     <w:p>
       <w:pPr>
@@ -8433,7 +8308,7 @@
                                 <w:rPr>
                                   <w:noProof/>
                                 </w:rPr>
-                                <w:t>8</w:t>
+                                <w:t>16</w:t>
                               </w:r>
                               <w:r>
                                 <w:rPr>
@@ -8499,7 +8374,7 @@
                           <w:rPr>
                             <w:noProof/>
                           </w:rPr>
-                          <w:t>8</w:t>
+                          <w:t>16</w:t>
                         </w:r>
                         <w:r>
                           <w:rPr>
@@ -9063,6 +8938,119 @@
     </w:lvl>
   </w:abstractNum>
   <w:abstractNum w:abstractNumId="2" w15:restartNumberingAfterBreak="0">
+    <w:nsid w:val="0E727124"/>
+    <w:multiLevelType w:val="hybridMultilevel"/>
+    <w:tmpl w:val="64AC8584"/>
+    <w:lvl w:ilvl="0" w:tplc="04090001">
+      <w:start w:val="1"/>
+      <w:numFmt w:val="bullet"/>
+      <w:lvlText w:val=""/>
+      <w:lvlJc w:val="left"/>
+      <w:pPr>
+        <w:ind w:left="720" w:hanging="360"/>
+      </w:pPr>
+      <w:rPr>
+        <w:rFonts w:ascii="Symbol" w:hAnsi="Symbol" w:hint="default"/>
+      </w:rPr>
+    </w:lvl>
+    <w:lvl w:ilvl="1" w:tplc="04090003" w:tentative="1">
+      <w:start w:val="1"/>
+      <w:numFmt w:val="bullet"/>
+      <w:lvlText w:val="o"/>
+      <w:lvlJc w:val="left"/>
+      <w:pPr>
+        <w:ind w:left="1440" w:hanging="360"/>
+      </w:pPr>
+      <w:rPr>
+        <w:rFonts w:ascii="Courier New" w:hAnsi="Courier New" w:cs="Courier New" w:hint="default"/>
+      </w:rPr>
+    </w:lvl>
+    <w:lvl w:ilvl="2" w:tplc="04090005" w:tentative="1">
+      <w:start w:val="1"/>
+      <w:numFmt w:val="bullet"/>
+      <w:lvlText w:val=""/>
+      <w:lvlJc w:val="left"/>
+      <w:pPr>
+        <w:ind w:left="2160" w:hanging="360"/>
+      </w:pPr>
+      <w:rPr>
+        <w:rFonts w:ascii="Wingdings" w:hAnsi="Wingdings" w:hint="default"/>
+      </w:rPr>
+    </w:lvl>
+    <w:lvl w:ilvl="3" w:tplc="04090001" w:tentative="1">
+      <w:start w:val="1"/>
+      <w:numFmt w:val="bullet"/>
+      <w:lvlText w:val=""/>
+      <w:lvlJc w:val="left"/>
+      <w:pPr>
+        <w:ind w:left="2880" w:hanging="360"/>
+      </w:pPr>
+      <w:rPr>
+        <w:rFonts w:ascii="Symbol" w:hAnsi="Symbol" w:hint="default"/>
+      </w:rPr>
+    </w:lvl>
+    <w:lvl w:ilvl="4" w:tplc="04090003" w:tentative="1">
+      <w:start w:val="1"/>
+      <w:numFmt w:val="bullet"/>
+      <w:lvlText w:val="o"/>
+      <w:lvlJc w:val="left"/>
+      <w:pPr>
+        <w:ind w:left="3600" w:hanging="360"/>
+      </w:pPr>
+      <w:rPr>
+        <w:rFonts w:ascii="Courier New" w:hAnsi="Courier New" w:cs="Courier New" w:hint="default"/>
+      </w:rPr>
+    </w:lvl>
+    <w:lvl w:ilvl="5" w:tplc="04090005" w:tentative="1">
+      <w:start w:val="1"/>
+      <w:numFmt w:val="bullet"/>
+      <w:lvlText w:val=""/>
+      <w:lvlJc w:val="left"/>
+      <w:pPr>
+        <w:ind w:left="4320" w:hanging="360"/>
+      </w:pPr>
+      <w:rPr>
+        <w:rFonts w:ascii="Wingdings" w:hAnsi="Wingdings" w:hint="default"/>
+      </w:rPr>
+    </w:lvl>
+    <w:lvl w:ilvl="6" w:tplc="04090001" w:tentative="1">
+      <w:start w:val="1"/>
+      <w:numFmt w:val="bullet"/>
+      <w:lvlText w:val=""/>
+      <w:lvlJc w:val="left"/>
+      <w:pPr>
+        <w:ind w:left="5040" w:hanging="360"/>
+      </w:pPr>
+      <w:rPr>
+        <w:rFonts w:ascii="Symbol" w:hAnsi="Symbol" w:hint="default"/>
+      </w:rPr>
+    </w:lvl>
+    <w:lvl w:ilvl="7" w:tplc="04090003" w:tentative="1">
+      <w:start w:val="1"/>
+      <w:numFmt w:val="bullet"/>
+      <w:lvlText w:val="o"/>
+      <w:lvlJc w:val="left"/>
+      <w:pPr>
+        <w:ind w:left="5760" w:hanging="360"/>
+      </w:pPr>
+      <w:rPr>
+        <w:rFonts w:ascii="Courier New" w:hAnsi="Courier New" w:cs="Courier New" w:hint="default"/>
+      </w:rPr>
+    </w:lvl>
+    <w:lvl w:ilvl="8" w:tplc="04090005" w:tentative="1">
+      <w:start w:val="1"/>
+      <w:numFmt w:val="bullet"/>
+      <w:lvlText w:val=""/>
+      <w:lvlJc w:val="left"/>
+      <w:pPr>
+        <w:ind w:left="6480" w:hanging="360"/>
+      </w:pPr>
+      <w:rPr>
+        <w:rFonts w:ascii="Wingdings" w:hAnsi="Wingdings" w:hint="default"/>
+      </w:rPr>
+    </w:lvl>
+  </w:abstractNum>
+  <w:abstractNum w:abstractNumId="3" w15:restartNumberingAfterBreak="0">
     <w:nsid w:val="16305D4B"/>
     <w:multiLevelType w:val="multilevel"/>
     <w:tmpl w:val="4A58890A"/>
@@ -9183,7 +9171,7 @@
       </w:rPr>
     </w:lvl>
   </w:abstractNum>
-  <w:abstractNum w:abstractNumId="3" w15:restartNumberingAfterBreak="0">
+  <w:abstractNum w:abstractNumId="4" w15:restartNumberingAfterBreak="0">
     <w:nsid w:val="24BE39E6"/>
     <w:multiLevelType w:val="hybridMultilevel"/>
     <w:tmpl w:val="B4E41EF6"/>
@@ -9296,7 +9284,7 @@
       </w:rPr>
     </w:lvl>
   </w:abstractNum>
-  <w:abstractNum w:abstractNumId="4" w15:restartNumberingAfterBreak="0">
+  <w:abstractNum w:abstractNumId="5" w15:restartNumberingAfterBreak="0">
     <w:nsid w:val="2C224E0D"/>
     <w:multiLevelType w:val="multilevel"/>
     <w:tmpl w:val="5B449DAE"/>
@@ -9417,7 +9405,7 @@
       </w:rPr>
     </w:lvl>
   </w:abstractNum>
-  <w:abstractNum w:abstractNumId="5" w15:restartNumberingAfterBreak="0">
+  <w:abstractNum w:abstractNumId="6" w15:restartNumberingAfterBreak="0">
     <w:nsid w:val="3C2C2227"/>
     <w:multiLevelType w:val="multilevel"/>
     <w:tmpl w:val="EBA4AC1A"/>
@@ -9530,7 +9518,7 @@
       </w:rPr>
     </w:lvl>
   </w:abstractNum>
-  <w:abstractNum w:abstractNumId="6" w15:restartNumberingAfterBreak="0">
+  <w:abstractNum w:abstractNumId="7" w15:restartNumberingAfterBreak="0">
     <w:nsid w:val="3C8F7E95"/>
     <w:multiLevelType w:val="hybridMultilevel"/>
     <w:tmpl w:val="BECACDB0"/>
@@ -9643,7 +9631,7 @@
       </w:rPr>
     </w:lvl>
   </w:abstractNum>
-  <w:abstractNum w:abstractNumId="7" w15:restartNumberingAfterBreak="0">
+  <w:abstractNum w:abstractNumId="8" w15:restartNumberingAfterBreak="0">
     <w:nsid w:val="41FA575E"/>
     <w:multiLevelType w:val="hybridMultilevel"/>
     <w:tmpl w:val="C8D42170"/>
@@ -9756,7 +9744,7 @@
       </w:rPr>
     </w:lvl>
   </w:abstractNum>
-  <w:abstractNum w:abstractNumId="8" w15:restartNumberingAfterBreak="0">
+  <w:abstractNum w:abstractNumId="9" w15:restartNumberingAfterBreak="0">
     <w:nsid w:val="586326E5"/>
     <w:multiLevelType w:val="hybridMultilevel"/>
     <w:tmpl w:val="C588A8D6"/>
@@ -9869,7 +9857,7 @@
       </w:rPr>
     </w:lvl>
   </w:abstractNum>
-  <w:abstractNum w:abstractNumId="9" w15:restartNumberingAfterBreak="0">
+  <w:abstractNum w:abstractNumId="10" w15:restartNumberingAfterBreak="0">
     <w:nsid w:val="6C1B13B0"/>
     <w:multiLevelType w:val="hybridMultilevel"/>
     <w:tmpl w:val="073258A2"/>
@@ -9958,7 +9946,7 @@
       </w:pPr>
     </w:lvl>
   </w:abstractNum>
-  <w:abstractNum w:abstractNumId="10" w15:restartNumberingAfterBreak="0">
+  <w:abstractNum w:abstractNumId="11" w15:restartNumberingAfterBreak="0">
     <w:nsid w:val="76475425"/>
     <w:multiLevelType w:val="hybridMultilevel"/>
     <w:tmpl w:val="7CE83D92"/>
@@ -10071,7 +10059,120 @@
       </w:rPr>
     </w:lvl>
   </w:abstractNum>
-  <w:abstractNum w:abstractNumId="11" w15:restartNumberingAfterBreak="0">
+  <w:abstractNum w:abstractNumId="12" w15:restartNumberingAfterBreak="0">
+    <w:nsid w:val="77C17D53"/>
+    <w:multiLevelType w:val="hybridMultilevel"/>
+    <w:tmpl w:val="33883950"/>
+    <w:lvl w:ilvl="0" w:tplc="04090001">
+      <w:start w:val="1"/>
+      <w:numFmt w:val="bullet"/>
+      <w:lvlText w:val=""/>
+      <w:lvlJc w:val="left"/>
+      <w:pPr>
+        <w:ind w:left="720" w:hanging="360"/>
+      </w:pPr>
+      <w:rPr>
+        <w:rFonts w:ascii="Symbol" w:hAnsi="Symbol" w:hint="default"/>
+      </w:rPr>
+    </w:lvl>
+    <w:lvl w:ilvl="1" w:tplc="04090003" w:tentative="1">
+      <w:start w:val="1"/>
+      <w:numFmt w:val="bullet"/>
+      <w:lvlText w:val="o"/>
+      <w:lvlJc w:val="left"/>
+      <w:pPr>
+        <w:ind w:left="1440" w:hanging="360"/>
+      </w:pPr>
+      <w:rPr>
+        <w:rFonts w:ascii="Courier New" w:hAnsi="Courier New" w:cs="Courier New" w:hint="default"/>
+      </w:rPr>
+    </w:lvl>
+    <w:lvl w:ilvl="2" w:tplc="04090005" w:tentative="1">
+      <w:start w:val="1"/>
+      <w:numFmt w:val="bullet"/>
+      <w:lvlText w:val=""/>
+      <w:lvlJc w:val="left"/>
+      <w:pPr>
+        <w:ind w:left="2160" w:hanging="360"/>
+      </w:pPr>
+      <w:rPr>
+        <w:rFonts w:ascii="Wingdings" w:hAnsi="Wingdings" w:hint="default"/>
+      </w:rPr>
+    </w:lvl>
+    <w:lvl w:ilvl="3" w:tplc="04090001" w:tentative="1">
+      <w:start w:val="1"/>
+      <w:numFmt w:val="bullet"/>
+      <w:lvlText w:val=""/>
+      <w:lvlJc w:val="left"/>
+      <w:pPr>
+        <w:ind w:left="2880" w:hanging="360"/>
+      </w:pPr>
+      <w:rPr>
+        <w:rFonts w:ascii="Symbol" w:hAnsi="Symbol" w:hint="default"/>
+      </w:rPr>
+    </w:lvl>
+    <w:lvl w:ilvl="4" w:tplc="04090003" w:tentative="1">
+      <w:start w:val="1"/>
+      <w:numFmt w:val="bullet"/>
+      <w:lvlText w:val="o"/>
+      <w:lvlJc w:val="left"/>
+      <w:pPr>
+        <w:ind w:left="3600" w:hanging="360"/>
+      </w:pPr>
+      <w:rPr>
+        <w:rFonts w:ascii="Courier New" w:hAnsi="Courier New" w:cs="Courier New" w:hint="default"/>
+      </w:rPr>
+    </w:lvl>
+    <w:lvl w:ilvl="5" w:tplc="04090005" w:tentative="1">
+      <w:start w:val="1"/>
+      <w:numFmt w:val="bullet"/>
+      <w:lvlText w:val=""/>
+      <w:lvlJc w:val="left"/>
+      <w:pPr>
+        <w:ind w:left="4320" w:hanging="360"/>
+      </w:pPr>
+      <w:rPr>
+        <w:rFonts w:ascii="Wingdings" w:hAnsi="Wingdings" w:hint="default"/>
+      </w:rPr>
+    </w:lvl>
+    <w:lvl w:ilvl="6" w:tplc="04090001" w:tentative="1">
+      <w:start w:val="1"/>
+      <w:numFmt w:val="bullet"/>
+      <w:lvlText w:val=""/>
+      <w:lvlJc w:val="left"/>
+      <w:pPr>
+        <w:ind w:left="5040" w:hanging="360"/>
+      </w:pPr>
+      <w:rPr>
+        <w:rFonts w:ascii="Symbol" w:hAnsi="Symbol" w:hint="default"/>
+      </w:rPr>
+    </w:lvl>
+    <w:lvl w:ilvl="7" w:tplc="04090003" w:tentative="1">
+      <w:start w:val="1"/>
+      <w:numFmt w:val="bullet"/>
+      <w:lvlText w:val="o"/>
+      <w:lvlJc w:val="left"/>
+      <w:pPr>
+        <w:ind w:left="5760" w:hanging="360"/>
+      </w:pPr>
+      <w:rPr>
+        <w:rFonts w:ascii="Courier New" w:hAnsi="Courier New" w:cs="Courier New" w:hint="default"/>
+      </w:rPr>
+    </w:lvl>
+    <w:lvl w:ilvl="8" w:tplc="04090005" w:tentative="1">
+      <w:start w:val="1"/>
+      <w:numFmt w:val="bullet"/>
+      <w:lvlText w:val=""/>
+      <w:lvlJc w:val="left"/>
+      <w:pPr>
+        <w:ind w:left="6480" w:hanging="360"/>
+      </w:pPr>
+      <w:rPr>
+        <w:rFonts w:ascii="Wingdings" w:hAnsi="Wingdings" w:hint="default"/>
+      </w:rPr>
+    </w:lvl>
+  </w:abstractNum>
+  <w:abstractNum w:abstractNumId="13" w15:restartNumberingAfterBreak="0">
     <w:nsid w:val="7DE468D0"/>
     <w:multiLevelType w:val="multilevel"/>
     <w:tmpl w:val="5AB402EC"/>
@@ -10196,37 +10297,43 @@
     <w:abstractNumId w:val="0"/>
   </w:num>
   <w:num w:numId="2">
-    <w:abstractNumId w:val="8"/>
+    <w:abstractNumId w:val="9"/>
   </w:num>
   <w:num w:numId="3">
+    <w:abstractNumId w:val="4"/>
+  </w:num>
+  <w:num w:numId="4">
+    <w:abstractNumId w:val="6"/>
+  </w:num>
+  <w:num w:numId="5">
     <w:abstractNumId w:val="3"/>
   </w:num>
-  <w:num w:numId="4">
+  <w:num w:numId="6">
     <w:abstractNumId w:val="5"/>
   </w:num>
-  <w:num w:numId="5">
-    <w:abstractNumId w:val="2"/>
-  </w:num>
-  <w:num w:numId="6">
-    <w:abstractNumId w:val="4"/>
-  </w:num>
   <w:num w:numId="7">
-    <w:abstractNumId w:val="11"/>
+    <w:abstractNumId w:val="13"/>
   </w:num>
   <w:num w:numId="8">
-    <w:abstractNumId w:val="7"/>
+    <w:abstractNumId w:val="8"/>
   </w:num>
   <w:num w:numId="9">
     <w:abstractNumId w:val="1"/>
   </w:num>
   <w:num w:numId="10">
-    <w:abstractNumId w:val="9"/>
+    <w:abstractNumId w:val="10"/>
   </w:num>
   <w:num w:numId="11">
-    <w:abstractNumId w:val="6"/>
+    <w:abstractNumId w:val="7"/>
   </w:num>
   <w:num w:numId="12">
-    <w:abstractNumId w:val="10"/>
+    <w:abstractNumId w:val="11"/>
+  </w:num>
+  <w:num w:numId="13">
+    <w:abstractNumId w:val="2"/>
+  </w:num>
+  <w:num w:numId="14">
+    <w:abstractNumId w:val="12"/>
   </w:num>
 </w:numbering>
 </file>
@@ -11232,7 +11339,7 @@
 </file>
 
 <file path=customXml/itemProps2.xml><?xml version="1.0" encoding="utf-8"?>
-<ds:datastoreItem xmlns:ds="http://schemas.openxmlformats.org/officeDocument/2006/customXml" ds:itemID="{CBBFFF84-A439-461A-95EA-0F2BB57DB485}">
+<ds:datastoreItem xmlns:ds="http://schemas.openxmlformats.org/officeDocument/2006/customXml" ds:itemID="{0CF2C4D1-12F2-429F-8A58-3BF821C51E98}">
   <ds:schemaRefs>
     <ds:schemaRef ds:uri="http://schemas.openxmlformats.org/officeDocument/2006/bibliography"/>
   </ds:schemaRefs>

</xml_diff>

<commit_message>
Updated third iteration report
Grammar and structure checked data design and alternatives considered
</commit_message>
<xml_diff>
--- a/Interation Reports/Third Iteration/IterationReport3.docx
+++ b/Interation Reports/Third Iteration/IterationReport3.docx
@@ -10,7 +10,6 @@
           <w:docPartUnique/>
         </w:docPartObj>
       </w:sdtPr>
-      <w:sdtEndPr/>
       <w:sdtContent>
         <w:p>
           <w:pPr>
@@ -145,7 +144,6 @@
                                       <w:dataBinding w:prefixMappings="xmlns:ns0='http://purl.org/dc/elements/1.1/' xmlns:ns1='http://schemas.openxmlformats.org/package/2006/metadata/core-properties' " w:xpath="/ns1:coreProperties[1]/ns0:creator[1]" w:storeItemID="{6C3C8BC8-F283-45AE-878A-BAB7291924A1}"/>
                                       <w:text/>
                                     </w:sdtPr>
-                                    <w:sdtEndPr/>
                                     <w:sdtContent>
                                       <w:r>
                                         <w:rPr>
@@ -232,7 +230,6 @@
                                       <w:dataBinding w:prefixMappings="xmlns:ns0='http://schemas.microsoft.com/office/2006/coverPageProps' " w:xpath="/ns0:CoverPageProperties[1]/ns0:CompanyAddress[1]" w:storeItemID="{55AF091B-3C7A-41E3-B477-F2FDAA23CFDA}"/>
                                       <w:text/>
                                     </w:sdtPr>
-                                    <w:sdtEndPr/>
                                     <w:sdtContent>
                                       <w:r>
                                         <w:rPr>
@@ -327,7 +324,6 @@
                                       <w:dataBinding w:prefixMappings="xmlns:ns0='http://purl.org/dc/elements/1.1/' xmlns:ns1='http://schemas.openxmlformats.org/package/2006/metadata/core-properties' " w:xpath="/ns1:coreProperties[1]/ns0:title[1]" w:storeItemID="{6C3C8BC8-F283-45AE-878A-BAB7291924A1}"/>
                                       <w:text/>
                                     </w:sdtPr>
-                                    <w:sdtEndPr/>
                                     <w:sdtContent>
                                       <w:r>
                                         <w:rPr>
@@ -390,7 +386,6 @@
                                 <w:dataBinding w:prefixMappings="xmlns:ns0='http://purl.org/dc/elements/1.1/' xmlns:ns1='http://schemas.openxmlformats.org/package/2006/metadata/core-properties' " w:xpath="/ns1:coreProperties[1]/ns0:creator[1]" w:storeItemID="{6C3C8BC8-F283-45AE-878A-BAB7291924A1}"/>
                                 <w:text/>
                               </w:sdtPr>
-                              <w:sdtEndPr/>
                               <w:sdtContent>
                                 <w:r>
                                   <w:rPr>
@@ -408,8 +403,30 @@
                                   <w:rPr>
                                     <w:color w:val="FFFFFF" w:themeColor="background1"/>
                                   </w:rPr>
-                                  <w:t>Harrison, Christian McMurtrie, Timothy Nakhisa</w:t>
+                                  <w:t xml:space="preserve">Harrison, Christian </w:t>
                                 </w:r>
+                                <w:proofErr w:type="spellStart"/>
+                                <w:r>
+                                  <w:rPr>
+                                    <w:color w:val="FFFFFF" w:themeColor="background1"/>
+                                  </w:rPr>
+                                  <w:t>McMurtrie</w:t>
+                                </w:r>
+                                <w:proofErr w:type="spellEnd"/>
+                                <w:r>
+                                  <w:rPr>
+                                    <w:color w:val="FFFFFF" w:themeColor="background1"/>
+                                  </w:rPr>
+                                  <w:t xml:space="preserve">, Timothy </w:t>
+                                </w:r>
+                                <w:proofErr w:type="spellStart"/>
+                                <w:r>
+                                  <w:rPr>
+                                    <w:color w:val="FFFFFF" w:themeColor="background1"/>
+                                  </w:rPr>
+                                  <w:t>Nakhisa</w:t>
+                                </w:r>
+                                <w:proofErr w:type="spellEnd"/>
                               </w:sdtContent>
                             </w:sdt>
                             <w:r>
@@ -455,7 +472,6 @@
                                 <w:dataBinding w:prefixMappings="xmlns:ns0='http://schemas.microsoft.com/office/2006/coverPageProps' " w:xpath="/ns0:CoverPageProperties[1]/ns0:CompanyAddress[1]" w:storeItemID="{55AF091B-3C7A-41E3-B477-F2FDAA23CFDA}"/>
                                 <w:text/>
                               </w:sdtPr>
-                              <w:sdtEndPr/>
                               <w:sdtContent>
                                 <w:r>
                                   <w:rPr>
@@ -516,7 +532,6 @@
                                 <w:dataBinding w:prefixMappings="xmlns:ns0='http://purl.org/dc/elements/1.1/' xmlns:ns1='http://schemas.openxmlformats.org/package/2006/metadata/core-properties' " w:xpath="/ns1:coreProperties[1]/ns0:title[1]" w:storeItemID="{6C3C8BC8-F283-45AE-878A-BAB7291924A1}"/>
                                 <w:text/>
                               </w:sdtPr>
-                              <w:sdtEndPr/>
                               <w:sdtContent>
                                 <w:r>
                                   <w:rPr>
@@ -780,12 +795,7 @@
             <w:spacing w:before="0" w:line="240" w:lineRule="auto"/>
           </w:pPr>
           <w:r>
-            <w:t>Conten</w:t>
-          </w:r>
-          <w:bookmarkStart w:id="0" w:name="_GoBack"/>
-          <w:bookmarkEnd w:id="0"/>
-          <w:r>
-            <w:t>ts</w:t>
+            <w:t>Contents</w:t>
           </w:r>
         </w:p>
         <w:p>
@@ -3938,12 +3948,12 @@
         <w:pStyle w:val="Heading1"/>
         <w:spacing w:before="0" w:line="240" w:lineRule="auto"/>
       </w:pPr>
-      <w:bookmarkStart w:id="1" w:name="_Toc442099236"/>
+      <w:bookmarkStart w:id="0" w:name="_Toc442099236"/>
       <w:r>
         <w:lastRenderedPageBreak/>
         <w:t>Introduction</w:t>
       </w:r>
-      <w:bookmarkEnd w:id="1"/>
+      <w:bookmarkEnd w:id="0"/>
     </w:p>
     <w:p>
       <w:pPr>
@@ -4039,11 +4049,11 @@
         <w:pStyle w:val="Heading1"/>
         <w:spacing w:before="0"/>
       </w:pPr>
-      <w:bookmarkStart w:id="2" w:name="_Toc442099237"/>
+      <w:bookmarkStart w:id="1" w:name="_Toc442099237"/>
       <w:r>
         <w:t>Website</w:t>
       </w:r>
-      <w:bookmarkEnd w:id="2"/>
+      <w:bookmarkEnd w:id="1"/>
     </w:p>
     <w:p>
       <w:pPr>
@@ -4080,11 +4090,11 @@
         <w:pStyle w:val="Heading1"/>
         <w:spacing w:before="0" w:line="240" w:lineRule="auto"/>
       </w:pPr>
-      <w:bookmarkStart w:id="3" w:name="_Toc442099238"/>
+      <w:bookmarkStart w:id="2" w:name="_Toc442099238"/>
       <w:r>
         <w:t>Project Overview</w:t>
       </w:r>
-      <w:bookmarkEnd w:id="3"/>
+      <w:bookmarkEnd w:id="2"/>
     </w:p>
     <w:p>
       <w:pPr>
@@ -4105,11 +4115,11 @@
         <w:pStyle w:val="Heading2"/>
         <w:spacing w:before="0" w:line="240" w:lineRule="auto"/>
       </w:pPr>
-      <w:bookmarkStart w:id="4" w:name="_Toc442099239"/>
+      <w:bookmarkStart w:id="3" w:name="_Toc442099239"/>
       <w:r>
         <w:t>Problem and Solution</w:t>
       </w:r>
-      <w:bookmarkEnd w:id="4"/>
+      <w:bookmarkEnd w:id="3"/>
     </w:p>
     <w:p>
       <w:pPr>
@@ -4213,11 +4223,11 @@
         <w:pStyle w:val="Heading2"/>
         <w:spacing w:before="0" w:line="240" w:lineRule="auto"/>
       </w:pPr>
-      <w:bookmarkStart w:id="5" w:name="_Toc442099240"/>
+      <w:bookmarkStart w:id="4" w:name="_Toc442099240"/>
       <w:r>
         <w:t>Stakeholders</w:t>
       </w:r>
-      <w:bookmarkEnd w:id="5"/>
+      <w:bookmarkEnd w:id="4"/>
       <w:r>
         <w:t xml:space="preserve"> </w:t>
       </w:r>
@@ -4289,11 +4299,11 @@
         <w:pStyle w:val="Heading2"/>
         <w:spacing w:before="0" w:line="240" w:lineRule="auto"/>
       </w:pPr>
-      <w:bookmarkStart w:id="6" w:name="_Toc442099241"/>
+      <w:bookmarkStart w:id="5" w:name="_Toc442099241"/>
       <w:r>
         <w:t>Scope</w:t>
       </w:r>
-      <w:bookmarkEnd w:id="6"/>
+      <w:bookmarkEnd w:id="5"/>
     </w:p>
     <w:p>
       <w:pPr>
@@ -4351,11 +4361,11 @@
         <w:pStyle w:val="Heading1"/>
         <w:spacing w:before="0" w:line="240" w:lineRule="auto"/>
       </w:pPr>
-      <w:bookmarkStart w:id="7" w:name="_Toc442099242"/>
+      <w:bookmarkStart w:id="6" w:name="_Toc442099242"/>
       <w:r>
         <w:t>Project Management Plan</w:t>
       </w:r>
-      <w:bookmarkEnd w:id="7"/>
+      <w:bookmarkEnd w:id="6"/>
     </w:p>
     <w:p>
       <w:r>
@@ -4368,11 +4378,11 @@
         <w:pStyle w:val="Heading2"/>
         <w:spacing w:before="0" w:line="240" w:lineRule="auto"/>
       </w:pPr>
-      <w:bookmarkStart w:id="8" w:name="_Toc442099243"/>
+      <w:bookmarkStart w:id="7" w:name="_Toc442099243"/>
       <w:r>
         <w:t>Project Organization</w:t>
       </w:r>
-      <w:bookmarkEnd w:id="8"/>
+      <w:bookmarkEnd w:id="7"/>
     </w:p>
     <w:p>
       <w:pPr>
@@ -4407,12 +4417,12 @@
         <w:pStyle w:val="Heading2"/>
         <w:spacing w:before="0" w:line="240" w:lineRule="auto"/>
       </w:pPr>
-      <w:bookmarkStart w:id="9" w:name="_Toc442099244"/>
+      <w:bookmarkStart w:id="8" w:name="_Toc442099244"/>
       <w:r>
         <w:lastRenderedPageBreak/>
         <w:t>Risk Analysis</w:t>
       </w:r>
-      <w:bookmarkEnd w:id="9"/>
+      <w:bookmarkEnd w:id="8"/>
     </w:p>
     <w:p>
       <w:pPr>
@@ -5429,11 +5439,11 @@
         <w:pStyle w:val="Heading2"/>
         <w:spacing w:before="0" w:line="240" w:lineRule="auto"/>
       </w:pPr>
-      <w:bookmarkStart w:id="10" w:name="_Toc442099245"/>
+      <w:bookmarkStart w:id="9" w:name="_Toc442099245"/>
       <w:r>
         <w:t>Hardware and Software Resource Requirements</w:t>
       </w:r>
-      <w:bookmarkEnd w:id="10"/>
+      <w:bookmarkEnd w:id="9"/>
     </w:p>
     <w:p>
       <w:pPr>
@@ -5466,11 +5476,11 @@
         <w:pStyle w:val="Heading2"/>
         <w:spacing w:before="0" w:line="240" w:lineRule="auto"/>
       </w:pPr>
-      <w:bookmarkStart w:id="11" w:name="_Toc442099246"/>
+      <w:bookmarkStart w:id="10" w:name="_Toc442099246"/>
       <w:r>
         <w:t>Work Breakdown</w:t>
       </w:r>
-      <w:bookmarkEnd w:id="11"/>
+      <w:bookmarkEnd w:id="10"/>
     </w:p>
     <w:p>
       <w:pPr>
@@ -5497,11 +5507,11 @@
         <w:pStyle w:val="Heading2"/>
         <w:spacing w:before="0" w:line="240" w:lineRule="auto"/>
       </w:pPr>
-      <w:bookmarkStart w:id="12" w:name="_Toc442099247"/>
+      <w:bookmarkStart w:id="11" w:name="_Toc442099247"/>
       <w:r>
         <w:t>Project Schedule</w:t>
       </w:r>
-      <w:bookmarkEnd w:id="12"/>
+      <w:bookmarkEnd w:id="11"/>
     </w:p>
     <w:p>
       <w:pPr>
@@ -5563,11 +5573,11 @@
         <w:pStyle w:val="Heading1"/>
         <w:spacing w:before="0" w:line="240" w:lineRule="auto"/>
       </w:pPr>
-      <w:bookmarkStart w:id="13" w:name="_Toc442099248"/>
+      <w:bookmarkStart w:id="12" w:name="_Toc442099248"/>
       <w:r>
         <w:t>Requirements</w:t>
       </w:r>
-      <w:bookmarkEnd w:id="13"/>
+      <w:bookmarkEnd w:id="12"/>
     </w:p>
     <w:p>
       <w:pPr>
@@ -5623,11 +5633,11 @@
         <w:pStyle w:val="Heading2"/>
         <w:spacing w:before="0" w:line="240" w:lineRule="auto"/>
       </w:pPr>
-      <w:bookmarkStart w:id="14" w:name="_Toc442099249"/>
+      <w:bookmarkStart w:id="13" w:name="_Toc442099249"/>
       <w:r>
         <w:t>Development, Operation, and Maintenance Environments</w:t>
       </w:r>
-      <w:bookmarkEnd w:id="14"/>
+      <w:bookmarkEnd w:id="13"/>
     </w:p>
     <w:p>
       <w:pPr>
@@ -5967,11 +5977,11 @@
       <w:pPr>
         <w:pStyle w:val="Heading2"/>
       </w:pPr>
-      <w:bookmarkStart w:id="15" w:name="_Toc442099250"/>
+      <w:bookmarkStart w:id="14" w:name="_Toc442099250"/>
       <w:r>
         <w:t>System Model</w:t>
       </w:r>
-      <w:bookmarkEnd w:id="15"/>
+      <w:bookmarkEnd w:id="14"/>
     </w:p>
     <w:p>
       <w:pPr>
@@ -5986,11 +5996,11 @@
         <w:pStyle w:val="Heading3"/>
         <w:spacing w:before="0"/>
       </w:pPr>
-      <w:bookmarkStart w:id="16" w:name="_Toc442099251"/>
+      <w:bookmarkStart w:id="15" w:name="_Toc442099251"/>
       <w:r>
         <w:t>Textual Use Cases</w:t>
       </w:r>
-      <w:bookmarkEnd w:id="16"/>
+      <w:bookmarkEnd w:id="15"/>
     </w:p>
     <w:p>
       <w:pPr>
@@ -6541,11 +6551,11 @@
         <w:pStyle w:val="Heading2"/>
         <w:spacing w:before="0" w:line="240" w:lineRule="auto"/>
       </w:pPr>
-      <w:bookmarkStart w:id="17" w:name="_Toc442099252"/>
+      <w:bookmarkStart w:id="16" w:name="_Toc442099252"/>
       <w:r>
         <w:t>User Interaction</w:t>
       </w:r>
-      <w:bookmarkEnd w:id="17"/>
+      <w:bookmarkEnd w:id="16"/>
     </w:p>
     <w:p>
       <w:pPr>
@@ -6642,11 +6652,11 @@
         <w:pStyle w:val="Heading2"/>
         <w:spacing w:before="0" w:line="240" w:lineRule="auto"/>
       </w:pPr>
-      <w:bookmarkStart w:id="18" w:name="_Toc442099253"/>
+      <w:bookmarkStart w:id="17" w:name="_Toc442099253"/>
       <w:r>
         <w:t>Functional Requirements</w:t>
       </w:r>
-      <w:bookmarkEnd w:id="18"/>
+      <w:bookmarkEnd w:id="17"/>
     </w:p>
     <w:p>
       <w:r>
@@ -6663,11 +6673,11 @@
         <w:pStyle w:val="Heading3"/>
         <w:spacing w:before="0"/>
       </w:pPr>
-      <w:bookmarkStart w:id="19" w:name="_Toc442099254"/>
+      <w:bookmarkStart w:id="18" w:name="_Toc442099254"/>
       <w:r>
         <w:t>Primary Requirements</w:t>
       </w:r>
-      <w:bookmarkEnd w:id="19"/>
+      <w:bookmarkEnd w:id="18"/>
     </w:p>
     <w:p>
       <w:pPr>
@@ -6787,11 +6797,11 @@
         <w:pStyle w:val="Heading3"/>
         <w:spacing w:before="0"/>
       </w:pPr>
-      <w:bookmarkStart w:id="20" w:name="_Toc442099255"/>
+      <w:bookmarkStart w:id="19" w:name="_Toc442099255"/>
       <w:r>
         <w:t>Secondary Requirements</w:t>
       </w:r>
-      <w:bookmarkEnd w:id="20"/>
+      <w:bookmarkEnd w:id="19"/>
     </w:p>
     <w:p>
       <w:pPr>
@@ -6945,11 +6955,11 @@
         <w:pStyle w:val="Heading2"/>
         <w:spacing w:before="0" w:line="240" w:lineRule="auto"/>
       </w:pPr>
-      <w:bookmarkStart w:id="21" w:name="_Toc442099256"/>
+      <w:bookmarkStart w:id="20" w:name="_Toc442099256"/>
       <w:r>
         <w:t>Nonfunctional Requirements</w:t>
       </w:r>
-      <w:bookmarkEnd w:id="21"/>
+      <w:bookmarkEnd w:id="20"/>
       <w:r>
         <w:rPr>
           <w:rFonts w:ascii="Times New Roman" w:hAnsi="Times New Roman" w:cs="Times New Roman"/>
@@ -7229,11 +7239,11 @@
         <w:pStyle w:val="Heading2"/>
         <w:spacing w:before="0" w:line="240" w:lineRule="auto"/>
       </w:pPr>
-      <w:bookmarkStart w:id="22" w:name="_Toc442099257"/>
+      <w:bookmarkStart w:id="21" w:name="_Toc442099257"/>
       <w:r>
         <w:t>Feasibility</w:t>
       </w:r>
-      <w:bookmarkEnd w:id="22"/>
+      <w:bookmarkEnd w:id="21"/>
     </w:p>
     <w:p>
       <w:pPr>
@@ -7271,21 +7281,21 @@
       <w:pPr>
         <w:pStyle w:val="Heading1"/>
       </w:pPr>
-      <w:bookmarkStart w:id="23" w:name="_Toc442099258"/>
+      <w:bookmarkStart w:id="22" w:name="_Toc442099258"/>
       <w:r>
         <w:t>Architectural Design</w:t>
       </w:r>
+      <w:bookmarkEnd w:id="22"/>
+    </w:p>
+    <w:p>
+      <w:pPr>
+        <w:pStyle w:val="Heading2"/>
+      </w:pPr>
+      <w:bookmarkStart w:id="23" w:name="_Toc442099259"/>
+      <w:r>
+        <w:t>Section Overview</w:t>
+      </w:r>
       <w:bookmarkEnd w:id="23"/>
-    </w:p>
-    <w:p>
-      <w:pPr>
-        <w:pStyle w:val="Heading2"/>
-      </w:pPr>
-      <w:bookmarkStart w:id="24" w:name="_Toc442099259"/>
-      <w:r>
-        <w:t>Section Overview</w:t>
-      </w:r>
-      <w:bookmarkEnd w:id="24"/>
     </w:p>
     <w:p>
       <w:r>
@@ -7297,11 +7307,11 @@
       <w:pPr>
         <w:pStyle w:val="Heading2"/>
       </w:pPr>
-      <w:bookmarkStart w:id="25" w:name="_Toc442099260"/>
+      <w:bookmarkStart w:id="24" w:name="_Toc442099260"/>
       <w:r>
         <w:t>General Constraints</w:t>
       </w:r>
-      <w:bookmarkEnd w:id="25"/>
+      <w:bookmarkEnd w:id="24"/>
     </w:p>
     <w:p>
       <w:r>
@@ -7363,84 +7373,218 @@
       <w:pPr>
         <w:pStyle w:val="Heading2"/>
       </w:pPr>
-      <w:bookmarkStart w:id="26" w:name="_Toc442099261"/>
+      <w:bookmarkStart w:id="25" w:name="_Toc442099261"/>
       <w:r>
         <w:t>Data Design</w:t>
       </w:r>
+      <w:bookmarkEnd w:id="25"/>
+    </w:p>
+    <w:p>
+      <w:pPr>
+        <w:pStyle w:val="Heading2"/>
+      </w:pPr>
+      <w:bookmarkStart w:id="26" w:name="_Toc442099262"/>
+      <w:r>
+        <w:t>Program Structure</w:t>
+      </w:r>
       <w:bookmarkEnd w:id="26"/>
     </w:p>
     <w:p>
       <w:pPr>
         <w:pStyle w:val="Heading2"/>
       </w:pPr>
-      <w:bookmarkStart w:id="27" w:name="_Toc442099262"/>
-      <w:r>
-        <w:t>Program Structure</w:t>
+      <w:bookmarkStart w:id="27" w:name="_Toc442099263"/>
+      <w:r>
+        <w:t>Alternatives Considered</w:t>
       </w:r>
       <w:bookmarkEnd w:id="27"/>
     </w:p>
     <w:p>
-      <w:pPr>
-        <w:pStyle w:val="Heading2"/>
-      </w:pPr>
-      <w:bookmarkStart w:id="28" w:name="_Toc442099263"/>
-      <w:r>
-        <w:t>Alternatives Considered</w:t>
-      </w:r>
+      <w:r>
+        <w:tab/>
+        <w:t>We have cha</w:t>
+      </w:r>
+      <w:r>
+        <w:t>nged both our page architecture</w:t>
+      </w:r>
+      <w:r>
+        <w:t xml:space="preserve"> and our full website experience architecture</w:t>
+      </w:r>
+      <w:r>
+        <w:t>,</w:t>
+      </w:r>
+      <w:r>
+        <w:t xml:space="preserve"> considering many options along the way. </w:t>
+      </w:r>
+      <w:r>
+        <w:t xml:space="preserve">On a macro level </w:t>
+      </w:r>
+      <w:r>
+        <w:t xml:space="preserve">we </w:t>
+      </w:r>
+      <w:r>
+        <w:t xml:space="preserve">originally </w:t>
+      </w:r>
+      <w:r>
+        <w:t>considered having all of our web page</w:t>
+      </w:r>
+      <w:r>
+        <w:t xml:space="preserve">s in HTML, with a lot of </w:t>
+      </w:r>
+      <w:r>
+        <w:t xml:space="preserve">child sites using external CSS and PHP files, but </w:t>
+      </w:r>
+      <w:r>
+        <w:t>we</w:t>
+      </w:r>
+      <w:r>
+        <w:t xml:space="preserve"> decided to go with mostly PHP and CSS files and not having a separate file for each interaction on a website. For example</w:t>
+      </w:r>
+      <w:r>
+        <w:t>,</w:t>
+      </w:r>
+      <w:r>
+        <w:t xml:space="preserve"> when clickin</w:t>
+      </w:r>
+      <w:r>
+        <w:t>g to edit the users profile we</w:t>
+      </w:r>
+      <w:r>
+        <w:t xml:space="preserve"> had</w:t>
+      </w:r>
+      <w:r>
+        <w:t xml:space="preserve"> pla</w:t>
+      </w:r>
+      <w:r>
+        <w:t>nned to have the user redirect</w:t>
+      </w:r>
+      <w:r>
+        <w:t xml:space="preserve"> to a new page where they would edit the profile page, but </w:t>
+      </w:r>
+      <w:r>
+        <w:t>we</w:t>
+      </w:r>
+      <w:r>
+        <w:t xml:space="preserve"> decided to </w:t>
+      </w:r>
+      <w:r>
+        <w:t>change it to</w:t>
+      </w:r>
+      <w:r>
+        <w:t xml:space="preserve"> a pop up style editor</w:t>
+      </w:r>
+      <w:r>
+        <w:t>. This is</w:t>
+      </w:r>
+      <w:r>
+        <w:t xml:space="preserve"> so the user doesn’t feel</w:t>
+      </w:r>
+      <w:r>
+        <w:t xml:space="preserve"> like</w:t>
+      </w:r>
+      <w:r>
+        <w:t xml:space="preserve"> they are always being redirected</w:t>
+      </w:r>
+      <w:r>
+        <w:t xml:space="preserve"> and the fields appear as though they are being edited instantaneously. </w:t>
+      </w:r>
+      <w:r>
+        <w:t xml:space="preserve">We also decided to go with mostly PHP pages instead of HTML because </w:t>
+      </w:r>
+      <w:r>
+        <w:t>it was easier to use PHP to work with the database.</w:t>
+      </w:r>
+      <w:r>
+        <w:t xml:space="preserve"> </w:t>
+      </w:r>
+    </w:p>
+    <w:p>
+      <w:r>
+        <w:tab/>
+        <w:t xml:space="preserve">On a more micro level, we have considered many ways to lay out </w:t>
+      </w:r>
+      <w:r>
+        <w:t>the</w:t>
+      </w:r>
+      <w:r>
+        <w:t xml:space="preserve"> page</w:t>
+      </w:r>
+      <w:r>
+        <w:t>s</w:t>
+      </w:r>
+      <w:r>
+        <w:t xml:space="preserve"> </w:t>
+      </w:r>
+      <w:r>
+        <w:t>to make them</w:t>
+      </w:r>
+      <w:r>
+        <w:t xml:space="preserve"> visually </w:t>
+      </w:r>
+      <w:r>
+        <w:t xml:space="preserve">appealing </w:t>
+      </w:r>
+      <w:r>
+        <w:t>and logically</w:t>
+      </w:r>
+      <w:r>
+        <w:t xml:space="preserve"> functioning</w:t>
+      </w:r>
+      <w:r>
+        <w:t>. We intended our color scheme to be a light blue and gray because they went together well, but</w:t>
+      </w:r>
+      <w:r>
+        <w:t xml:space="preserve"> our group and our client agreed that</w:t>
+      </w:r>
+      <w:r>
+        <w:t xml:space="preserve"> the pages were too bright and hard</w:t>
+      </w:r>
+      <w:r>
+        <w:t xml:space="preserve"> to read</w:t>
+      </w:r>
+      <w:r>
+        <w:t xml:space="preserve">. Now we have a consistent color scheme between all pages with a darker blue to help </w:t>
+      </w:r>
+      <w:r>
+        <w:t>users with poor vision</w:t>
+      </w:r>
+      <w:r>
+        <w:t xml:space="preserve">. We have also created a CSS template for each page and different </w:t>
+      </w:r>
+      <w:proofErr w:type="spellStart"/>
+      <w:r>
+        <w:t>divs</w:t>
+      </w:r>
+      <w:proofErr w:type="spellEnd"/>
+      <w:r>
+        <w:t xml:space="preserve"> </w:t>
+      </w:r>
+      <w:r>
+        <w:t>that allow a</w:t>
+      </w:r>
+      <w:r>
+        <w:t xml:space="preserve"> very consistent layout for each page. This is so the users feel like they are smoothly transitioning from page to page</w:t>
+      </w:r>
+      <w:r>
+        <w:t xml:space="preserve"> without surprises</w:t>
+      </w:r>
+      <w:r>
+        <w:t>. We originally got our ideas for the page from the Meal Train website, but have considered many social media sites such as Facebook, Myspace</w:t>
+      </w:r>
+      <w:r>
+        <w:t>,</w:t>
+      </w:r>
+      <w:r>
+        <w:t xml:space="preserve"> and Twitter</w:t>
+      </w:r>
+      <w:r>
+        <w:t xml:space="preserve"> due to their success</w:t>
+      </w:r>
+      <w:r>
+        <w:t>.</w:t>
+      </w:r>
+      <w:bookmarkStart w:id="28" w:name="_GoBack"/>
       <w:bookmarkEnd w:id="28"/>
-    </w:p>
-    <w:p>
-      <w:r>
-        <w:tab/>
-        <w:t xml:space="preserve">We have changed both our page architecture, and our full website experience architecture considering many options along the way. </w:t>
-      </w:r>
-      <w:r>
-        <w:t xml:space="preserve">On a macro level </w:t>
-      </w:r>
-      <w:r>
-        <w:t xml:space="preserve">we </w:t>
-      </w:r>
-      <w:r>
-        <w:t xml:space="preserve">originally </w:t>
-      </w:r>
-      <w:r>
-        <w:t>considered having all of our web pages in HTML, with a lot of parent child sites using external CSS and PHP files, but have decided to go with mostly PHP and CSS files and not having a separate file for each interaction on a website. For example</w:t>
-      </w:r>
-      <w:r>
-        <w:t>,</w:t>
-      </w:r>
-      <w:r>
-        <w:t xml:space="preserve"> when clickin</w:t>
-      </w:r>
-      <w:r>
-        <w:t>g to edit the users profile we</w:t>
-      </w:r>
-      <w:r>
-        <w:t xml:space="preserve"> planned to have the user redirected to a new page where they would edit the profile page, but have decided to go with a pop up style editor</w:t>
-      </w:r>
-      <w:r>
-        <w:t>. This is</w:t>
-      </w:r>
-      <w:r>
-        <w:t xml:space="preserve"> so the user doesn’t feel they are always being redirected, or if they have slow internet speeds they don’t have to keep loading new pages. </w:t>
-      </w:r>
-      <w:r>
-        <w:t xml:space="preserve">We also decided to go with mostly PHP pages instead of HTML because of the amount of information we would need to gather and send back and forth between the database on the server and the client. </w:t>
-      </w:r>
-    </w:p>
-    <w:p>
-      <w:r>
-        <w:tab/>
-        <w:t xml:space="preserve">On a more micro level, we have considered many ways to lay out a page both visually and logically. We intended our color scheme to be a light blue and gray because they went together well, but based on our clientele, the pages were too bright and harder to read than we have intended. Now we have a consistent color scheme between all pages with a darker blue to help bring out the text for the user. We have also created a CSS template for each page and different </w:t>
-      </w:r>
-      <w:proofErr w:type="spellStart"/>
-      <w:r>
-        <w:t>divs</w:t>
-      </w:r>
-      <w:proofErr w:type="spellEnd"/>
-      <w:r>
-        <w:t xml:space="preserve"> for a very consistent layout for each page instead of individually creating each page. This is so the users would feel like they are smoothly transitioning from page to page. We originally got our ideas for the page from the Meal Train website, but have considered many social media sites such as Facebook, Myspace and Twitter because of the way users interact with other users in our page. Our page looks the way it does now because of these alternatives considered.</w:t>
-      </w:r>
     </w:p>
     <w:p>
       <w:pPr>
@@ -7503,24 +7647,21 @@
         <w:ind w:firstLine="720"/>
       </w:pPr>
       <w:r>
-        <w:t xml:space="preserve">Our project is using multiple linked PHP pages, CSS pages for styling, JavaScript and jQuery for animation, and a MySQL database for storing and retrieving information. The “Home” page uses HTML and PHP to display a basic description of the site. This page is linked to four other PHP pages including an “About” page that holds more information about our project and the impact that the project has had on the community thus far, a “Help” page that allows users and prospective users to email our group with questions, and “Register” and “Login” pages to allow users to sign up or log in to their profiles. Additional PHP files are used for creating events, an events calendar, database testing, a header and </w:t>
-      </w:r>
+        <w:t xml:space="preserve">Our project is using multiple linked PHP pages, CSS pages for styling, JavaScript and jQuery for animation, and a MySQL database for storing and retrieving information. The “Home” page uses HTML and PHP to display a basic description of the site. This page is linked to four other PHP pages including an “About” page that holds more information about our project and the impact that the project has had on the community thus far, a “Help” page that allows users and prospective users to email our group with questions, and “Register” and “Login” pages to allow users to sign up or log in to their profiles. Additional PHP files are used for creating events, an events calendar, database testing, a header and footer, and a sign out page. A FAQ’s page will be added when our team gets more inquiries about the site. </w:t>
+      </w:r>
+    </w:p>
+    <w:p>
+      <w:pPr>
+        <w:spacing w:after="0" w:line="240" w:lineRule="auto"/>
+      </w:pPr>
+    </w:p>
+    <w:p>
+      <w:pPr>
+        <w:pStyle w:val="Heading3"/>
+      </w:pPr>
+      <w:bookmarkStart w:id="33" w:name="_Toc442099268"/>
       <w:r>
         <w:lastRenderedPageBreak/>
-        <w:t xml:space="preserve">footer, and a sign out page. A FAQ’s page will be added when our team gets more inquiries about the site. </w:t>
-      </w:r>
-    </w:p>
-    <w:p>
-      <w:pPr>
-        <w:spacing w:after="0" w:line="240" w:lineRule="auto"/>
-      </w:pPr>
-    </w:p>
-    <w:p>
-      <w:pPr>
-        <w:pStyle w:val="Heading3"/>
-      </w:pPr>
-      <w:bookmarkStart w:id="33" w:name="_Toc442099268"/>
-      <w:r>
         <w:t>Database Usage</w:t>
       </w:r>
       <w:bookmarkEnd w:id="33"/>
@@ -7668,11 +7809,7 @@
         <w:ind w:firstLine="360"/>
       </w:pPr>
       <w:r>
-        <w:t xml:space="preserve">Our coding standards list is fairly basic. We developed the list after researching coding standards for other software projects and including rules that we believed would make the files easier to read. The </w:t>
-      </w:r>
-      <w:r>
-        <w:lastRenderedPageBreak/>
-        <w:t xml:space="preserve">following list contains the coding standards for our project. </w:t>
+        <w:t xml:space="preserve">Our coding standards list is fairly basic. We developed the list after researching coding standards for other software projects and including rules that we believed would make the files easier to read. The following list contains the coding standards for our project. </w:t>
       </w:r>
       <w:r>
         <w:t>See figure to for a</w:t>
@@ -7720,6 +7857,7 @@
         <w:spacing w:line="240" w:lineRule="auto"/>
       </w:pPr>
       <w:r>
+        <w:lastRenderedPageBreak/>
         <w:t>Close connection to database after use.</w:t>
       </w:r>
     </w:p>
@@ -8145,7 +8283,6 @@
         <w:spacing w:after="0"/>
       </w:pPr>
       <w:r>
-        <w:lastRenderedPageBreak/>
         <w:tab/>
         <w:t>Since we are developing a site with a senior demographic in mind, we must assume that</w:t>
       </w:r>
@@ -8401,11 +8538,7 @@
         <w:t>,</w:t>
       </w:r>
       <w:r>
-        <w:t xml:space="preserve"> or a couple of people are going to have lunch at a local restaurant. We also want to be able to use our database to store user’s information such as usernames </w:t>
-      </w:r>
-      <w:r>
-        <w:lastRenderedPageBreak/>
-        <w:t xml:space="preserve">and passwords since we haven’t been able to fully implement this tool. We are planning on implementing a way to make the site safer for users, we are considering having some sought of background check to make ensure security of all users who will be meeting other people online and to weed out fake profiles. </w:t>
+        <w:t xml:space="preserve"> or a couple of people are going to have lunch at a local restaurant. We also want to be able to use our database to store user’s information such as usernames and passwords since we haven’t been able to fully implement this tool. We are planning on implementing a way to make the site safer for users, we are considering having some sought of background check to make ensure security of all users who will be meeting other people online and to weed out fake profiles. </w:t>
       </w:r>
       <w:r>
         <w:t>We will also like to start conversations with local restaurants and see if we can partner up and promote their pages on our website.</w:t>
@@ -9390,7 +9523,6 @@
           <w:docPartUnique/>
         </w:docPartObj>
       </w:sdtPr>
-      <w:sdtEndPr/>
       <w:sdtContent>
         <w:r>
           <w:rPr>
@@ -9461,7 +9593,7 @@
                                 <w:rPr>
                                   <w:noProof/>
                                 </w:rPr>
-                                <w:t>2</w:t>
+                                <w:t>10</w:t>
                               </w:r>
                               <w:r>
                                 <w:rPr>
@@ -9527,7 +9659,7 @@
                           <w:rPr>
                             <w:noProof/>
                           </w:rPr>
-                          <w:t>2</w:t>
+                          <w:t>10</w:t>
                         </w:r>
                         <w:r>
                           <w:rPr>
@@ -9642,7 +9774,6 @@
         <w:docPartUnique/>
       </w:docPartObj>
     </w:sdtPr>
-    <w:sdtEndPr/>
     <w:sdtContent>
       <w:p>
         <w:pPr>
@@ -9717,7 +9848,7 @@
                                 <w:rPr>
                                   <w:noProof/>
                                 </w:rPr>
-                                <w:t>1</w:t>
+                                <w:t>12</w:t>
                               </w:r>
                               <w:r>
                                 <w:rPr>
@@ -9783,7 +9914,7 @@
                           <w:rPr>
                             <w:noProof/>
                           </w:rPr>
-                          <w:t>1</w:t>
+                          <w:t>12</w:t>
                         </w:r>
                         <w:r>
                           <w:rPr>
@@ -12260,7 +12391,7 @@
 </file>
 
 <file path=customXml/itemProps2.xml><?xml version="1.0" encoding="utf-8"?>
-<ds:datastoreItem xmlns:ds="http://schemas.openxmlformats.org/officeDocument/2006/customXml" ds:itemID="{24C3C083-FFE3-42B8-A2AE-EBC6072DB0DB}">
+<ds:datastoreItem xmlns:ds="http://schemas.openxmlformats.org/officeDocument/2006/customXml" ds:itemID="{735CCF48-0D58-422B-A174-0577C1DDF18F}">
   <ds:schemaRefs>
     <ds:schemaRef ds:uri="http://schemas.openxmlformats.org/officeDocument/2006/bibliography"/>
   </ds:schemaRefs>

</xml_diff>

<commit_message>
edited iteration report and images
</commit_message>
<xml_diff>
--- a/Interation Reports/Third Iteration/IterationReport3.docx
+++ b/Interation Reports/Third Iteration/IterationReport3.docx
@@ -10,7 +10,6 @@
           <w:docPartUnique/>
         </w:docPartObj>
       </w:sdtPr>
-      <w:sdtEndPr/>
       <w:sdtContent>
         <w:p>
           <w:pPr>
@@ -145,7 +144,6 @@
                                       <w:dataBinding w:prefixMappings="xmlns:ns0='http://purl.org/dc/elements/1.1/' xmlns:ns1='http://schemas.openxmlformats.org/package/2006/metadata/core-properties' " w:xpath="/ns1:coreProperties[1]/ns0:creator[1]" w:storeItemID="{6C3C8BC8-F283-45AE-878A-BAB7291924A1}"/>
                                       <w:text/>
                                     </w:sdtPr>
-                                    <w:sdtEndPr/>
                                     <w:sdtContent>
                                       <w:r>
                                         <w:rPr>
@@ -163,8 +161,30 @@
                                         <w:rPr>
                                           <w:color w:val="FFFFFF" w:themeColor="background1"/>
                                         </w:rPr>
-                                        <w:t>Harrison, Christian McMurtrie, Timothy Nakhisa</w:t>
+                                        <w:t xml:space="preserve">Harrison, Christian </w:t>
                                       </w:r>
+                                      <w:proofErr w:type="spellStart"/>
+                                      <w:r>
+                                        <w:rPr>
+                                          <w:color w:val="FFFFFF" w:themeColor="background1"/>
+                                        </w:rPr>
+                                        <w:t>McMurtrie</w:t>
+                                      </w:r>
+                                      <w:proofErr w:type="spellEnd"/>
+                                      <w:r>
+                                        <w:rPr>
+                                          <w:color w:val="FFFFFF" w:themeColor="background1"/>
+                                        </w:rPr>
+                                        <w:t xml:space="preserve">, Timothy </w:t>
+                                      </w:r>
+                                      <w:proofErr w:type="spellStart"/>
+                                      <w:r>
+                                        <w:rPr>
+                                          <w:color w:val="FFFFFF" w:themeColor="background1"/>
+                                        </w:rPr>
+                                        <w:t>Nakhisa</w:t>
+                                      </w:r>
+                                      <w:proofErr w:type="spellEnd"/>
                                     </w:sdtContent>
                                   </w:sdt>
                                   <w:r>
@@ -210,7 +230,6 @@
                                       <w:dataBinding w:prefixMappings="xmlns:ns0='http://schemas.microsoft.com/office/2006/coverPageProps' " w:xpath="/ns0:CoverPageProperties[1]/ns0:CompanyAddress[1]" w:storeItemID="{55AF091B-3C7A-41E3-B477-F2FDAA23CFDA}"/>
                                       <w:text/>
                                     </w:sdtPr>
-                                    <w:sdtEndPr/>
                                     <w:sdtContent>
                                       <w:r>
                                         <w:rPr>
@@ -305,7 +324,6 @@
                                       <w:dataBinding w:prefixMappings="xmlns:ns0='http://purl.org/dc/elements/1.1/' xmlns:ns1='http://schemas.openxmlformats.org/package/2006/metadata/core-properties' " w:xpath="/ns1:coreProperties[1]/ns0:title[1]" w:storeItemID="{6C3C8BC8-F283-45AE-878A-BAB7291924A1}"/>
                                       <w:text/>
                                     </w:sdtPr>
-                                    <w:sdtEndPr/>
                                     <w:sdtContent>
                                       <w:r>
                                         <w:rPr>
@@ -385,8 +403,30 @@
                                   <w:rPr>
                                     <w:color w:val="FFFFFF" w:themeColor="background1"/>
                                   </w:rPr>
-                                  <w:t>Harrison, Christian McMurtrie, Timothy Nakhisa</w:t>
+                                  <w:t xml:space="preserve">Harrison, Christian </w:t>
                                 </w:r>
+                                <w:proofErr w:type="spellStart"/>
+                                <w:r>
+                                  <w:rPr>
+                                    <w:color w:val="FFFFFF" w:themeColor="background1"/>
+                                  </w:rPr>
+                                  <w:t>McMurtrie</w:t>
+                                </w:r>
+                                <w:proofErr w:type="spellEnd"/>
+                                <w:r>
+                                  <w:rPr>
+                                    <w:color w:val="FFFFFF" w:themeColor="background1"/>
+                                  </w:rPr>
+                                  <w:t xml:space="preserve">, Timothy </w:t>
+                                </w:r>
+                                <w:proofErr w:type="spellStart"/>
+                                <w:r>
+                                  <w:rPr>
+                                    <w:color w:val="FFFFFF" w:themeColor="background1"/>
+                                  </w:rPr>
+                                  <w:t>Nakhisa</w:t>
+                                </w:r>
+                                <w:proofErr w:type="spellEnd"/>
                               </w:sdtContent>
                             </w:sdt>
                             <w:r>
@@ -3924,16 +3964,40 @@
         <w:t>Our team is Computer Applications: Knowledgeable Engineering (CAKE). The members of this team a</w:t>
       </w:r>
       <w:r>
-        <w:t>re Colin Harrison, Christian McM</w:t>
-      </w:r>
-      <w:r>
-        <w:t>urtrie, Timo</w:t>
+        <w:t xml:space="preserve">re Colin Harrison, Christian </w:t>
+      </w:r>
+      <w:proofErr w:type="spellStart"/>
+      <w:r>
+        <w:t>McM</w:t>
+      </w:r>
+      <w:r>
+        <w:t>urtrie</w:t>
+      </w:r>
+      <w:proofErr w:type="spellEnd"/>
+      <w:r>
+        <w:t>, Timo</w:t>
       </w:r>
       <w:r>
         <w:t>thy</w:t>
       </w:r>
       <w:r>
-        <w:t xml:space="preserve"> Nakhisa, and Zachary Rivera. We are working with our client, Dr. Yvonne Chueh, </w:t>
+        <w:t xml:space="preserve"> </w:t>
+      </w:r>
+      <w:proofErr w:type="spellStart"/>
+      <w:r>
+        <w:t>Nakhisa</w:t>
+      </w:r>
+      <w:proofErr w:type="spellEnd"/>
+      <w:r>
+        <w:t xml:space="preserve">, and Zachary Rivera. We are working with our client, Dr. Yvonne </w:t>
+      </w:r>
+      <w:proofErr w:type="spellStart"/>
+      <w:r>
+        <w:t>Chueh</w:t>
+      </w:r>
+      <w:proofErr w:type="spellEnd"/>
+      <w:r>
+        <w:t xml:space="preserve">, </w:t>
       </w:r>
       <w:r>
         <w:t>to create</w:t>
@@ -4165,7 +4229,15 @@
         <w:t xml:space="preserve"> a</w:t>
       </w:r>
       <w:r>
-        <w:t xml:space="preserve"> family is not available. The vision of Dr. Chueh is to have an online site where such activities can be arranged. This would include having a system where families away from relatives can contribute to</w:t>
+        <w:t xml:space="preserve"> family is not available. The vision of Dr. </w:t>
+      </w:r>
+      <w:proofErr w:type="spellStart"/>
+      <w:r>
+        <w:t>Chueh</w:t>
+      </w:r>
+      <w:proofErr w:type="spellEnd"/>
+      <w:r>
+        <w:t xml:space="preserve"> is to have an online site where such activities can be arranged. This would include having a system where families away from relatives can contribute to</w:t>
       </w:r>
       <w:r>
         <w:t>wards</w:t>
@@ -4238,7 +4310,15 @@
         <w:ind w:firstLine="720"/>
       </w:pPr>
       <w:r>
-        <w:t xml:space="preserve">The client is Dr. Chueh. She is a Professor of Mathematics at Central Washington University in Ellensburg, WA. She was inspired to do something for the </w:t>
+        <w:t xml:space="preserve">The client is Dr. </w:t>
+      </w:r>
+      <w:proofErr w:type="spellStart"/>
+      <w:r>
+        <w:t>Chueh</w:t>
+      </w:r>
+      <w:proofErr w:type="spellEnd"/>
+      <w:r>
+        <w:t xml:space="preserve">. She is a Professor of Mathematics at Central Washington University in Ellensburg, WA. She was inspired to do something for the </w:t>
       </w:r>
       <w:r>
         <w:t>isolated</w:t>
@@ -5169,7 +5249,15 @@
               <w:t>Talk to sociology department</w:t>
             </w:r>
             <w:r>
-              <w:t xml:space="preserve"> and Elmview workers</w:t>
+              <w:t xml:space="preserve"> and </w:t>
+            </w:r>
+            <w:proofErr w:type="spellStart"/>
+            <w:r>
+              <w:t>Elmview</w:t>
+            </w:r>
+            <w:proofErr w:type="spellEnd"/>
+            <w:r>
+              <w:t xml:space="preserve"> workers</w:t>
             </w:r>
             <w:r>
               <w:t xml:space="preserve"> for connections</w:t>
@@ -5760,7 +5848,23 @@
         <w:t xml:space="preserve"> away</w:t>
       </w:r>
       <w:r>
-        <w:t xml:space="preserve"> from Dr. Chueh’s vision. We will present our requirements list to Dr. Chueh for review. </w:t>
+        <w:t xml:space="preserve"> from Dr. </w:t>
+      </w:r>
+      <w:proofErr w:type="spellStart"/>
+      <w:r>
+        <w:t>Chueh’s</w:t>
+      </w:r>
+      <w:proofErr w:type="spellEnd"/>
+      <w:r>
+        <w:t xml:space="preserve"> vision. We will present our requirements list to Dr. </w:t>
+      </w:r>
+      <w:proofErr w:type="spellStart"/>
+      <w:r>
+        <w:t>Chueh</w:t>
+      </w:r>
+      <w:proofErr w:type="spellEnd"/>
+      <w:r>
+        <w:t xml:space="preserve"> for review. </w:t>
       </w:r>
     </w:p>
     <w:p>
@@ -6993,7 +7097,21 @@
         <w:rPr>
           <w:rFonts w:cs="Times New Roman"/>
         </w:rPr>
-        <w:t xml:space="preserve">Determining how users will pay for the services the website offer. WePay, </w:t>
+        <w:t xml:space="preserve">Determining how users will pay for the services the website offer. </w:t>
+      </w:r>
+      <w:proofErr w:type="spellStart"/>
+      <w:r>
+        <w:rPr>
+          <w:rFonts w:cs="Times New Roman"/>
+        </w:rPr>
+        <w:t>WePay</w:t>
+      </w:r>
+      <w:proofErr w:type="spellEnd"/>
+      <w:r>
+        <w:rPr>
+          <w:rFonts w:cs="Times New Roman"/>
+        </w:rPr>
+        <w:t xml:space="preserve">, </w:t>
       </w:r>
       <w:r>
         <w:rPr>
@@ -7454,8 +7572,6 @@
       <w:bookmarkEnd w:id="22"/>
     </w:p>
     <w:p>
-      <w:bookmarkStart w:id="23" w:name="_GoBack"/>
-      <w:bookmarkEnd w:id="23"/>
       <w:r>
         <w:tab/>
         <w:t xml:space="preserve">The architectural design section of our project consists of general constraints we came across, the data design, our program structure, and the alternatives we have considered along the way. We have worked both with our client, our user network, and quality assurance to discover these section and bring our project to where it is at </w:t>
@@ -7471,11 +7587,11 @@
       <w:pPr>
         <w:pStyle w:val="Heading2"/>
       </w:pPr>
-      <w:bookmarkStart w:id="24" w:name="_Toc442099260"/>
+      <w:bookmarkStart w:id="23" w:name="_Toc442099260"/>
       <w:r>
         <w:t>General Constraints</w:t>
       </w:r>
-      <w:bookmarkEnd w:id="24"/>
+      <w:bookmarkEnd w:id="23"/>
     </w:p>
     <w:p>
       <w:r>
@@ -7537,11 +7653,11 @@
       <w:pPr>
         <w:pStyle w:val="Heading2"/>
       </w:pPr>
-      <w:bookmarkStart w:id="25" w:name="_Toc442099261"/>
+      <w:bookmarkStart w:id="24" w:name="_Toc442099261"/>
       <w:r>
         <w:t>Data Design</w:t>
       </w:r>
-      <w:bookmarkEnd w:id="25"/>
+      <w:bookmarkEnd w:id="24"/>
     </w:p>
     <w:p>
       <w:r>
@@ -7605,11 +7721,155 @@
       <w:pPr>
         <w:pStyle w:val="Heading2"/>
       </w:pPr>
-      <w:bookmarkStart w:id="26" w:name="_Toc442099262"/>
+      <w:bookmarkStart w:id="25" w:name="_Toc442099262"/>
       <w:r>
         <w:t>Program Structure</w:t>
       </w:r>
+      <w:bookmarkEnd w:id="25"/>
+    </w:p>
+    <w:p>
+      <w:r>
+        <w:tab/>
+      </w:r>
+      <w:r>
+        <w:t xml:space="preserve">The structure of our website can be seen in the two figures in Appendix C. The first of which shows </w:t>
+      </w:r>
+      <w:r>
+        <w:t>the architecture of the site</w:t>
+      </w:r>
+      <w:r>
+        <w:t>.</w:t>
+      </w:r>
+      <w:r>
+        <w:t xml:space="preserve"> The second page will show the connection between user viewable pages and our pie database, which has two tables.</w:t>
+      </w:r>
+    </w:p>
+    <w:p>
+      <w:pPr>
+        <w:ind w:firstLine="720"/>
+      </w:pPr>
+      <w:r>
+        <w:t>In the first figure</w:t>
+      </w:r>
+      <w:r>
+        <w:t xml:space="preserve"> will be a high level overview of the system architecture where the connections between different files is displayed. For example,</w:t>
+      </w:r>
+      <w:r>
+        <w:t xml:space="preserve"> </w:t>
+      </w:r>
+      <w:proofErr w:type="spellStart"/>
+      <w:r>
+        <w:t>signUp.php</w:t>
+      </w:r>
+      <w:proofErr w:type="spellEnd"/>
+      <w:r>
+        <w:t xml:space="preserve"> is a viewable page</w:t>
+      </w:r>
+      <w:r>
+        <w:t xml:space="preserve"> which contains a form for a new user to sign up. This page will send the form information to a background (non-viewable) page, </w:t>
+      </w:r>
+      <w:proofErr w:type="spellStart"/>
+      <w:r>
+        <w:t>register.php</w:t>
+      </w:r>
+      <w:proofErr w:type="spellEnd"/>
+      <w:r>
+        <w:t xml:space="preserve">. Register will connect with the </w:t>
+      </w:r>
+      <w:proofErr w:type="spellStart"/>
+      <w:r>
+        <w:t>database.php</w:t>
+      </w:r>
+      <w:proofErr w:type="spellEnd"/>
+      <w:r>
+        <w:t xml:space="preserve"> file and upon successful entry of new user, will redirect to the profile page. If</w:t>
+      </w:r>
+      <w:r>
+        <w:t xml:space="preserve"> entry of the user is not successful, an error message will be generated</w:t>
+      </w:r>
+      <w:r>
+        <w:t>, the</w:t>
+      </w:r>
+      <w:r>
+        <w:t xml:space="preserve"> page will redirect to </w:t>
+      </w:r>
+      <w:proofErr w:type="spellStart"/>
+      <w:r>
+        <w:t>signUp.php</w:t>
+      </w:r>
+      <w:proofErr w:type="spellEnd"/>
+      <w:r>
+        <w:t xml:space="preserve"> where the error will be displayed.</w:t>
+      </w:r>
+      <w:r>
+        <w:t xml:space="preserve"> </w:t>
+      </w:r>
+      <w:r>
+        <w:t xml:space="preserve"> </w:t>
+      </w:r>
+    </w:p>
+    <w:p>
+      <w:pPr>
+        <w:ind w:firstLine="720"/>
+      </w:pPr>
+      <w:r>
+        <w:t xml:space="preserve">In the second figure, the database connections show </w:t>
+      </w:r>
+      <w:r>
+        <w:t xml:space="preserve">how </w:t>
+      </w:r>
+      <w:r>
+        <w:t>each table</w:t>
+      </w:r>
+      <w:r>
+        <w:t xml:space="preserve"> connects with the various pages</w:t>
+      </w:r>
+      <w:r>
+        <w:t xml:space="preserve">. For example, the </w:t>
+      </w:r>
+      <w:r>
+        <w:t>register page connects to the user table</w:t>
+      </w:r>
+      <w:r>
+        <w:t>.</w:t>
+      </w:r>
+      <w:r>
+        <w:t xml:space="preserve"> Register will make a query on the user table to make sure the username does not already exist, otherwise it will only insert into the database table.</w:t>
+      </w:r>
+      <w:r>
+        <w:t xml:space="preserve"> </w:t>
+      </w:r>
+      <w:r>
+        <w:t xml:space="preserve">The create event page only shares a connection with the events table. This is because the create event page does not make any queries on the table, as there are no unique fields to check.  Rather the page will only insert into tuples into the events table. </w:t>
+      </w:r>
+      <w:r>
+        <w:t>This is because it must be able to edit and display events as well as user information.</w:t>
+      </w:r>
+    </w:p>
+    <w:p>
+      <w:r>
+        <w:tab/>
+      </w:r>
+      <w:r>
+        <w:t>The model we used was the Hierarchical Web Architecture.</w:t>
+      </w:r>
+      <w:r>
+        <w:t xml:space="preserve"> </w:t>
+      </w:r>
+      <w:r>
+        <w:t>The base of the site is the home</w:t>
+      </w:r>
+      <w:r>
+        <w:t xml:space="preserve"> page from which, all other pages can eventually be reached. Due to the simple design of our site, most pages are able to connect to one ano</w:t>
+      </w:r>
+      <w:bookmarkStart w:id="26" w:name="_GoBack"/>
       <w:bookmarkEnd w:id="26"/>
+      <w:r>
+        <w:t xml:space="preserve">ther and there is not much depth where a user can get lost in the site. </w:t>
+      </w:r>
+      <w:r>
+        <w:t xml:space="preserve"> This model seemed most appropriate for our site due to its relative simplicity. </w:t>
+      </w:r>
     </w:p>
     <w:p>
       <w:pPr>
@@ -7699,7 +7959,11 @@
         <w:t>. This is</w:t>
       </w:r>
       <w:r>
-        <w:t xml:space="preserve"> so the user doesn’t feel</w:t>
+        <w:t xml:space="preserve"> so the user </w:t>
+      </w:r>
+      <w:r>
+        <w:lastRenderedPageBreak/>
+        <w:t>doesn’t feel</w:t>
       </w:r>
       <w:r>
         <w:t xml:space="preserve"> like</w:t>
@@ -7861,59 +8125,59 @@
         <w:ind w:firstLine="720"/>
       </w:pPr>
       <w:r>
-        <w:t xml:space="preserve">Our project is using multiple linked PHP pages, CSS pages for styling, JavaScript and jQuery for animation, and a MySQL database for storing and retrieving information. The “Home” page uses HTML </w:t>
+        <w:t xml:space="preserve">Our project is using multiple linked PHP pages, CSS pages for styling, JavaScript and jQuery for animation, and a MySQL database for storing and retrieving information. The “Home” page uses HTML and PHP to display a basic description of the site. This page is linked to four other PHP pages including an “About” page that holds more information about our project and the impact that the project has had on the community thus far, a “Help” page that allows users and prospective users to email our group with questions, and “Register” and “Login” pages to allow users to sign up or log in to their profiles. Additional PHP files are used for creating events, an events calendar, database testing, a header and footer, and a sign out page. A FAQ’s page will be added when our team gets more inquiries about the site. </w:t>
+      </w:r>
+    </w:p>
+    <w:p>
+      <w:pPr>
+        <w:spacing w:after="0" w:line="240" w:lineRule="auto"/>
+      </w:pPr>
+    </w:p>
+    <w:p>
+      <w:pPr>
+        <w:pStyle w:val="Heading3"/>
+      </w:pPr>
+      <w:bookmarkStart w:id="31" w:name="_Toc442099268"/>
+      <w:r>
+        <w:t>Database Usage</w:t>
+      </w:r>
+      <w:bookmarkEnd w:id="31"/>
+    </w:p>
+    <w:p>
+      <w:pPr>
+        <w:spacing w:after="0" w:line="240" w:lineRule="auto"/>
+        <w:ind w:firstLine="720"/>
+      </w:pPr>
+      <w:r>
+        <w:t xml:space="preserve">The majority of the site’s functionality comes from forms that submit user information to the “user” and “events” databases. Upon registration, the user’s information is checked for validity then stored in the database. If a user has registered, they can log in to their profile page. This profile page will be slightly different for each user and will be open for modification to some extent. For example, the “user” database will hold information for a user’s name (first, last, and user names), the date they joined PIE, their email, their description, their birth date, and any photo information. The description, and photos will be changeable by the user. However, only the user name, email, and date joined will be required (to avoid security risks). </w:t>
+      </w:r>
+    </w:p>
+    <w:p>
+      <w:pPr>
+        <w:spacing w:after="0" w:line="240" w:lineRule="auto"/>
+      </w:pPr>
+    </w:p>
+    <w:p>
+      <w:pPr>
+        <w:pStyle w:val="Heading3"/>
+      </w:pPr>
+      <w:bookmarkStart w:id="32" w:name="_Toc442099269"/>
+      <w:r>
+        <w:t>Current Methods</w:t>
+      </w:r>
+      <w:bookmarkEnd w:id="32"/>
+    </w:p>
+    <w:p>
+      <w:pPr>
+        <w:spacing w:after="0" w:line="240" w:lineRule="auto"/>
+      </w:pPr>
+      <w:r>
+        <w:tab/>
+        <w:t xml:space="preserve">Since we only have a few JavaScript files written for our site, we do not have many methods yet. Currently, one of our JavaScript files, “tabs”, has methods for initiating and showing the tabs, getting the children of the tabs (the information displayed below the tab), and getting hash codes (for specific ID’s). </w:t>
       </w:r>
       <w:r>
         <w:lastRenderedPageBreak/>
-        <w:t xml:space="preserve">and PHP to display a basic description of the site. This page is linked to four other PHP pages including an “About” page that holds more information about our project and the impact that the project has had on the community thus far, a “Help” page that allows users and prospective users to email our group with questions, and “Register” and “Login” pages to allow users to sign up or log in to their profiles. Additional PHP files are used for creating events, an events calendar, database testing, a header and footer, and a sign out page. A FAQ’s page will be added when our team gets more inquiries about the site. </w:t>
-      </w:r>
-    </w:p>
-    <w:p>
-      <w:pPr>
-        <w:spacing w:after="0" w:line="240" w:lineRule="auto"/>
-      </w:pPr>
-    </w:p>
-    <w:p>
-      <w:pPr>
-        <w:pStyle w:val="Heading3"/>
-      </w:pPr>
-      <w:bookmarkStart w:id="31" w:name="_Toc442099268"/>
-      <w:r>
-        <w:t>Database Usage</w:t>
-      </w:r>
-      <w:bookmarkEnd w:id="31"/>
-    </w:p>
-    <w:p>
-      <w:pPr>
-        <w:spacing w:after="0" w:line="240" w:lineRule="auto"/>
-        <w:ind w:firstLine="720"/>
-      </w:pPr>
-      <w:r>
-        <w:t xml:space="preserve">The majority of the site’s functionality comes from forms that submit user information to the “user” and “events” databases. Upon registration, the user’s information is checked for validity then stored in the database. If a user has registered, they can log in to their profile page. This profile page will be slightly different for each user and will be open for modification to some extent. For example, the “user” database will hold information for a user’s name (first, last, and user names), the date they joined PIE, their email, their description, their birth date, and any photo information. The description, and photos will be changeable by the user. However, only the user name, email, and date joined will be required (to avoid security risks). </w:t>
-      </w:r>
-    </w:p>
-    <w:p>
-      <w:pPr>
-        <w:spacing w:after="0" w:line="240" w:lineRule="auto"/>
-      </w:pPr>
-    </w:p>
-    <w:p>
-      <w:pPr>
-        <w:pStyle w:val="Heading3"/>
-      </w:pPr>
-      <w:bookmarkStart w:id="32" w:name="_Toc442099269"/>
-      <w:r>
-        <w:t>Current Methods</w:t>
-      </w:r>
-      <w:bookmarkEnd w:id="32"/>
-    </w:p>
-    <w:p>
-      <w:pPr>
-        <w:spacing w:after="0" w:line="240" w:lineRule="auto"/>
-      </w:pPr>
-      <w:r>
-        <w:tab/>
-        <w:t>Since we only have a few JavaScript files written for our site, we do not have many methods yet. Currently, one of our JavaScript files, “tabs”, has methods for initiating and showing the tabs, getting the children of the tabs (the information displayed below the tab), and getting hash codes (for specific ID’s). Our other JavaScript file, “sidebar”, uses jQuery to create an animated cascading sidebar for the profile page.</w:t>
+        <w:t>Our other JavaScript file, “sidebar”, uses jQuery to create an animated cascading sidebar for the profile page.</w:t>
       </w:r>
     </w:p>
     <w:p>
@@ -8152,7 +8416,23 @@
         <w:spacing w:line="240" w:lineRule="auto"/>
       </w:pPr>
       <w:r>
-        <w:t>Save with the right extension - .html, .css, .php, etc.</w:t>
+        <w:t>Save with the right extension - .html, .</w:t>
+      </w:r>
+      <w:proofErr w:type="spellStart"/>
+      <w:r>
+        <w:t>css</w:t>
+      </w:r>
+      <w:proofErr w:type="spellEnd"/>
+      <w:r>
+        <w:t>, .</w:t>
+      </w:r>
+      <w:proofErr w:type="spellStart"/>
+      <w:r>
+        <w:t>php</w:t>
+      </w:r>
+      <w:proofErr w:type="spellEnd"/>
+      <w:r>
+        <w:t>, etc.</w:t>
       </w:r>
     </w:p>
     <w:p>
@@ -8228,6 +8508,7 @@
         <w:spacing w:line="240" w:lineRule="auto"/>
       </w:pPr>
       <w:r>
+        <w:lastRenderedPageBreak/>
         <w:t>Example:</w:t>
       </w:r>
     </w:p>
@@ -8264,12 +8545,60 @@
               <w:t xml:space="preserve">    </w:t>
             </w:r>
             <w:r>
-              <w:t>&lt;link rel="stylesheet" type="text/css" href="template.css"&gt;</w:t>
+              <w:t xml:space="preserve">&lt;link </w:t>
+            </w:r>
+            <w:proofErr w:type="spellStart"/>
+            <w:r>
+              <w:t>rel</w:t>
+            </w:r>
+            <w:proofErr w:type="spellEnd"/>
+            <w:r>
+              <w:t>="stylesheet" type="text/</w:t>
+            </w:r>
+            <w:proofErr w:type="spellStart"/>
+            <w:r>
+              <w:t>css</w:t>
+            </w:r>
+            <w:proofErr w:type="spellEnd"/>
+            <w:r>
+              <w:t xml:space="preserve">" </w:t>
+            </w:r>
+            <w:proofErr w:type="spellStart"/>
+            <w:r>
+              <w:t>href</w:t>
+            </w:r>
+            <w:proofErr w:type="spellEnd"/>
+            <w:r>
+              <w:t>="template.css"&gt;</w:t>
             </w:r>
           </w:p>
           <w:p>
             <w:r>
-              <w:t xml:space="preserve">    &lt;link rel="stylesheet" type="text/css" href="buttons.css"&gt;</w:t>
+              <w:t xml:space="preserve">    &lt;link </w:t>
+            </w:r>
+            <w:proofErr w:type="spellStart"/>
+            <w:r>
+              <w:t>rel</w:t>
+            </w:r>
+            <w:proofErr w:type="spellEnd"/>
+            <w:r>
+              <w:t>="stylesheet" type="text/</w:t>
+            </w:r>
+            <w:proofErr w:type="spellStart"/>
+            <w:r>
+              <w:t>css</w:t>
+            </w:r>
+            <w:proofErr w:type="spellEnd"/>
+            <w:r>
+              <w:t xml:space="preserve">" </w:t>
+            </w:r>
+            <w:proofErr w:type="spellStart"/>
+            <w:r>
+              <w:t>href</w:t>
+            </w:r>
+            <w:proofErr w:type="spellEnd"/>
+            <w:r>
+              <w:t>="buttons.css"&gt;</w:t>
             </w:r>
           </w:p>
           <w:p/>
@@ -8278,12 +8607,28 @@
               <w:t xml:space="preserve">    </w:t>
             </w:r>
             <w:r>
-              <w:t>&lt;div id='cssmenu'&gt;</w:t>
+              <w:t>&lt;div id='</w:t>
+            </w:r>
+            <w:proofErr w:type="spellStart"/>
+            <w:r>
+              <w:t>cssmenu</w:t>
+            </w:r>
+            <w:proofErr w:type="spellEnd"/>
+            <w:r>
+              <w:t>'&gt;</w:t>
             </w:r>
           </w:p>
           <w:p>
             <w:r>
-              <w:t xml:space="preserve">        &lt;ul&gt;</w:t>
+              <w:t xml:space="preserve">        &lt;</w:t>
+            </w:r>
+            <w:proofErr w:type="spellStart"/>
+            <w:r>
+              <w:t>ul</w:t>
+            </w:r>
+            <w:proofErr w:type="spellEnd"/>
+            <w:r>
+              <w:t>&gt;</w:t>
             </w:r>
           </w:p>
           <w:p>
@@ -8291,7 +8636,15 @@
               <w:t xml:space="preserve">            </w:t>
             </w:r>
             <w:r>
-              <w:t>&lt;li&gt;&lt;a href="home.html"&gt;Home&lt;/a&gt;&lt;/li&gt;</w:t>
+              <w:t xml:space="preserve">&lt;li&gt;&lt;a </w:t>
+            </w:r>
+            <w:proofErr w:type="spellStart"/>
+            <w:r>
+              <w:t>href</w:t>
+            </w:r>
+            <w:proofErr w:type="spellEnd"/>
+            <w:r>
+              <w:t>="home.html"&gt;Home&lt;/a&gt;&lt;/li&gt;</w:t>
             </w:r>
           </w:p>
           <w:p>
@@ -8299,7 +8652,15 @@
               <w:t xml:space="preserve">            </w:t>
             </w:r>
             <w:r>
-              <w:t>&lt;li&gt;&lt;a href="about.html"&gt;About&lt;/a&gt;&lt;/li&gt;</w:t>
+              <w:t xml:space="preserve">&lt;li&gt;&lt;a </w:t>
+            </w:r>
+            <w:proofErr w:type="spellStart"/>
+            <w:r>
+              <w:t>href</w:t>
+            </w:r>
+            <w:proofErr w:type="spellEnd"/>
+            <w:r>
+              <w:t>="about.html"&gt;About&lt;/a&gt;&lt;/li&gt;</w:t>
             </w:r>
           </w:p>
           <w:p>
@@ -8307,7 +8668,15 @@
               <w:t xml:space="preserve">            </w:t>
             </w:r>
             <w:r>
-              <w:t>&lt;li&gt;&lt;a href="helpPage.html"&gt;Help&lt;/a&gt;&lt;/li&gt;</w:t>
+              <w:t xml:space="preserve">&lt;li&gt;&lt;a </w:t>
+            </w:r>
+            <w:proofErr w:type="spellStart"/>
+            <w:r>
+              <w:t>href</w:t>
+            </w:r>
+            <w:proofErr w:type="spellEnd"/>
+            <w:r>
+              <w:t>="helpPage.html"&gt;Help&lt;/a&gt;&lt;/li&gt;</w:t>
             </w:r>
           </w:p>
           <w:p>
@@ -8315,7 +8684,15 @@
               <w:t xml:space="preserve">        </w:t>
             </w:r>
             <w:r>
-              <w:t>&lt;/ul&gt;</w:t>
+              <w:t>&lt;/</w:t>
+            </w:r>
+            <w:proofErr w:type="spellStart"/>
+            <w:r>
+              <w:t>ul</w:t>
+            </w:r>
+            <w:proofErr w:type="spellEnd"/>
+            <w:r>
+              <w:t>&gt;</w:t>
             </w:r>
           </w:p>
           <w:p>
@@ -8378,7 +8755,6 @@
         <w:spacing w:after="0"/>
       </w:pPr>
       <w:r>
-        <w:lastRenderedPageBreak/>
         <w:tab/>
         <w:t xml:space="preserve">The consistency of the website will be accomplished by using minimal templates, and reusing the basic ones (such as navigation bar at top of page) on each page. This will allow the user to be comfortable navigating each page of the site, as the key buttons/links will be in the same place no matter where they are on the site. </w:t>
       </w:r>
@@ -8491,7 +8867,11 @@
         <w:ind w:firstLine="720"/>
       </w:pPr>
       <w:r>
-        <w:t>Our team will have a multi-step process for testing including unit testing, automation testing, and user testing. This will ensure that we cover functional testing, and that the product will work on multiple different platforms. We will first start by user testing with quality assurance’s personal computer and browser configurations. We will write down our configuration, and steps we did to produce a bug so that the developers can reproduce the bug and try to fix the code. After we have done this we will add the unit test to check and make sure that that bug is not introduced again after we add more features in our code. Then, once we have finished a unit test we will add it to our automation s</w:t>
+        <w:t xml:space="preserve">Our team will have a multi-step process for testing including unit testing, automation testing, and user testing. This will ensure that we cover functional testing, and that the product will work on </w:t>
+      </w:r>
+      <w:r>
+        <w:lastRenderedPageBreak/>
+        <w:t>multiple different platforms. We will first start by user testing with quality assurance’s personal computer and browser configurations. We will write down our configuration, and steps we did to produce a bug so that the developers can reproduce the bug and try to fix the code. After we have done this we will add the unit test to check and make sure that that bug is not introduced again after we add more features in our code. Then, once we have finished a unit test we will add it to our automation s</w:t>
       </w:r>
       <w:r>
         <w:t>uit</w:t>
@@ -8500,7 +8880,15 @@
         <w:t>e</w:t>
       </w:r>
       <w:r>
-        <w:t xml:space="preserve"> so that every time we check in new code, our build agent (Teamcity) will run the unit te</w:t>
+        <w:t xml:space="preserve"> so that every time we check in new code, our build agent (</w:t>
+      </w:r>
+      <w:proofErr w:type="spellStart"/>
+      <w:r>
+        <w:t>Teamcity</w:t>
+      </w:r>
+      <w:proofErr w:type="spellEnd"/>
+      <w:r>
+        <w:t>) will run the unit te</w:t>
       </w:r>
       <w:r>
         <w:t>sts against the new code using Sauce L</w:t>
@@ -8545,7 +8933,23 @@
         <w:t>validate</w:t>
       </w:r>
       <w:r>
-        <w:t xml:space="preserve"> that our site meets the standards of our client Dr. Chueh, we would like to put our site through a series of acceptance tests. However, we do not have guidelines clearly defined. We were given free rein on design without clear standards for the site’s functionality. The only major requirement was to keep her vision intact. To ensure that our design is not straying from this, we will demo our prototype to Dr. Chueh every two weeks during our meetings. </w:t>
+        <w:t xml:space="preserve"> that our site meets the standards of our client Dr. </w:t>
+      </w:r>
+      <w:proofErr w:type="spellStart"/>
+      <w:r>
+        <w:t>Chueh</w:t>
+      </w:r>
+      <w:proofErr w:type="spellEnd"/>
+      <w:r>
+        <w:t xml:space="preserve">, we would like to put our site through a series of acceptance tests. However, we do not have guidelines clearly defined. We were given free rein on design without clear standards for the site’s functionality. The only major requirement was to keep her vision intact. To ensure that our design is not straying from this, we will demo our prototype to Dr. </w:t>
+      </w:r>
+      <w:proofErr w:type="spellStart"/>
+      <w:r>
+        <w:t>Chueh</w:t>
+      </w:r>
+      <w:proofErr w:type="spellEnd"/>
+      <w:r>
+        <w:t xml:space="preserve"> every two weeks during our meetings. </w:t>
       </w:r>
     </w:p>
     <w:p>
@@ -8569,7 +8973,6 @@
       </w:pPr>
       <w:bookmarkStart w:id="39" w:name="_Toc442099276"/>
       <w:r>
-        <w:lastRenderedPageBreak/>
         <w:t>Conclusion</w:t>
       </w:r>
       <w:bookmarkEnd w:id="39"/>
@@ -9505,9 +9908,180 @@
         </w:drawing>
       </w:r>
     </w:p>
+    <w:p>
+      <w:r>
+        <w:br w:type="page"/>
+      </w:r>
+    </w:p>
+    <w:p>
+      <w:pPr>
+        <w:pStyle w:val="Heading1"/>
+      </w:pPr>
+      <w:r>
+        <w:lastRenderedPageBreak/>
+        <w:t>Appendix C</w:t>
+      </w:r>
+    </w:p>
+    <w:p>
+      <w:pPr>
+        <w:pStyle w:val="Heading2"/>
+      </w:pPr>
+      <w:r>
+        <w:t>System Structure</w:t>
+      </w:r>
+    </w:p>
+    <w:p>
+      <w:pPr>
+        <w:spacing w:after="0"/>
+      </w:pPr>
+      <w:r>
+        <w:rPr>
+          <w:noProof/>
+        </w:rPr>
+        <w:drawing>
+          <wp:inline distT="0" distB="0" distL="0" distR="0">
+            <wp:extent cx="6000750" cy="7193915"/>
+            <wp:effectExtent l="0" t="0" r="0" b="6985"/>
+            <wp:docPr id="18" name="Picture 18" descr="U:\other\481\PIEWebsite\Presentation\Presentation Two\draw1.PNG"/>
+            <wp:cNvGraphicFramePr>
+              <a:graphicFrameLocks xmlns:a="http://schemas.openxmlformats.org/drawingml/2006/main" noChangeAspect="1"/>
+            </wp:cNvGraphicFramePr>
+            <a:graphic xmlns:a="http://schemas.openxmlformats.org/drawingml/2006/main">
+              <a:graphicData uri="http://schemas.openxmlformats.org/drawingml/2006/picture">
+                <pic:pic xmlns:pic="http://schemas.openxmlformats.org/drawingml/2006/picture">
+                  <pic:nvPicPr>
+                    <pic:cNvPr id="0" name="Picture 3" descr="U:\other\481\PIEWebsite\Presentation\Presentation Two\draw1.PNG"/>
+                    <pic:cNvPicPr>
+                      <a:picLocks noChangeAspect="1" noChangeArrowheads="1"/>
+                    </pic:cNvPicPr>
+                  </pic:nvPicPr>
+                  <pic:blipFill>
+                    <a:blip r:embed="rId23">
+                      <a:extLst>
+                        <a:ext uri="{28A0092B-C50C-407E-A947-70E740481C1C}">
+                          <a14:useLocalDpi xmlns:a14="http://schemas.microsoft.com/office/drawing/2010/main" val="0"/>
+                        </a:ext>
+                      </a:extLst>
+                    </a:blip>
+                    <a:srcRect/>
+                    <a:stretch>
+                      <a:fillRect/>
+                    </a:stretch>
+                  </pic:blipFill>
+                  <pic:spPr bwMode="auto">
+                    <a:xfrm>
+                      <a:off x="0" y="0"/>
+                      <a:ext cx="6005331" cy="7199407"/>
+                    </a:xfrm>
+                    <a:prstGeom prst="rect">
+                      <a:avLst/>
+                    </a:prstGeom>
+                    <a:noFill/>
+                    <a:ln>
+                      <a:noFill/>
+                    </a:ln>
+                  </pic:spPr>
+                </pic:pic>
+              </a:graphicData>
+            </a:graphic>
+          </wp:inline>
+        </w:drawing>
+      </w:r>
+    </w:p>
+    <w:p>
+      <w:pPr>
+        <w:spacing w:after="0"/>
+        <w:jc w:val="center"/>
+      </w:pPr>
+      <w:r>
+        <w:t>Web Site Structure</w:t>
+      </w:r>
+    </w:p>
+    <w:p>
+      <w:pPr>
+        <w:spacing w:after="0"/>
+        <w:rPr>
+          <w:noProof/>
+        </w:rPr>
+      </w:pPr>
+    </w:p>
+    <w:p>
+      <w:pPr>
+        <w:spacing w:after="0"/>
+        <w:rPr>
+          <w:noProof/>
+        </w:rPr>
+      </w:pPr>
+      <w:r>
+        <w:rPr>
+          <w:noProof/>
+        </w:rPr>
+        <w:lastRenderedPageBreak/>
+        <w:drawing>
+          <wp:inline distT="0" distB="0" distL="0" distR="0">
+            <wp:extent cx="5943600" cy="4558513"/>
+            <wp:effectExtent l="0" t="0" r="0" b="0"/>
+            <wp:docPr id="20" name="Picture 20" descr="U:\other\481\PIEWebsite\Presentation\Presentation Two\draw2.PNG"/>
+            <wp:cNvGraphicFramePr>
+              <a:graphicFrameLocks xmlns:a="http://schemas.openxmlformats.org/drawingml/2006/main" noChangeAspect="1"/>
+            </wp:cNvGraphicFramePr>
+            <a:graphic xmlns:a="http://schemas.openxmlformats.org/drawingml/2006/main">
+              <a:graphicData uri="http://schemas.openxmlformats.org/drawingml/2006/picture">
+                <pic:pic xmlns:pic="http://schemas.openxmlformats.org/drawingml/2006/picture">
+                  <pic:nvPicPr>
+                    <pic:cNvPr id="0" name="Picture 5" descr="U:\other\481\PIEWebsite\Presentation\Presentation Two\draw2.PNG"/>
+                    <pic:cNvPicPr>
+                      <a:picLocks noChangeAspect="1" noChangeArrowheads="1"/>
+                    </pic:cNvPicPr>
+                  </pic:nvPicPr>
+                  <pic:blipFill>
+                    <a:blip r:embed="rId24">
+                      <a:extLst>
+                        <a:ext uri="{28A0092B-C50C-407E-A947-70E740481C1C}">
+                          <a14:useLocalDpi xmlns:a14="http://schemas.microsoft.com/office/drawing/2010/main" val="0"/>
+                        </a:ext>
+                      </a:extLst>
+                    </a:blip>
+                    <a:srcRect/>
+                    <a:stretch>
+                      <a:fillRect/>
+                    </a:stretch>
+                  </pic:blipFill>
+                  <pic:spPr bwMode="auto">
+                    <a:xfrm>
+                      <a:off x="0" y="0"/>
+                      <a:ext cx="5943600" cy="4558513"/>
+                    </a:xfrm>
+                    <a:prstGeom prst="rect">
+                      <a:avLst/>
+                    </a:prstGeom>
+                    <a:noFill/>
+                    <a:ln>
+                      <a:noFill/>
+                    </a:ln>
+                  </pic:spPr>
+                </pic:pic>
+              </a:graphicData>
+            </a:graphic>
+          </wp:inline>
+        </w:drawing>
+      </w:r>
+    </w:p>
+    <w:p>
+      <w:pPr>
+        <w:spacing w:after="0"/>
+        <w:jc w:val="center"/>
+      </w:pPr>
+      <w:r>
+        <w:rPr>
+          <w:noProof/>
+        </w:rPr>
+        <w:t>Home Page</w:t>
+      </w:r>
+    </w:p>
     <w:sectPr>
-      <w:footerReference w:type="default" r:id="rId23"/>
-      <w:footerReference w:type="first" r:id="rId24"/>
+      <w:footerReference w:type="default" r:id="rId25"/>
+      <w:footerReference w:type="first" r:id="rId26"/>
       <w:pgSz w:w="12240" w:h="15840"/>
       <w:pgMar w:top="1440" w:right="1440" w:bottom="1440" w:left="1440" w:header="720" w:footer="720" w:gutter="0"/>
       <w:cols w:space="720"/>
@@ -9647,7 +10221,7 @@
                                 <w:rPr>
                                   <w:noProof/>
                                 </w:rPr>
-                                <w:t>8</w:t>
+                                <w:t>12</w:t>
                               </w:r>
                               <w:r>
                                 <w:rPr>
@@ -9713,7 +10287,7 @@
                           <w:rPr>
                             <w:noProof/>
                           </w:rPr>
-                          <w:t>8</w:t>
+                          <w:t>12</w:t>
                         </w:r>
                         <w:r>
                           <w:rPr>
@@ -10089,7 +10663,6 @@
           <w:docPartUnique/>
         </w:docPartObj>
       </w:sdtPr>
-      <w:sdtEndPr/>
       <w:sdtContent>
         <w:r>
           <w:rPr>
@@ -10160,7 +10733,7 @@
                                 <w:rPr>
                                   <w:noProof/>
                                 </w:rPr>
-                                <w:t>18</w:t>
+                                <w:t>19</w:t>
                               </w:r>
                               <w:r>
                                 <w:rPr>
@@ -10226,7 +10799,7 @@
                           <w:rPr>
                             <w:noProof/>
                           </w:rPr>
-                          <w:t>18</w:t>
+                          <w:t>19</w:t>
                         </w:r>
                         <w:r>
                           <w:rPr>
@@ -10341,7 +10914,6 @@
         <w:docPartUnique/>
       </w:docPartObj>
     </w:sdtPr>
-    <w:sdtEndPr/>
     <w:sdtContent>
       <w:p>
         <w:pPr>
@@ -13075,7 +13647,7 @@
 </file>
 
 <file path=customXml/itemProps2.xml><?xml version="1.0" encoding="utf-8"?>
-<ds:datastoreItem xmlns:ds="http://schemas.openxmlformats.org/officeDocument/2006/customXml" ds:itemID="{75C6F46F-0F8D-49E4-9A59-51622CC69030}">
+<ds:datastoreItem xmlns:ds="http://schemas.openxmlformats.org/officeDocument/2006/customXml" ds:itemID="{2B52B079-E26B-4B30-AE29-5A7E74C6CA01}">
   <ds:schemaRefs>
     <ds:schemaRef ds:uri="http://schemas.openxmlformats.org/officeDocument/2006/bibliography"/>
   </ds:schemaRefs>

</xml_diff>

<commit_message>
added appendix c images to iteration report 3
</commit_message>
<xml_diff>
--- a/Interation Reports/Third Iteration/IterationReport3.docx
+++ b/Interation Reports/Third Iteration/IterationReport3.docx
@@ -797,6 +797,8 @@
           <w:r>
             <w:t>Contents</w:t>
           </w:r>
+          <w:bookmarkStart w:id="0" w:name="_GoBack"/>
+          <w:bookmarkEnd w:id="0"/>
         </w:p>
         <w:p>
           <w:pPr>
@@ -818,7 +820,7 @@
           <w:r>
             <w:fldChar w:fldCharType="separate"/>
           </w:r>
-          <w:hyperlink w:anchor="_Toc442099236" w:history="1">
+          <w:hyperlink w:anchor="_Toc442706687" w:history="1">
             <w:r>
               <w:rPr>
                 <w:rStyle w:val="Hyperlink"/>
@@ -845,7 +847,7 @@
                 <w:noProof/>
                 <w:webHidden/>
               </w:rPr>
-              <w:instrText xml:space="preserve"> PAGEREF _Toc442099236 \h </w:instrText>
+              <w:instrText xml:space="preserve"> PAGEREF _Toc442706687 \h </w:instrText>
             </w:r>
             <w:r>
               <w:rPr>
@@ -887,7 +889,7 @@
               <w:noProof/>
             </w:rPr>
           </w:pPr>
-          <w:hyperlink w:anchor="_Toc442099237" w:history="1">
+          <w:hyperlink w:anchor="_Toc442706688" w:history="1">
             <w:r>
               <w:rPr>
                 <w:rStyle w:val="Hyperlink"/>
@@ -914,7 +916,7 @@
                 <w:noProof/>
                 <w:webHidden/>
               </w:rPr>
-              <w:instrText xml:space="preserve"> PAGEREF _Toc442099237 \h </w:instrText>
+              <w:instrText xml:space="preserve"> PAGEREF _Toc442706688 \h </w:instrText>
             </w:r>
             <w:r>
               <w:rPr>
@@ -956,7 +958,7 @@
               <w:noProof/>
             </w:rPr>
           </w:pPr>
-          <w:hyperlink w:anchor="_Toc442099238" w:history="1">
+          <w:hyperlink w:anchor="_Toc442706689" w:history="1">
             <w:r>
               <w:rPr>
                 <w:rStyle w:val="Hyperlink"/>
@@ -983,7 +985,7 @@
                 <w:noProof/>
                 <w:webHidden/>
               </w:rPr>
-              <w:instrText xml:space="preserve"> PAGEREF _Toc442099238 \h </w:instrText>
+              <w:instrText xml:space="preserve"> PAGEREF _Toc442706689 \h </w:instrText>
             </w:r>
             <w:r>
               <w:rPr>
@@ -1025,7 +1027,7 @@
               <w:noProof/>
             </w:rPr>
           </w:pPr>
-          <w:hyperlink w:anchor="_Toc442099239" w:history="1">
+          <w:hyperlink w:anchor="_Toc442706690" w:history="1">
             <w:r>
               <w:rPr>
                 <w:rStyle w:val="Hyperlink"/>
@@ -1052,7 +1054,7 @@
                 <w:noProof/>
                 <w:webHidden/>
               </w:rPr>
-              <w:instrText xml:space="preserve"> PAGEREF _Toc442099239 \h </w:instrText>
+              <w:instrText xml:space="preserve"> PAGEREF _Toc442706690 \h </w:instrText>
             </w:r>
             <w:r>
               <w:rPr>
@@ -1094,7 +1096,7 @@
               <w:noProof/>
             </w:rPr>
           </w:pPr>
-          <w:hyperlink w:anchor="_Toc442099240" w:history="1">
+          <w:hyperlink w:anchor="_Toc442706691" w:history="1">
             <w:r>
               <w:rPr>
                 <w:rStyle w:val="Hyperlink"/>
@@ -1121,7 +1123,7 @@
                 <w:noProof/>
                 <w:webHidden/>
               </w:rPr>
-              <w:instrText xml:space="preserve"> PAGEREF _Toc442099240 \h </w:instrText>
+              <w:instrText xml:space="preserve"> PAGEREF _Toc442706691 \h </w:instrText>
             </w:r>
             <w:r>
               <w:rPr>
@@ -1163,7 +1165,7 @@
               <w:noProof/>
             </w:rPr>
           </w:pPr>
-          <w:hyperlink w:anchor="_Toc442099241" w:history="1">
+          <w:hyperlink w:anchor="_Toc442706692" w:history="1">
             <w:r>
               <w:rPr>
                 <w:rStyle w:val="Hyperlink"/>
@@ -1190,7 +1192,7 @@
                 <w:noProof/>
                 <w:webHidden/>
               </w:rPr>
-              <w:instrText xml:space="preserve"> PAGEREF _Toc442099241 \h </w:instrText>
+              <w:instrText xml:space="preserve"> PAGEREF _Toc442706692 \h </w:instrText>
             </w:r>
             <w:r>
               <w:rPr>
@@ -1232,7 +1234,7 @@
               <w:noProof/>
             </w:rPr>
           </w:pPr>
-          <w:hyperlink w:anchor="_Toc442099242" w:history="1">
+          <w:hyperlink w:anchor="_Toc442706693" w:history="1">
             <w:r>
               <w:rPr>
                 <w:rStyle w:val="Hyperlink"/>
@@ -1259,7 +1261,7 @@
                 <w:noProof/>
                 <w:webHidden/>
               </w:rPr>
-              <w:instrText xml:space="preserve"> PAGEREF _Toc442099242 \h </w:instrText>
+              <w:instrText xml:space="preserve"> PAGEREF _Toc442706693 \h </w:instrText>
             </w:r>
             <w:r>
               <w:rPr>
@@ -1301,7 +1303,7 @@
               <w:noProof/>
             </w:rPr>
           </w:pPr>
-          <w:hyperlink w:anchor="_Toc442099243" w:history="1">
+          <w:hyperlink w:anchor="_Toc442706694" w:history="1">
             <w:r>
               <w:rPr>
                 <w:rStyle w:val="Hyperlink"/>
@@ -1328,7 +1330,7 @@
                 <w:noProof/>
                 <w:webHidden/>
               </w:rPr>
-              <w:instrText xml:space="preserve"> PAGEREF _Toc442099243 \h </w:instrText>
+              <w:instrText xml:space="preserve"> PAGEREF _Toc442706694 \h </w:instrText>
             </w:r>
             <w:r>
               <w:rPr>
@@ -1370,7 +1372,7 @@
               <w:noProof/>
             </w:rPr>
           </w:pPr>
-          <w:hyperlink w:anchor="_Toc442099244" w:history="1">
+          <w:hyperlink w:anchor="_Toc442706695" w:history="1">
             <w:r>
               <w:rPr>
                 <w:rStyle w:val="Hyperlink"/>
@@ -1397,7 +1399,7 @@
                 <w:noProof/>
                 <w:webHidden/>
               </w:rPr>
-              <w:instrText xml:space="preserve"> PAGEREF _Toc442099244 \h </w:instrText>
+              <w:instrText xml:space="preserve"> PAGEREF _Toc442706695 \h </w:instrText>
             </w:r>
             <w:r>
               <w:rPr>
@@ -1439,7 +1441,7 @@
               <w:noProof/>
             </w:rPr>
           </w:pPr>
-          <w:hyperlink w:anchor="_Toc442099245" w:history="1">
+          <w:hyperlink w:anchor="_Toc442706696" w:history="1">
             <w:r>
               <w:rPr>
                 <w:rStyle w:val="Hyperlink"/>
@@ -1466,7 +1468,7 @@
                 <w:noProof/>
                 <w:webHidden/>
               </w:rPr>
-              <w:instrText xml:space="preserve"> PAGEREF _Toc442099245 \h </w:instrText>
+              <w:instrText xml:space="preserve"> PAGEREF _Toc442706696 \h </w:instrText>
             </w:r>
             <w:r>
               <w:rPr>
@@ -1508,7 +1510,7 @@
               <w:noProof/>
             </w:rPr>
           </w:pPr>
-          <w:hyperlink w:anchor="_Toc442099246" w:history="1">
+          <w:hyperlink w:anchor="_Toc442706697" w:history="1">
             <w:r>
               <w:rPr>
                 <w:rStyle w:val="Hyperlink"/>
@@ -1535,7 +1537,7 @@
                 <w:noProof/>
                 <w:webHidden/>
               </w:rPr>
-              <w:instrText xml:space="preserve"> PAGEREF _Toc442099246 \h </w:instrText>
+              <w:instrText xml:space="preserve"> PAGEREF _Toc442706697 \h </w:instrText>
             </w:r>
             <w:r>
               <w:rPr>
@@ -1577,7 +1579,7 @@
               <w:noProof/>
             </w:rPr>
           </w:pPr>
-          <w:hyperlink w:anchor="_Toc442099247" w:history="1">
+          <w:hyperlink w:anchor="_Toc442706698" w:history="1">
             <w:r>
               <w:rPr>
                 <w:rStyle w:val="Hyperlink"/>
@@ -1604,7 +1606,7 @@
                 <w:noProof/>
                 <w:webHidden/>
               </w:rPr>
-              <w:instrText xml:space="preserve"> PAGEREF _Toc442099247 \h </w:instrText>
+              <w:instrText xml:space="preserve"> PAGEREF _Toc442706698 \h </w:instrText>
             </w:r>
             <w:r>
               <w:rPr>
@@ -1646,7 +1648,7 @@
               <w:noProof/>
             </w:rPr>
           </w:pPr>
-          <w:hyperlink w:anchor="_Toc442099248" w:history="1">
+          <w:hyperlink w:anchor="_Toc442706699" w:history="1">
             <w:r>
               <w:rPr>
                 <w:rStyle w:val="Hyperlink"/>
@@ -1673,7 +1675,7 @@
                 <w:noProof/>
                 <w:webHidden/>
               </w:rPr>
-              <w:instrText xml:space="preserve"> PAGEREF _Toc442099248 \h </w:instrText>
+              <w:instrText xml:space="preserve"> PAGEREF _Toc442706699 \h </w:instrText>
             </w:r>
             <w:r>
               <w:rPr>
@@ -1715,7 +1717,7 @@
               <w:noProof/>
             </w:rPr>
           </w:pPr>
-          <w:hyperlink w:anchor="_Toc442099249" w:history="1">
+          <w:hyperlink w:anchor="_Toc442706700" w:history="1">
             <w:r>
               <w:rPr>
                 <w:rStyle w:val="Hyperlink"/>
@@ -1742,7 +1744,7 @@
                 <w:noProof/>
                 <w:webHidden/>
               </w:rPr>
-              <w:instrText xml:space="preserve"> PAGEREF _Toc442099249 \h </w:instrText>
+              <w:instrText xml:space="preserve"> PAGEREF _Toc442706700 \h </w:instrText>
             </w:r>
             <w:r>
               <w:rPr>
@@ -1784,7 +1786,7 @@
               <w:noProof/>
             </w:rPr>
           </w:pPr>
-          <w:hyperlink w:anchor="_Toc442099250" w:history="1">
+          <w:hyperlink w:anchor="_Toc442706701" w:history="1">
             <w:r>
               <w:rPr>
                 <w:rStyle w:val="Hyperlink"/>
@@ -1811,7 +1813,7 @@
                 <w:noProof/>
                 <w:webHidden/>
               </w:rPr>
-              <w:instrText xml:space="preserve"> PAGEREF _Toc442099250 \h </w:instrText>
+              <w:instrText xml:space="preserve"> PAGEREF _Toc442706701 \h </w:instrText>
             </w:r>
             <w:r>
               <w:rPr>
@@ -1853,7 +1855,7 @@
               <w:noProof/>
             </w:rPr>
           </w:pPr>
-          <w:hyperlink w:anchor="_Toc442099251" w:history="1">
+          <w:hyperlink w:anchor="_Toc442706702" w:history="1">
             <w:r>
               <w:rPr>
                 <w:rStyle w:val="Hyperlink"/>
@@ -1880,7 +1882,7 @@
                 <w:noProof/>
                 <w:webHidden/>
               </w:rPr>
-              <w:instrText xml:space="preserve"> PAGEREF _Toc442099251 \h </w:instrText>
+              <w:instrText xml:space="preserve"> PAGEREF _Toc442706702 \h </w:instrText>
             </w:r>
             <w:r>
               <w:rPr>
@@ -1922,7 +1924,7 @@
               <w:noProof/>
             </w:rPr>
           </w:pPr>
-          <w:hyperlink w:anchor="_Toc442099252" w:history="1">
+          <w:hyperlink w:anchor="_Toc442706703" w:history="1">
             <w:r>
               <w:rPr>
                 <w:rStyle w:val="Hyperlink"/>
@@ -1949,7 +1951,7 @@
                 <w:noProof/>
                 <w:webHidden/>
               </w:rPr>
-              <w:instrText xml:space="preserve"> PAGEREF _Toc442099252 \h </w:instrText>
+              <w:instrText xml:space="preserve"> PAGEREF _Toc442706703 \h </w:instrText>
             </w:r>
             <w:r>
               <w:rPr>
@@ -1991,7 +1993,7 @@
               <w:noProof/>
             </w:rPr>
           </w:pPr>
-          <w:hyperlink w:anchor="_Toc442099253" w:history="1">
+          <w:hyperlink w:anchor="_Toc442706704" w:history="1">
             <w:r>
               <w:rPr>
                 <w:rStyle w:val="Hyperlink"/>
@@ -2018,7 +2020,7 @@
                 <w:noProof/>
                 <w:webHidden/>
               </w:rPr>
-              <w:instrText xml:space="preserve"> PAGEREF _Toc442099253 \h </w:instrText>
+              <w:instrText xml:space="preserve"> PAGEREF _Toc442706704 \h </w:instrText>
             </w:r>
             <w:r>
               <w:rPr>
@@ -2038,7 +2040,7 @@
                 <w:noProof/>
                 <w:webHidden/>
               </w:rPr>
-              <w:t>5</w:t>
+              <w:t>6</w:t>
             </w:r>
             <w:r>
               <w:rPr>
@@ -2060,7 +2062,7 @@
               <w:noProof/>
             </w:rPr>
           </w:pPr>
-          <w:hyperlink w:anchor="_Toc442099254" w:history="1">
+          <w:hyperlink w:anchor="_Toc442706705" w:history="1">
             <w:r>
               <w:rPr>
                 <w:rStyle w:val="Hyperlink"/>
@@ -2087,7 +2089,7 @@
                 <w:noProof/>
                 <w:webHidden/>
               </w:rPr>
-              <w:instrText xml:space="preserve"> PAGEREF _Toc442099254 \h </w:instrText>
+              <w:instrText xml:space="preserve"> PAGEREF _Toc442706705 \h </w:instrText>
             </w:r>
             <w:r>
               <w:rPr>
@@ -2129,7 +2131,7 @@
               <w:noProof/>
             </w:rPr>
           </w:pPr>
-          <w:hyperlink w:anchor="_Toc442099255" w:history="1">
+          <w:hyperlink w:anchor="_Toc442706706" w:history="1">
             <w:r>
               <w:rPr>
                 <w:rStyle w:val="Hyperlink"/>
@@ -2156,7 +2158,7 @@
                 <w:noProof/>
                 <w:webHidden/>
               </w:rPr>
-              <w:instrText xml:space="preserve"> PAGEREF _Toc442099255 \h </w:instrText>
+              <w:instrText xml:space="preserve"> PAGEREF _Toc442706706 \h </w:instrText>
             </w:r>
             <w:r>
               <w:rPr>
@@ -2198,7 +2200,7 @@
               <w:noProof/>
             </w:rPr>
           </w:pPr>
-          <w:hyperlink w:anchor="_Toc442099256" w:history="1">
+          <w:hyperlink w:anchor="_Toc442706707" w:history="1">
             <w:r>
               <w:rPr>
                 <w:rStyle w:val="Hyperlink"/>
@@ -2225,7 +2227,7 @@
                 <w:noProof/>
                 <w:webHidden/>
               </w:rPr>
-              <w:instrText xml:space="preserve"> PAGEREF _Toc442099256 \h </w:instrText>
+              <w:instrText xml:space="preserve"> PAGEREF _Toc442706707 \h </w:instrText>
             </w:r>
             <w:r>
               <w:rPr>
@@ -2267,7 +2269,7 @@
               <w:noProof/>
             </w:rPr>
           </w:pPr>
-          <w:hyperlink w:anchor="_Toc442099257" w:history="1">
+          <w:hyperlink w:anchor="_Toc442706708" w:history="1">
             <w:r>
               <w:rPr>
                 <w:rStyle w:val="Hyperlink"/>
@@ -2294,7 +2296,7 @@
                 <w:noProof/>
                 <w:webHidden/>
               </w:rPr>
-              <w:instrText xml:space="preserve"> PAGEREF _Toc442099257 \h </w:instrText>
+              <w:instrText xml:space="preserve"> PAGEREF _Toc442706708 \h </w:instrText>
             </w:r>
             <w:r>
               <w:rPr>
@@ -2336,7 +2338,7 @@
               <w:noProof/>
             </w:rPr>
           </w:pPr>
-          <w:hyperlink w:anchor="_Toc442099258" w:history="1">
+          <w:hyperlink w:anchor="_Toc442706709" w:history="1">
             <w:r>
               <w:rPr>
                 <w:rStyle w:val="Hyperlink"/>
@@ -2363,7 +2365,7 @@
                 <w:noProof/>
                 <w:webHidden/>
               </w:rPr>
-              <w:instrText xml:space="preserve"> PAGEREF _Toc442099258 \h </w:instrText>
+              <w:instrText xml:space="preserve"> PAGEREF _Toc442706709 \h </w:instrText>
             </w:r>
             <w:r>
               <w:rPr>
@@ -2405,13 +2407,13 @@
               <w:noProof/>
             </w:rPr>
           </w:pPr>
-          <w:hyperlink w:anchor="_Toc442099259" w:history="1">
+          <w:hyperlink w:anchor="_Toc442706710" w:history="1">
             <w:r>
               <w:rPr>
                 <w:rStyle w:val="Hyperlink"/>
                 <w:noProof/>
               </w:rPr>
-              <w:t>Section Overview</w:t>
+              <w:t>General Constraints</w:t>
             </w:r>
             <w:r>
               <w:rPr>
@@ -2432,7 +2434,7 @@
                 <w:noProof/>
                 <w:webHidden/>
               </w:rPr>
-              <w:instrText xml:space="preserve"> PAGEREF _Toc442099259 \h </w:instrText>
+              <w:instrText xml:space="preserve"> PAGEREF _Toc442706710 \h </w:instrText>
             </w:r>
             <w:r>
               <w:rPr>
@@ -2474,13 +2476,13 @@
               <w:noProof/>
             </w:rPr>
           </w:pPr>
-          <w:hyperlink w:anchor="_Toc442099260" w:history="1">
+          <w:hyperlink w:anchor="_Toc442706711" w:history="1">
             <w:r>
               <w:rPr>
                 <w:rStyle w:val="Hyperlink"/>
                 <w:noProof/>
               </w:rPr>
-              <w:t>General Constraints</w:t>
+              <w:t>Data Design</w:t>
             </w:r>
             <w:r>
               <w:rPr>
@@ -2501,7 +2503,7 @@
                 <w:noProof/>
                 <w:webHidden/>
               </w:rPr>
-              <w:instrText xml:space="preserve"> PAGEREF _Toc442099260 \h </w:instrText>
+              <w:instrText xml:space="preserve"> PAGEREF _Toc442706711 \h </w:instrText>
             </w:r>
             <w:r>
               <w:rPr>
@@ -2521,7 +2523,7 @@
                 <w:noProof/>
                 <w:webHidden/>
               </w:rPr>
-              <w:t>7</w:t>
+              <w:t>8</w:t>
             </w:r>
             <w:r>
               <w:rPr>
@@ -2543,13 +2545,13 @@
               <w:noProof/>
             </w:rPr>
           </w:pPr>
-          <w:hyperlink w:anchor="_Toc442099261" w:history="1">
+          <w:hyperlink w:anchor="_Toc442706712" w:history="1">
             <w:r>
               <w:rPr>
                 <w:rStyle w:val="Hyperlink"/>
                 <w:noProof/>
               </w:rPr>
-              <w:t>Data Design</w:t>
+              <w:t>Program Structure</w:t>
             </w:r>
             <w:r>
               <w:rPr>
@@ -2570,7 +2572,7 @@
                 <w:noProof/>
                 <w:webHidden/>
               </w:rPr>
-              <w:instrText xml:space="preserve"> PAGEREF _Toc442099261 \h </w:instrText>
+              <w:instrText xml:space="preserve"> PAGEREF _Toc442706712 \h </w:instrText>
             </w:r>
             <w:r>
               <w:rPr>
@@ -2612,13 +2614,13 @@
               <w:noProof/>
             </w:rPr>
           </w:pPr>
-          <w:hyperlink w:anchor="_Toc442099262" w:history="1">
+          <w:hyperlink w:anchor="_Toc442706713" w:history="1">
             <w:r>
               <w:rPr>
                 <w:rStyle w:val="Hyperlink"/>
                 <w:noProof/>
               </w:rPr>
-              <w:t>Program Structure</w:t>
+              <w:t>Alternatives Considered</w:t>
             </w:r>
             <w:r>
               <w:rPr>
@@ -2639,7 +2641,7 @@
                 <w:noProof/>
                 <w:webHidden/>
               </w:rPr>
-              <w:instrText xml:space="preserve"> PAGEREF _Toc442099262 \h </w:instrText>
+              <w:instrText xml:space="preserve"> PAGEREF _Toc442706713 \h </w:instrText>
             </w:r>
             <w:r>
               <w:rPr>
@@ -2660,6 +2662,75 @@
                 <w:webHidden/>
               </w:rPr>
               <w:t>8</w:t>
+            </w:r>
+            <w:r>
+              <w:rPr>
+                <w:noProof/>
+                <w:webHidden/>
+              </w:rPr>
+              <w:fldChar w:fldCharType="end"/>
+            </w:r>
+          </w:hyperlink>
+        </w:p>
+        <w:p>
+          <w:pPr>
+            <w:pStyle w:val="TOC1"/>
+            <w:tabs>
+              <w:tab w:val="right" w:leader="dot" w:pos="9350"/>
+            </w:tabs>
+            <w:rPr>
+              <w:rFonts w:eastAsiaTheme="minorEastAsia"/>
+              <w:noProof/>
+            </w:rPr>
+          </w:pPr>
+          <w:hyperlink w:anchor="_Toc442706714" w:history="1">
+            <w:r>
+              <w:rPr>
+                <w:rStyle w:val="Hyperlink"/>
+                <w:noProof/>
+              </w:rPr>
+              <w:t>Detailed Design</w:t>
+            </w:r>
+            <w:r>
+              <w:rPr>
+                <w:noProof/>
+                <w:webHidden/>
+              </w:rPr>
+              <w:tab/>
+            </w:r>
+            <w:r>
+              <w:rPr>
+                <w:noProof/>
+                <w:webHidden/>
+              </w:rPr>
+              <w:fldChar w:fldCharType="begin"/>
+            </w:r>
+            <w:r>
+              <w:rPr>
+                <w:noProof/>
+                <w:webHidden/>
+              </w:rPr>
+              <w:instrText xml:space="preserve"> PAGEREF _Toc442706714 \h </w:instrText>
+            </w:r>
+            <w:r>
+              <w:rPr>
+                <w:noProof/>
+                <w:webHidden/>
+              </w:rPr>
+            </w:r>
+            <w:r>
+              <w:rPr>
+                <w:noProof/>
+                <w:webHidden/>
+              </w:rPr>
+              <w:fldChar w:fldCharType="separate"/>
+            </w:r>
+            <w:r>
+              <w:rPr>
+                <w:noProof/>
+                <w:webHidden/>
+              </w:rPr>
+              <w:t>9</w:t>
             </w:r>
             <w:r>
               <w:rPr>
@@ -2681,13 +2752,13 @@
               <w:noProof/>
             </w:rPr>
           </w:pPr>
-          <w:hyperlink w:anchor="_Toc442099263" w:history="1">
+          <w:hyperlink w:anchor="_Toc442706715" w:history="1">
             <w:r>
               <w:rPr>
                 <w:rStyle w:val="Hyperlink"/>
                 <w:noProof/>
               </w:rPr>
-              <w:t>Alternatives Considered</w:t>
+              <w:t>Component in Detail</w:t>
             </w:r>
             <w:r>
               <w:rPr>
@@ -2708,7 +2779,7 @@
                 <w:noProof/>
                 <w:webHidden/>
               </w:rPr>
-              <w:instrText xml:space="preserve"> PAGEREF _Toc442099263 \h </w:instrText>
+              <w:instrText xml:space="preserve"> PAGEREF _Toc442706715 \h </w:instrText>
             </w:r>
             <w:r>
               <w:rPr>
@@ -2728,7 +2799,214 @@
                 <w:noProof/>
                 <w:webHidden/>
               </w:rPr>
-              <w:t>8</w:t>
+              <w:t>9</w:t>
+            </w:r>
+            <w:r>
+              <w:rPr>
+                <w:noProof/>
+                <w:webHidden/>
+              </w:rPr>
+              <w:fldChar w:fldCharType="end"/>
+            </w:r>
+          </w:hyperlink>
+        </w:p>
+        <w:p>
+          <w:pPr>
+            <w:pStyle w:val="TOC3"/>
+            <w:tabs>
+              <w:tab w:val="right" w:leader="dot" w:pos="9350"/>
+            </w:tabs>
+            <w:rPr>
+              <w:rFonts w:eastAsiaTheme="minorEastAsia"/>
+              <w:noProof/>
+            </w:rPr>
+          </w:pPr>
+          <w:hyperlink w:anchor="_Toc442706716" w:history="1">
+            <w:r>
+              <w:rPr>
+                <w:rStyle w:val="Hyperlink"/>
+                <w:noProof/>
+              </w:rPr>
+              <w:t>Page Descriptions</w:t>
+            </w:r>
+            <w:r>
+              <w:rPr>
+                <w:noProof/>
+                <w:webHidden/>
+              </w:rPr>
+              <w:tab/>
+            </w:r>
+            <w:r>
+              <w:rPr>
+                <w:noProof/>
+                <w:webHidden/>
+              </w:rPr>
+              <w:fldChar w:fldCharType="begin"/>
+            </w:r>
+            <w:r>
+              <w:rPr>
+                <w:noProof/>
+                <w:webHidden/>
+              </w:rPr>
+              <w:instrText xml:space="preserve"> PAGEREF _Toc442706716 \h </w:instrText>
+            </w:r>
+            <w:r>
+              <w:rPr>
+                <w:noProof/>
+                <w:webHidden/>
+              </w:rPr>
+            </w:r>
+            <w:r>
+              <w:rPr>
+                <w:noProof/>
+                <w:webHidden/>
+              </w:rPr>
+              <w:fldChar w:fldCharType="separate"/>
+            </w:r>
+            <w:r>
+              <w:rPr>
+                <w:noProof/>
+                <w:webHidden/>
+              </w:rPr>
+              <w:t>9</w:t>
+            </w:r>
+            <w:r>
+              <w:rPr>
+                <w:noProof/>
+                <w:webHidden/>
+              </w:rPr>
+              <w:fldChar w:fldCharType="end"/>
+            </w:r>
+          </w:hyperlink>
+        </w:p>
+        <w:p>
+          <w:pPr>
+            <w:pStyle w:val="TOC3"/>
+            <w:tabs>
+              <w:tab w:val="right" w:leader="dot" w:pos="9350"/>
+            </w:tabs>
+            <w:rPr>
+              <w:rFonts w:eastAsiaTheme="minorEastAsia"/>
+              <w:noProof/>
+            </w:rPr>
+          </w:pPr>
+          <w:hyperlink w:anchor="_Toc442706717" w:history="1">
+            <w:r>
+              <w:rPr>
+                <w:rStyle w:val="Hyperlink"/>
+                <w:noProof/>
+              </w:rPr>
+              <w:t>Database Usage</w:t>
+            </w:r>
+            <w:r>
+              <w:rPr>
+                <w:noProof/>
+                <w:webHidden/>
+              </w:rPr>
+              <w:tab/>
+            </w:r>
+            <w:r>
+              <w:rPr>
+                <w:noProof/>
+                <w:webHidden/>
+              </w:rPr>
+              <w:fldChar w:fldCharType="begin"/>
+            </w:r>
+            <w:r>
+              <w:rPr>
+                <w:noProof/>
+                <w:webHidden/>
+              </w:rPr>
+              <w:instrText xml:space="preserve"> PAGEREF _Toc442706717 \h </w:instrText>
+            </w:r>
+            <w:r>
+              <w:rPr>
+                <w:noProof/>
+                <w:webHidden/>
+              </w:rPr>
+            </w:r>
+            <w:r>
+              <w:rPr>
+                <w:noProof/>
+                <w:webHidden/>
+              </w:rPr>
+              <w:fldChar w:fldCharType="separate"/>
+            </w:r>
+            <w:r>
+              <w:rPr>
+                <w:noProof/>
+                <w:webHidden/>
+              </w:rPr>
+              <w:t>9</w:t>
+            </w:r>
+            <w:r>
+              <w:rPr>
+                <w:noProof/>
+                <w:webHidden/>
+              </w:rPr>
+              <w:fldChar w:fldCharType="end"/>
+            </w:r>
+          </w:hyperlink>
+        </w:p>
+        <w:p>
+          <w:pPr>
+            <w:pStyle w:val="TOC3"/>
+            <w:tabs>
+              <w:tab w:val="right" w:leader="dot" w:pos="9350"/>
+            </w:tabs>
+            <w:rPr>
+              <w:rFonts w:eastAsiaTheme="minorEastAsia"/>
+              <w:noProof/>
+            </w:rPr>
+          </w:pPr>
+          <w:hyperlink w:anchor="_Toc442706718" w:history="1">
+            <w:r>
+              <w:rPr>
+                <w:rStyle w:val="Hyperlink"/>
+                <w:noProof/>
+              </w:rPr>
+              <w:t>Current Methods</w:t>
+            </w:r>
+            <w:r>
+              <w:rPr>
+                <w:noProof/>
+                <w:webHidden/>
+              </w:rPr>
+              <w:tab/>
+            </w:r>
+            <w:r>
+              <w:rPr>
+                <w:noProof/>
+                <w:webHidden/>
+              </w:rPr>
+              <w:fldChar w:fldCharType="begin"/>
+            </w:r>
+            <w:r>
+              <w:rPr>
+                <w:noProof/>
+                <w:webHidden/>
+              </w:rPr>
+              <w:instrText xml:space="preserve"> PAGEREF _Toc442706718 \h </w:instrText>
+            </w:r>
+            <w:r>
+              <w:rPr>
+                <w:noProof/>
+                <w:webHidden/>
+              </w:rPr>
+            </w:r>
+            <w:r>
+              <w:rPr>
+                <w:noProof/>
+                <w:webHidden/>
+              </w:rPr>
+              <w:fldChar w:fldCharType="separate"/>
+            </w:r>
+            <w:r>
+              <w:rPr>
+                <w:noProof/>
+                <w:webHidden/>
+              </w:rPr>
+              <w:t>9</w:t>
             </w:r>
             <w:r>
               <w:rPr>
@@ -2750,13 +3028,13 @@
               <w:noProof/>
             </w:rPr>
           </w:pPr>
-          <w:hyperlink w:anchor="_Toc442099264" w:history="1">
+          <w:hyperlink w:anchor="_Toc442706719" w:history="1">
             <w:r>
               <w:rPr>
                 <w:rStyle w:val="Hyperlink"/>
                 <w:noProof/>
               </w:rPr>
-              <w:t>Detailed Design</w:t>
+              <w:t>Quality Assurance Plan</w:t>
             </w:r>
             <w:r>
               <w:rPr>
@@ -2777,7 +3055,7 @@
                 <w:noProof/>
                 <w:webHidden/>
               </w:rPr>
-              <w:instrText xml:space="preserve"> PAGEREF _Toc442099264 \h </w:instrText>
+              <w:instrText xml:space="preserve"> PAGEREF _Toc442706719 \h </w:instrText>
             </w:r>
             <w:r>
               <w:rPr>
@@ -2797,7 +3075,7 @@
                 <w:noProof/>
                 <w:webHidden/>
               </w:rPr>
-              <w:t>8</w:t>
+              <w:t>10</w:t>
             </w:r>
             <w:r>
               <w:rPr>
@@ -2819,13 +3097,13 @@
               <w:noProof/>
             </w:rPr>
           </w:pPr>
-          <w:hyperlink w:anchor="_Toc442099265" w:history="1">
+          <w:hyperlink w:anchor="_Toc442706720" w:history="1">
             <w:r>
               <w:rPr>
                 <w:rStyle w:val="Hyperlink"/>
                 <w:noProof/>
               </w:rPr>
-              <w:t>Section Overview</w:t>
+              <w:t>Document Standards</w:t>
             </w:r>
             <w:r>
               <w:rPr>
@@ -2846,7 +3124,7 @@
                 <w:noProof/>
                 <w:webHidden/>
               </w:rPr>
-              <w:instrText xml:space="preserve"> PAGEREF _Toc442099265 \h </w:instrText>
+              <w:instrText xml:space="preserve"> PAGEREF _Toc442706720 \h </w:instrText>
             </w:r>
             <w:r>
               <w:rPr>
@@ -2866,7 +3144,7 @@
                 <w:noProof/>
                 <w:webHidden/>
               </w:rPr>
-              <w:t>8</w:t>
+              <w:t>10</w:t>
             </w:r>
             <w:r>
               <w:rPr>
@@ -2888,13 +3166,13 @@
               <w:noProof/>
             </w:rPr>
           </w:pPr>
-          <w:hyperlink w:anchor="_Toc442099266" w:history="1">
+          <w:hyperlink w:anchor="_Toc442706721" w:history="1">
             <w:r>
               <w:rPr>
                 <w:rStyle w:val="Hyperlink"/>
                 <w:noProof/>
               </w:rPr>
-              <w:t>Component in Detail</w:t>
+              <w:t>Coding Standards</w:t>
             </w:r>
             <w:r>
               <w:rPr>
@@ -2915,7 +3193,7 @@
                 <w:noProof/>
                 <w:webHidden/>
               </w:rPr>
-              <w:instrText xml:space="preserve"> PAGEREF _Toc442099266 \h </w:instrText>
+              <w:instrText xml:space="preserve"> PAGEREF _Toc442706721 \h </w:instrText>
             </w:r>
             <w:r>
               <w:rPr>
@@ -2935,7 +3213,7 @@
                 <w:noProof/>
                 <w:webHidden/>
               </w:rPr>
-              <w:t>8</w:t>
+              <w:t>10</w:t>
             </w:r>
             <w:r>
               <w:rPr>
@@ -2948,7 +3226,7 @@
         </w:p>
         <w:p>
           <w:pPr>
-            <w:pStyle w:val="TOC3"/>
+            <w:pStyle w:val="TOC2"/>
             <w:tabs>
               <w:tab w:val="right" w:leader="dot" w:pos="9350"/>
             </w:tabs>
@@ -2957,13 +3235,13 @@
               <w:noProof/>
             </w:rPr>
           </w:pPr>
-          <w:hyperlink w:anchor="_Toc442099267" w:history="1">
+          <w:hyperlink w:anchor="_Toc442706722" w:history="1">
             <w:r>
               <w:rPr>
                 <w:rStyle w:val="Hyperlink"/>
                 <w:noProof/>
               </w:rPr>
-              <w:t>Page Descriptions</w:t>
+              <w:t>User Interface Guideline</w:t>
             </w:r>
             <w:r>
               <w:rPr>
@@ -2984,7 +3262,7 @@
                 <w:noProof/>
                 <w:webHidden/>
               </w:rPr>
-              <w:instrText xml:space="preserve"> PAGEREF _Toc442099267 \h </w:instrText>
+              <w:instrText xml:space="preserve"> PAGEREF _Toc442706722 \h </w:instrText>
             </w:r>
             <w:r>
               <w:rPr>
@@ -3004,7 +3282,7 @@
                 <w:noProof/>
                 <w:webHidden/>
               </w:rPr>
-              <w:t>8</w:t>
+              <w:t>11</w:t>
             </w:r>
             <w:r>
               <w:rPr>
@@ -3017,7 +3295,7 @@
         </w:p>
         <w:p>
           <w:pPr>
-            <w:pStyle w:val="TOC3"/>
+            <w:pStyle w:val="TOC2"/>
             <w:tabs>
               <w:tab w:val="right" w:leader="dot" w:pos="9350"/>
             </w:tabs>
@@ -3026,13 +3304,13 @@
               <w:noProof/>
             </w:rPr>
           </w:pPr>
-          <w:hyperlink w:anchor="_Toc442099268" w:history="1">
+          <w:hyperlink w:anchor="_Toc442706723" w:history="1">
             <w:r>
               <w:rPr>
                 <w:rStyle w:val="Hyperlink"/>
                 <w:noProof/>
               </w:rPr>
-              <w:t>Database Usage</w:t>
+              <w:t>Change Control Process</w:t>
             </w:r>
             <w:r>
               <w:rPr>
@@ -3053,7 +3331,7 @@
                 <w:noProof/>
                 <w:webHidden/>
               </w:rPr>
-              <w:instrText xml:space="preserve"> PAGEREF _Toc442099268 \h </w:instrText>
+              <w:instrText xml:space="preserve"> PAGEREF _Toc442706723 \h </w:instrText>
             </w:r>
             <w:r>
               <w:rPr>
@@ -3073,7 +3351,7 @@
                 <w:noProof/>
                 <w:webHidden/>
               </w:rPr>
-              <w:t>9</w:t>
+              <w:t>11</w:t>
             </w:r>
             <w:r>
               <w:rPr>
@@ -3086,7 +3364,7 @@
         </w:p>
         <w:p>
           <w:pPr>
-            <w:pStyle w:val="TOC3"/>
+            <w:pStyle w:val="TOC2"/>
             <w:tabs>
               <w:tab w:val="right" w:leader="dot" w:pos="9350"/>
             </w:tabs>
@@ -3095,13 +3373,13 @@
               <w:noProof/>
             </w:rPr>
           </w:pPr>
-          <w:hyperlink w:anchor="_Toc442099269" w:history="1">
+          <w:hyperlink w:anchor="_Toc442706724" w:history="1">
             <w:r>
               <w:rPr>
                 <w:rStyle w:val="Hyperlink"/>
                 <w:noProof/>
               </w:rPr>
-              <w:t>Current Methods</w:t>
+              <w:t>Testing Process</w:t>
             </w:r>
             <w:r>
               <w:rPr>
@@ -3122,7 +3400,7 @@
                 <w:noProof/>
                 <w:webHidden/>
               </w:rPr>
-              <w:instrText xml:space="preserve"> PAGEREF _Toc442099269 \h </w:instrText>
+              <w:instrText xml:space="preserve"> PAGEREF _Toc442706724 \h </w:instrText>
             </w:r>
             <w:r>
               <w:rPr>
@@ -3142,7 +3420,7 @@
                 <w:noProof/>
                 <w:webHidden/>
               </w:rPr>
-              <w:t>9</w:t>
+              <w:t>11</w:t>
             </w:r>
             <w:r>
               <w:rPr>
@@ -3164,13 +3442,13 @@
               <w:noProof/>
             </w:rPr>
           </w:pPr>
-          <w:hyperlink w:anchor="_Toc442099270" w:history="1">
+          <w:hyperlink w:anchor="_Toc442706725" w:history="1">
             <w:r>
               <w:rPr>
                 <w:rStyle w:val="Hyperlink"/>
                 <w:noProof/>
               </w:rPr>
-              <w:t>Quality Assurance Plan</w:t>
+              <w:t>Conclusion</w:t>
             </w:r>
             <w:r>
               <w:rPr>
@@ -3191,7 +3469,7 @@
                 <w:noProof/>
                 <w:webHidden/>
               </w:rPr>
-              <w:instrText xml:space="preserve"> PAGEREF _Toc442099270 \h </w:instrText>
+              <w:instrText xml:space="preserve"> PAGEREF _Toc442706725 \h </w:instrText>
             </w:r>
             <w:r>
               <w:rPr>
@@ -3211,7 +3489,76 @@
                 <w:noProof/>
                 <w:webHidden/>
               </w:rPr>
-              <w:t>9</w:t>
+              <w:t>12</w:t>
+            </w:r>
+            <w:r>
+              <w:rPr>
+                <w:noProof/>
+                <w:webHidden/>
+              </w:rPr>
+              <w:fldChar w:fldCharType="end"/>
+            </w:r>
+          </w:hyperlink>
+        </w:p>
+        <w:p>
+          <w:pPr>
+            <w:pStyle w:val="TOC1"/>
+            <w:tabs>
+              <w:tab w:val="right" w:leader="dot" w:pos="9350"/>
+            </w:tabs>
+            <w:rPr>
+              <w:rFonts w:eastAsiaTheme="minorEastAsia"/>
+              <w:noProof/>
+            </w:rPr>
+          </w:pPr>
+          <w:hyperlink w:anchor="_Toc442706726" w:history="1">
+            <w:r>
+              <w:rPr>
+                <w:rStyle w:val="Hyperlink"/>
+                <w:noProof/>
+              </w:rPr>
+              <w:t>Appendix A</w:t>
+            </w:r>
+            <w:r>
+              <w:rPr>
+                <w:noProof/>
+                <w:webHidden/>
+              </w:rPr>
+              <w:tab/>
+            </w:r>
+            <w:r>
+              <w:rPr>
+                <w:noProof/>
+                <w:webHidden/>
+              </w:rPr>
+              <w:fldChar w:fldCharType="begin"/>
+            </w:r>
+            <w:r>
+              <w:rPr>
+                <w:noProof/>
+                <w:webHidden/>
+              </w:rPr>
+              <w:instrText xml:space="preserve"> PAGEREF _Toc442706726 \h </w:instrText>
+            </w:r>
+            <w:r>
+              <w:rPr>
+                <w:noProof/>
+                <w:webHidden/>
+              </w:rPr>
+            </w:r>
+            <w:r>
+              <w:rPr>
+                <w:noProof/>
+                <w:webHidden/>
+              </w:rPr>
+              <w:fldChar w:fldCharType="separate"/>
+            </w:r>
+            <w:r>
+              <w:rPr>
+                <w:noProof/>
+                <w:webHidden/>
+              </w:rPr>
+              <w:t>13</w:t>
             </w:r>
             <w:r>
               <w:rPr>
@@ -3233,13 +3580,13 @@
               <w:noProof/>
             </w:rPr>
           </w:pPr>
-          <w:hyperlink w:anchor="_Toc442099271" w:history="1">
+          <w:hyperlink w:anchor="_Toc442706727" w:history="1">
             <w:r>
               <w:rPr>
                 <w:rStyle w:val="Hyperlink"/>
                 <w:noProof/>
               </w:rPr>
-              <w:t>Document Standards</w:t>
+              <w:t>Use Cases</w:t>
             </w:r>
             <w:r>
               <w:rPr>
@@ -3260,7 +3607,7 @@
                 <w:noProof/>
                 <w:webHidden/>
               </w:rPr>
-              <w:instrText xml:space="preserve"> PAGEREF _Toc442099271 \h </w:instrText>
+              <w:instrText xml:space="preserve"> PAGEREF _Toc442706727 \h </w:instrText>
             </w:r>
             <w:r>
               <w:rPr>
@@ -3280,7 +3627,76 @@
                 <w:noProof/>
                 <w:webHidden/>
               </w:rPr>
-              <w:t>9</w:t>
+              <w:t>13</w:t>
+            </w:r>
+            <w:r>
+              <w:rPr>
+                <w:noProof/>
+                <w:webHidden/>
+              </w:rPr>
+              <w:fldChar w:fldCharType="end"/>
+            </w:r>
+          </w:hyperlink>
+        </w:p>
+        <w:p>
+          <w:pPr>
+            <w:pStyle w:val="TOC1"/>
+            <w:tabs>
+              <w:tab w:val="right" w:leader="dot" w:pos="9350"/>
+            </w:tabs>
+            <w:rPr>
+              <w:rFonts w:eastAsiaTheme="minorEastAsia"/>
+              <w:noProof/>
+            </w:rPr>
+          </w:pPr>
+          <w:hyperlink w:anchor="_Toc442706728" w:history="1">
+            <w:r>
+              <w:rPr>
+                <w:rStyle w:val="Hyperlink"/>
+                <w:noProof/>
+              </w:rPr>
+              <w:t>Appendix B</w:t>
+            </w:r>
+            <w:r>
+              <w:rPr>
+                <w:noProof/>
+                <w:webHidden/>
+              </w:rPr>
+              <w:tab/>
+            </w:r>
+            <w:r>
+              <w:rPr>
+                <w:noProof/>
+                <w:webHidden/>
+              </w:rPr>
+              <w:fldChar w:fldCharType="begin"/>
+            </w:r>
+            <w:r>
+              <w:rPr>
+                <w:noProof/>
+                <w:webHidden/>
+              </w:rPr>
+              <w:instrText xml:space="preserve"> PAGEREF _Toc442706728 \h </w:instrText>
+            </w:r>
+            <w:r>
+              <w:rPr>
+                <w:noProof/>
+                <w:webHidden/>
+              </w:rPr>
+            </w:r>
+            <w:r>
+              <w:rPr>
+                <w:noProof/>
+                <w:webHidden/>
+              </w:rPr>
+              <w:fldChar w:fldCharType="separate"/>
+            </w:r>
+            <w:r>
+              <w:rPr>
+                <w:noProof/>
+                <w:webHidden/>
+              </w:rPr>
+              <w:t>16</w:t>
             </w:r>
             <w:r>
               <w:rPr>
@@ -3302,13 +3718,13 @@
               <w:noProof/>
             </w:rPr>
           </w:pPr>
-          <w:hyperlink w:anchor="_Toc442099272" w:history="1">
+          <w:hyperlink w:anchor="_Toc442706729" w:history="1">
             <w:r>
               <w:rPr>
                 <w:rStyle w:val="Hyperlink"/>
                 <w:noProof/>
               </w:rPr>
-              <w:t>Coding Standards</w:t>
+              <w:t>System Models</w:t>
             </w:r>
             <w:r>
               <w:rPr>
@@ -3329,7 +3745,7 @@
                 <w:noProof/>
                 <w:webHidden/>
               </w:rPr>
-              <w:instrText xml:space="preserve"> PAGEREF _Toc442099272 \h </w:instrText>
+              <w:instrText xml:space="preserve"> PAGEREF _Toc442706729 \h </w:instrText>
             </w:r>
             <w:r>
               <w:rPr>
@@ -3349,7 +3765,76 @@
                 <w:noProof/>
                 <w:webHidden/>
               </w:rPr>
-              <w:t>9</w:t>
+              <w:t>16</w:t>
+            </w:r>
+            <w:r>
+              <w:rPr>
+                <w:noProof/>
+                <w:webHidden/>
+              </w:rPr>
+              <w:fldChar w:fldCharType="end"/>
+            </w:r>
+          </w:hyperlink>
+        </w:p>
+        <w:p>
+          <w:pPr>
+            <w:pStyle w:val="TOC1"/>
+            <w:tabs>
+              <w:tab w:val="right" w:leader="dot" w:pos="9350"/>
+            </w:tabs>
+            <w:rPr>
+              <w:rFonts w:eastAsiaTheme="minorEastAsia"/>
+              <w:noProof/>
+            </w:rPr>
+          </w:pPr>
+          <w:hyperlink w:anchor="_Toc442706730" w:history="1">
+            <w:r>
+              <w:rPr>
+                <w:rStyle w:val="Hyperlink"/>
+                <w:noProof/>
+              </w:rPr>
+              <w:t>Appendix C</w:t>
+            </w:r>
+            <w:r>
+              <w:rPr>
+                <w:noProof/>
+                <w:webHidden/>
+              </w:rPr>
+              <w:tab/>
+            </w:r>
+            <w:r>
+              <w:rPr>
+                <w:noProof/>
+                <w:webHidden/>
+              </w:rPr>
+              <w:fldChar w:fldCharType="begin"/>
+            </w:r>
+            <w:r>
+              <w:rPr>
+                <w:noProof/>
+                <w:webHidden/>
+              </w:rPr>
+              <w:instrText xml:space="preserve"> PAGEREF _Toc442706730 \h </w:instrText>
+            </w:r>
+            <w:r>
+              <w:rPr>
+                <w:noProof/>
+                <w:webHidden/>
+              </w:rPr>
+            </w:r>
+            <w:r>
+              <w:rPr>
+                <w:noProof/>
+                <w:webHidden/>
+              </w:rPr>
+              <w:fldChar w:fldCharType="separate"/>
+            </w:r>
+            <w:r>
+              <w:rPr>
+                <w:noProof/>
+                <w:webHidden/>
+              </w:rPr>
+              <w:t>19</w:t>
             </w:r>
             <w:r>
               <w:rPr>
@@ -3371,13 +3856,13 @@
               <w:noProof/>
             </w:rPr>
           </w:pPr>
-          <w:hyperlink w:anchor="_Toc442099273" w:history="1">
+          <w:hyperlink w:anchor="_Toc442706731" w:history="1">
             <w:r>
               <w:rPr>
                 <w:rStyle w:val="Hyperlink"/>
                 <w:noProof/>
               </w:rPr>
-              <w:t>User Interface Guideline</w:t>
+              <w:t>System Structure</w:t>
             </w:r>
             <w:r>
               <w:rPr>
@@ -3398,7 +3883,7 @@
                 <w:noProof/>
                 <w:webHidden/>
               </w:rPr>
-              <w:instrText xml:space="preserve"> PAGEREF _Toc442099273 \h </w:instrText>
+              <w:instrText xml:space="preserve"> PAGEREF _Toc442706731 \h </w:instrText>
             </w:r>
             <w:r>
               <w:rPr>
@@ -3418,490 +3903,7 @@
                 <w:noProof/>
                 <w:webHidden/>
               </w:rPr>
-              <w:t>10</w:t>
-            </w:r>
-            <w:r>
-              <w:rPr>
-                <w:noProof/>
-                <w:webHidden/>
-              </w:rPr>
-              <w:fldChar w:fldCharType="end"/>
-            </w:r>
-          </w:hyperlink>
-        </w:p>
-        <w:p>
-          <w:pPr>
-            <w:pStyle w:val="TOC2"/>
-            <w:tabs>
-              <w:tab w:val="right" w:leader="dot" w:pos="9350"/>
-            </w:tabs>
-            <w:rPr>
-              <w:rFonts w:eastAsiaTheme="minorEastAsia"/>
-              <w:noProof/>
-            </w:rPr>
-          </w:pPr>
-          <w:hyperlink w:anchor="_Toc442099274" w:history="1">
-            <w:r>
-              <w:rPr>
-                <w:rStyle w:val="Hyperlink"/>
-                <w:noProof/>
-              </w:rPr>
-              <w:t>Change Control Process</w:t>
-            </w:r>
-            <w:r>
-              <w:rPr>
-                <w:noProof/>
-                <w:webHidden/>
-              </w:rPr>
-              <w:tab/>
-            </w:r>
-            <w:r>
-              <w:rPr>
-                <w:noProof/>
-                <w:webHidden/>
-              </w:rPr>
-              <w:fldChar w:fldCharType="begin"/>
-            </w:r>
-            <w:r>
-              <w:rPr>
-                <w:noProof/>
-                <w:webHidden/>
-              </w:rPr>
-              <w:instrText xml:space="preserve"> PAGEREF _Toc442099274 \h </w:instrText>
-            </w:r>
-            <w:r>
-              <w:rPr>
-                <w:noProof/>
-                <w:webHidden/>
-              </w:rPr>
-            </w:r>
-            <w:r>
-              <w:rPr>
-                <w:noProof/>
-                <w:webHidden/>
-              </w:rPr>
-              <w:fldChar w:fldCharType="separate"/>
-            </w:r>
-            <w:r>
-              <w:rPr>
-                <w:noProof/>
-                <w:webHidden/>
-              </w:rPr>
-              <w:t>11</w:t>
-            </w:r>
-            <w:r>
-              <w:rPr>
-                <w:noProof/>
-                <w:webHidden/>
-              </w:rPr>
-              <w:fldChar w:fldCharType="end"/>
-            </w:r>
-          </w:hyperlink>
-        </w:p>
-        <w:p>
-          <w:pPr>
-            <w:pStyle w:val="TOC2"/>
-            <w:tabs>
-              <w:tab w:val="right" w:leader="dot" w:pos="9350"/>
-            </w:tabs>
-            <w:rPr>
-              <w:rFonts w:eastAsiaTheme="minorEastAsia"/>
-              <w:noProof/>
-            </w:rPr>
-          </w:pPr>
-          <w:hyperlink w:anchor="_Toc442099275" w:history="1">
-            <w:r>
-              <w:rPr>
-                <w:rStyle w:val="Hyperlink"/>
-                <w:noProof/>
-              </w:rPr>
-              <w:t>Testing Process</w:t>
-            </w:r>
-            <w:r>
-              <w:rPr>
-                <w:noProof/>
-                <w:webHidden/>
-              </w:rPr>
-              <w:tab/>
-            </w:r>
-            <w:r>
-              <w:rPr>
-                <w:noProof/>
-                <w:webHidden/>
-              </w:rPr>
-              <w:fldChar w:fldCharType="begin"/>
-            </w:r>
-            <w:r>
-              <w:rPr>
-                <w:noProof/>
-                <w:webHidden/>
-              </w:rPr>
-              <w:instrText xml:space="preserve"> PAGEREF _Toc442099275 \h </w:instrText>
-            </w:r>
-            <w:r>
-              <w:rPr>
-                <w:noProof/>
-                <w:webHidden/>
-              </w:rPr>
-            </w:r>
-            <w:r>
-              <w:rPr>
-                <w:noProof/>
-                <w:webHidden/>
-              </w:rPr>
-              <w:fldChar w:fldCharType="separate"/>
-            </w:r>
-            <w:r>
-              <w:rPr>
-                <w:noProof/>
-                <w:webHidden/>
-              </w:rPr>
-              <w:t>11</w:t>
-            </w:r>
-            <w:r>
-              <w:rPr>
-                <w:noProof/>
-                <w:webHidden/>
-              </w:rPr>
-              <w:fldChar w:fldCharType="end"/>
-            </w:r>
-          </w:hyperlink>
-        </w:p>
-        <w:p>
-          <w:pPr>
-            <w:pStyle w:val="TOC1"/>
-            <w:tabs>
-              <w:tab w:val="right" w:leader="dot" w:pos="9350"/>
-            </w:tabs>
-            <w:rPr>
-              <w:rFonts w:eastAsiaTheme="minorEastAsia"/>
-              <w:noProof/>
-            </w:rPr>
-          </w:pPr>
-          <w:hyperlink w:anchor="_Toc442099276" w:history="1">
-            <w:r>
-              <w:rPr>
-                <w:rStyle w:val="Hyperlink"/>
-                <w:noProof/>
-              </w:rPr>
-              <w:t>Conclusion</w:t>
-            </w:r>
-            <w:r>
-              <w:rPr>
-                <w:noProof/>
-                <w:webHidden/>
-              </w:rPr>
-              <w:tab/>
-            </w:r>
-            <w:r>
-              <w:rPr>
-                <w:noProof/>
-                <w:webHidden/>
-              </w:rPr>
-              <w:fldChar w:fldCharType="begin"/>
-            </w:r>
-            <w:r>
-              <w:rPr>
-                <w:noProof/>
-                <w:webHidden/>
-              </w:rPr>
-              <w:instrText xml:space="preserve"> PAGEREF _Toc442099276 \h </w:instrText>
-            </w:r>
-            <w:r>
-              <w:rPr>
-                <w:noProof/>
-                <w:webHidden/>
-              </w:rPr>
-            </w:r>
-            <w:r>
-              <w:rPr>
-                <w:noProof/>
-                <w:webHidden/>
-              </w:rPr>
-              <w:fldChar w:fldCharType="separate"/>
-            </w:r>
-            <w:r>
-              <w:rPr>
-                <w:noProof/>
-                <w:webHidden/>
-              </w:rPr>
-              <w:t>11</w:t>
-            </w:r>
-            <w:r>
-              <w:rPr>
-                <w:noProof/>
-                <w:webHidden/>
-              </w:rPr>
-              <w:fldChar w:fldCharType="end"/>
-            </w:r>
-          </w:hyperlink>
-        </w:p>
-        <w:p>
-          <w:pPr>
-            <w:pStyle w:val="TOC1"/>
-            <w:tabs>
-              <w:tab w:val="right" w:leader="dot" w:pos="9350"/>
-            </w:tabs>
-            <w:rPr>
-              <w:rFonts w:eastAsiaTheme="minorEastAsia"/>
-              <w:noProof/>
-            </w:rPr>
-          </w:pPr>
-          <w:hyperlink w:anchor="_Toc442099277" w:history="1">
-            <w:r>
-              <w:rPr>
-                <w:rStyle w:val="Hyperlink"/>
-                <w:noProof/>
-              </w:rPr>
-              <w:t>Appendix A</w:t>
-            </w:r>
-            <w:r>
-              <w:rPr>
-                <w:noProof/>
-                <w:webHidden/>
-              </w:rPr>
-              <w:tab/>
-            </w:r>
-            <w:r>
-              <w:rPr>
-                <w:noProof/>
-                <w:webHidden/>
-              </w:rPr>
-              <w:fldChar w:fldCharType="begin"/>
-            </w:r>
-            <w:r>
-              <w:rPr>
-                <w:noProof/>
-                <w:webHidden/>
-              </w:rPr>
-              <w:instrText xml:space="preserve"> PAGEREF _Toc442099277 \h </w:instrText>
-            </w:r>
-            <w:r>
-              <w:rPr>
-                <w:noProof/>
-                <w:webHidden/>
-              </w:rPr>
-            </w:r>
-            <w:r>
-              <w:rPr>
-                <w:noProof/>
-                <w:webHidden/>
-              </w:rPr>
-              <w:fldChar w:fldCharType="separate"/>
-            </w:r>
-            <w:r>
-              <w:rPr>
-                <w:noProof/>
-                <w:webHidden/>
-              </w:rPr>
-              <w:t>13</w:t>
-            </w:r>
-            <w:r>
-              <w:rPr>
-                <w:noProof/>
-                <w:webHidden/>
-              </w:rPr>
-              <w:fldChar w:fldCharType="end"/>
-            </w:r>
-          </w:hyperlink>
-        </w:p>
-        <w:p>
-          <w:pPr>
-            <w:pStyle w:val="TOC2"/>
-            <w:tabs>
-              <w:tab w:val="right" w:leader="dot" w:pos="9350"/>
-            </w:tabs>
-            <w:rPr>
-              <w:rFonts w:eastAsiaTheme="minorEastAsia"/>
-              <w:noProof/>
-            </w:rPr>
-          </w:pPr>
-          <w:hyperlink w:anchor="_Toc442099278" w:history="1">
-            <w:r>
-              <w:rPr>
-                <w:rStyle w:val="Hyperlink"/>
-                <w:noProof/>
-              </w:rPr>
-              <w:t>Use Cases</w:t>
-            </w:r>
-            <w:r>
-              <w:rPr>
-                <w:noProof/>
-                <w:webHidden/>
-              </w:rPr>
-              <w:tab/>
-            </w:r>
-            <w:r>
-              <w:rPr>
-                <w:noProof/>
-                <w:webHidden/>
-              </w:rPr>
-              <w:fldChar w:fldCharType="begin"/>
-            </w:r>
-            <w:r>
-              <w:rPr>
-                <w:noProof/>
-                <w:webHidden/>
-              </w:rPr>
-              <w:instrText xml:space="preserve"> PAGEREF _Toc442099278 \h </w:instrText>
-            </w:r>
-            <w:r>
-              <w:rPr>
-                <w:noProof/>
-                <w:webHidden/>
-              </w:rPr>
-            </w:r>
-            <w:r>
-              <w:rPr>
-                <w:noProof/>
-                <w:webHidden/>
-              </w:rPr>
-              <w:fldChar w:fldCharType="separate"/>
-            </w:r>
-            <w:r>
-              <w:rPr>
-                <w:noProof/>
-                <w:webHidden/>
-              </w:rPr>
-              <w:t>13</w:t>
-            </w:r>
-            <w:r>
-              <w:rPr>
-                <w:noProof/>
-                <w:webHidden/>
-              </w:rPr>
-              <w:fldChar w:fldCharType="end"/>
-            </w:r>
-          </w:hyperlink>
-        </w:p>
-        <w:p>
-          <w:pPr>
-            <w:pStyle w:val="TOC1"/>
-            <w:tabs>
-              <w:tab w:val="right" w:leader="dot" w:pos="9350"/>
-            </w:tabs>
-            <w:rPr>
-              <w:rFonts w:eastAsiaTheme="minorEastAsia"/>
-              <w:noProof/>
-            </w:rPr>
-          </w:pPr>
-          <w:hyperlink w:anchor="_Toc442099279" w:history="1">
-            <w:r>
-              <w:rPr>
-                <w:rStyle w:val="Hyperlink"/>
-                <w:noProof/>
-              </w:rPr>
-              <w:t>Appendix B</w:t>
-            </w:r>
-            <w:r>
-              <w:rPr>
-                <w:noProof/>
-                <w:webHidden/>
-              </w:rPr>
-              <w:tab/>
-            </w:r>
-            <w:r>
-              <w:rPr>
-                <w:noProof/>
-                <w:webHidden/>
-              </w:rPr>
-              <w:fldChar w:fldCharType="begin"/>
-            </w:r>
-            <w:r>
-              <w:rPr>
-                <w:noProof/>
-                <w:webHidden/>
-              </w:rPr>
-              <w:instrText xml:space="preserve"> PAGEREF _Toc442099279 \h </w:instrText>
-            </w:r>
-            <w:r>
-              <w:rPr>
-                <w:noProof/>
-                <w:webHidden/>
-              </w:rPr>
-            </w:r>
-            <w:r>
-              <w:rPr>
-                <w:noProof/>
-                <w:webHidden/>
-              </w:rPr>
-              <w:fldChar w:fldCharType="separate"/>
-            </w:r>
-            <w:r>
-              <w:rPr>
-                <w:noProof/>
-                <w:webHidden/>
-              </w:rPr>
-              <w:t>16</w:t>
-            </w:r>
-            <w:r>
-              <w:rPr>
-                <w:noProof/>
-                <w:webHidden/>
-              </w:rPr>
-              <w:fldChar w:fldCharType="end"/>
-            </w:r>
-          </w:hyperlink>
-        </w:p>
-        <w:p>
-          <w:pPr>
-            <w:pStyle w:val="TOC2"/>
-            <w:tabs>
-              <w:tab w:val="right" w:leader="dot" w:pos="9350"/>
-            </w:tabs>
-            <w:rPr>
-              <w:rFonts w:eastAsiaTheme="minorEastAsia"/>
-              <w:noProof/>
-            </w:rPr>
-          </w:pPr>
-          <w:hyperlink w:anchor="_Toc442099280" w:history="1">
-            <w:r>
-              <w:rPr>
-                <w:rStyle w:val="Hyperlink"/>
-                <w:noProof/>
-              </w:rPr>
-              <w:t>System Models</w:t>
-            </w:r>
-            <w:r>
-              <w:rPr>
-                <w:noProof/>
-                <w:webHidden/>
-              </w:rPr>
-              <w:tab/>
-            </w:r>
-            <w:r>
-              <w:rPr>
-                <w:noProof/>
-                <w:webHidden/>
-              </w:rPr>
-              <w:fldChar w:fldCharType="begin"/>
-            </w:r>
-            <w:r>
-              <w:rPr>
-                <w:noProof/>
-                <w:webHidden/>
-              </w:rPr>
-              <w:instrText xml:space="preserve"> PAGEREF _Toc442099280 \h </w:instrText>
-            </w:r>
-            <w:r>
-              <w:rPr>
-                <w:noProof/>
-                <w:webHidden/>
-              </w:rPr>
-            </w:r>
-            <w:r>
-              <w:rPr>
-                <w:noProof/>
-                <w:webHidden/>
-              </w:rPr>
-              <w:fldChar w:fldCharType="separate"/>
-            </w:r>
-            <w:r>
-              <w:rPr>
-                <w:noProof/>
-                <w:webHidden/>
-              </w:rPr>
-              <w:t>16</w:t>
+              <w:t>19</w:t>
             </w:r>
             <w:r>
               <w:rPr>
@@ -3948,12 +3950,12 @@
         <w:pStyle w:val="Heading1"/>
         <w:spacing w:before="0" w:line="240" w:lineRule="auto"/>
       </w:pPr>
-      <w:bookmarkStart w:id="0" w:name="_Toc442099236"/>
+      <w:bookmarkStart w:id="1" w:name="_Toc442706687"/>
       <w:r>
         <w:lastRenderedPageBreak/>
         <w:t>Introduction</w:t>
       </w:r>
-      <w:bookmarkEnd w:id="0"/>
+      <w:bookmarkEnd w:id="1"/>
     </w:p>
     <w:p>
       <w:pPr>
@@ -4055,11 +4057,11 @@
         <w:pStyle w:val="Heading1"/>
         <w:spacing w:before="0"/>
       </w:pPr>
-      <w:bookmarkStart w:id="1" w:name="_Toc442099237"/>
+      <w:bookmarkStart w:id="2" w:name="_Toc442706688"/>
       <w:r>
         <w:t>Website</w:t>
       </w:r>
-      <w:bookmarkEnd w:id="1"/>
+      <w:bookmarkEnd w:id="2"/>
     </w:p>
     <w:p>
       <w:pPr>
@@ -4096,11 +4098,11 @@
         <w:pStyle w:val="Heading1"/>
         <w:spacing w:before="0" w:line="240" w:lineRule="auto"/>
       </w:pPr>
-      <w:bookmarkStart w:id="2" w:name="_Toc442099238"/>
+      <w:bookmarkStart w:id="3" w:name="_Toc442706689"/>
       <w:r>
         <w:t>Project Overview</w:t>
       </w:r>
-      <w:bookmarkEnd w:id="2"/>
+      <w:bookmarkEnd w:id="3"/>
     </w:p>
     <w:p>
       <w:pPr>
@@ -4157,11 +4159,12 @@
         <w:pStyle w:val="Heading2"/>
         <w:spacing w:before="0" w:line="240" w:lineRule="auto"/>
       </w:pPr>
-      <w:bookmarkStart w:id="3" w:name="_Toc442099239"/>
-      <w:r>
+      <w:bookmarkStart w:id="4" w:name="_Toc442706690"/>
+      <w:r>
+        <w:lastRenderedPageBreak/>
         <w:t>Problem and Solution</w:t>
       </w:r>
-      <w:bookmarkEnd w:id="3"/>
+      <w:bookmarkEnd w:id="4"/>
     </w:p>
     <w:p>
       <w:pPr>
@@ -4295,11 +4298,12 @@
         <w:pStyle w:val="Heading2"/>
         <w:spacing w:before="0" w:line="240" w:lineRule="auto"/>
       </w:pPr>
-      <w:bookmarkStart w:id="4" w:name="_Toc442099240"/>
-      <w:r>
+      <w:bookmarkStart w:id="5" w:name="_Toc442706691"/>
+      <w:r>
+        <w:lastRenderedPageBreak/>
         <w:t>Stakeholders</w:t>
       </w:r>
-      <w:bookmarkEnd w:id="4"/>
+      <w:bookmarkEnd w:id="5"/>
       <w:r>
         <w:t xml:space="preserve"> </w:t>
       </w:r>
@@ -4324,11 +4328,7 @@
         <w:t>isolated</w:t>
       </w:r>
       <w:r>
-        <w:t xml:space="preserve"> community during a trip to the east coast. During this trip, she attended a funeral where the family of the departed received food and condolences from members of an online site called “Meal Train”. She recognized the good that can </w:t>
-      </w:r>
-      <w:r>
-        <w:lastRenderedPageBreak/>
-        <w:t>come from a community banding together in times of need and thought of her own family. She saw the limitations of the Meal Train site and wanted to create something that was</w:t>
+        <w:t xml:space="preserve"> community during a trip to the east coast. During this trip, she attended a funeral where the family of the departed received food and condolences from members of an online site called “Meal Train”. She recognized the good that can come from a community banding together in times of need and thought of her own family. She saw the limitations of the Meal Train site and wanted to create something that was</w:t>
       </w:r>
       <w:r>
         <w:t xml:space="preserve"> more</w:t>
@@ -4443,11 +4443,11 @@
         <w:pStyle w:val="Heading2"/>
         <w:spacing w:before="0" w:line="240" w:lineRule="auto"/>
       </w:pPr>
-      <w:bookmarkStart w:id="5" w:name="_Toc442099241"/>
+      <w:bookmarkStart w:id="6" w:name="_Toc442706692"/>
       <w:r>
         <w:t>Scope</w:t>
       </w:r>
-      <w:bookmarkEnd w:id="5"/>
+      <w:bookmarkEnd w:id="6"/>
     </w:p>
     <w:p>
       <w:pPr>
@@ -4461,7 +4461,11 @@
         <w:t>socially isolated</w:t>
       </w:r>
       <w:r>
-        <w:t>. It will provide an easy to use, senior</w:t>
+        <w:t xml:space="preserve">. It will </w:t>
+      </w:r>
+      <w:r>
+        <w:lastRenderedPageBreak/>
+        <w:t>provide an easy to use, senior</w:t>
       </w:r>
       <w:r>
         <w:t xml:space="preserve"> and disabled </w:t>
@@ -4568,11 +4572,11 @@
         <w:pStyle w:val="Heading1"/>
         <w:spacing w:before="0" w:line="240" w:lineRule="auto"/>
       </w:pPr>
-      <w:bookmarkStart w:id="6" w:name="_Toc442099242"/>
+      <w:bookmarkStart w:id="7" w:name="_Toc442706693"/>
       <w:r>
         <w:t>Project Management Plan</w:t>
       </w:r>
-      <w:bookmarkEnd w:id="6"/>
+      <w:bookmarkEnd w:id="7"/>
     </w:p>
     <w:p>
       <w:r>
@@ -4585,11 +4589,11 @@
         <w:pStyle w:val="Heading2"/>
         <w:spacing w:before="0" w:line="240" w:lineRule="auto"/>
       </w:pPr>
-      <w:bookmarkStart w:id="7" w:name="_Toc442099243"/>
+      <w:bookmarkStart w:id="8" w:name="_Toc442706694"/>
       <w:r>
         <w:t>Project Organization</w:t>
       </w:r>
-      <w:bookmarkEnd w:id="7"/>
+      <w:bookmarkEnd w:id="8"/>
     </w:p>
     <w:p>
       <w:pPr>
@@ -4600,7 +4604,11 @@
         <w:t>We will be using an agile Kanban method for solving our problem to keep it organized. This will make it so we can pair program, keep in contact, and have a good developer to quality assurance ratio to constantly push out a refined product each sprint for the client.</w:t>
       </w:r>
       <w:r>
-        <w:t xml:space="preserve"> To manage our Kanban board we will use a tool called “Trello”. Our board will have six columns a backlog, defined, and developer finished for the developers to use on the left side of the board. The right side will consist of accepted and deployed for the quality assurance. Each person will be assigned one task at a time, and this task will not leave a column until it is finished, but it can move from one column to another if it needs to.</w:t>
+        <w:t xml:space="preserve"> To manage our Kanban board we will use a tool called “Trello”. Our board will have </w:t>
+      </w:r>
+      <w:r>
+        <w:lastRenderedPageBreak/>
+        <w:t>six columns a backlog, defined, and developer finished for the developers to use on the left side of the board. The right side will consist of accepted and deployed for the quality assurance. Each person will be assigned one task at a time, and this task will not leave a column until it is finished, but it can move from one column to another if it needs to.</w:t>
       </w:r>
       <w:r>
         <w:t xml:space="preserve"> This will help our client see a consistent growth, and help us keep on track of where are project is at, where it’s going, and what changes might have to be made. Currently we will have three developers (Christian, Tim, and </w:t>
@@ -4654,12 +4662,11 @@
         <w:pStyle w:val="Heading2"/>
         <w:spacing w:before="0" w:line="240" w:lineRule="auto"/>
       </w:pPr>
-      <w:bookmarkStart w:id="8" w:name="_Toc442099244"/>
-      <w:r>
-        <w:lastRenderedPageBreak/>
+      <w:bookmarkStart w:id="9" w:name="_Toc442706695"/>
+      <w:r>
         <w:t>Risk Analysis</w:t>
       </w:r>
-      <w:bookmarkEnd w:id="8"/>
+      <w:bookmarkEnd w:id="9"/>
     </w:p>
     <w:p>
       <w:pPr>
@@ -4879,6 +4886,7 @@
               <w:spacing w:after="0" w:line="240" w:lineRule="auto"/>
             </w:pPr>
             <w:r>
+              <w:lastRenderedPageBreak/>
               <w:t>Compatibility</w:t>
             </w:r>
           </w:p>
@@ -5684,11 +5692,11 @@
         <w:pStyle w:val="Heading2"/>
         <w:spacing w:before="0" w:line="240" w:lineRule="auto"/>
       </w:pPr>
-      <w:bookmarkStart w:id="9" w:name="_Toc442099245"/>
+      <w:bookmarkStart w:id="10" w:name="_Toc442706696"/>
       <w:r>
         <w:t>Hardware and Software Resource Requirements</w:t>
       </w:r>
-      <w:bookmarkEnd w:id="9"/>
+      <w:bookmarkEnd w:id="10"/>
     </w:p>
     <w:p>
       <w:pPr>
@@ -5721,11 +5729,12 @@
         <w:pStyle w:val="Heading2"/>
         <w:spacing w:before="0" w:line="240" w:lineRule="auto"/>
       </w:pPr>
-      <w:bookmarkStart w:id="10" w:name="_Toc442099246"/>
-      <w:r>
+      <w:bookmarkStart w:id="11" w:name="_Toc442706697"/>
+      <w:r>
+        <w:lastRenderedPageBreak/>
         <w:t>Work Breakdown</w:t>
       </w:r>
-      <w:bookmarkEnd w:id="10"/>
+      <w:bookmarkEnd w:id="11"/>
     </w:p>
     <w:p>
       <w:pPr>
@@ -5752,11 +5761,11 @@
         <w:pStyle w:val="Heading2"/>
         <w:spacing w:before="0" w:line="240" w:lineRule="auto"/>
       </w:pPr>
-      <w:bookmarkStart w:id="11" w:name="_Toc442099247"/>
+      <w:bookmarkStart w:id="12" w:name="_Toc442706698"/>
       <w:r>
         <w:t>Project Schedule</w:t>
       </w:r>
-      <w:bookmarkEnd w:id="11"/>
+      <w:bookmarkEnd w:id="12"/>
     </w:p>
     <w:p>
       <w:pPr>
@@ -5782,11 +5791,7 @@
         <w:t xml:space="preserve"> to correspond with the milestone goal</w:t>
       </w:r>
       <w:r>
-        <w:t xml:space="preserve">. We would </w:t>
-      </w:r>
-      <w:r>
-        <w:lastRenderedPageBreak/>
-        <w:t>have a retro after a sprint and document what got done to help project</w:t>
+        <w:t>. We would have a retro after a sprint and document what got done to help project</w:t>
       </w:r>
       <w:r>
         <w:t>,</w:t>
@@ -5818,11 +5823,11 @@
         <w:pStyle w:val="Heading1"/>
         <w:spacing w:before="0" w:line="240" w:lineRule="auto"/>
       </w:pPr>
-      <w:bookmarkStart w:id="12" w:name="_Toc442099248"/>
+      <w:bookmarkStart w:id="13" w:name="_Toc442706699"/>
       <w:r>
         <w:t>Requirements</w:t>
       </w:r>
-      <w:bookmarkEnd w:id="12"/>
+      <w:bookmarkEnd w:id="13"/>
     </w:p>
     <w:p>
       <w:pPr>
@@ -5878,11 +5883,11 @@
         <w:pStyle w:val="Heading2"/>
         <w:spacing w:before="0" w:line="240" w:lineRule="auto"/>
       </w:pPr>
-      <w:bookmarkStart w:id="13" w:name="_Toc442099249"/>
+      <w:bookmarkStart w:id="14" w:name="_Toc442706700"/>
       <w:r>
         <w:t>Development, Operation, and Maintenance Environments</w:t>
       </w:r>
-      <w:bookmarkEnd w:id="13"/>
+      <w:bookmarkEnd w:id="14"/>
     </w:p>
     <w:p>
       <w:pPr>
@@ -6058,6 +6063,7 @@
         <w:rPr>
           <w:rFonts w:cs="Times New Roman"/>
         </w:rPr>
+        <w:lastRenderedPageBreak/>
         <w:t>IDE such as Eclipse, IntelliJ, Sublime Text, etc.</w:t>
       </w:r>
     </w:p>
@@ -6222,11 +6228,11 @@
       <w:pPr>
         <w:pStyle w:val="Heading2"/>
       </w:pPr>
-      <w:bookmarkStart w:id="14" w:name="_Toc442099250"/>
+      <w:bookmarkStart w:id="15" w:name="_Toc442706701"/>
       <w:r>
         <w:t>System Model</w:t>
       </w:r>
-      <w:bookmarkEnd w:id="14"/>
+      <w:bookmarkEnd w:id="15"/>
     </w:p>
     <w:p>
       <w:pPr>
@@ -6241,11 +6247,11 @@
         <w:pStyle w:val="Heading3"/>
         <w:spacing w:before="0"/>
       </w:pPr>
-      <w:bookmarkStart w:id="15" w:name="_Toc442099251"/>
+      <w:bookmarkStart w:id="16" w:name="_Toc442706702"/>
       <w:r>
         <w:t>Textual Use Cases</w:t>
       </w:r>
-      <w:bookmarkEnd w:id="15"/>
+      <w:bookmarkEnd w:id="16"/>
     </w:p>
     <w:p>
       <w:pPr>
@@ -6335,7 +6341,6 @@
         <w:spacing w:after="0" w:line="240" w:lineRule="auto"/>
       </w:pPr>
       <w:r>
-        <w:lastRenderedPageBreak/>
         <w:tab/>
         <w:t xml:space="preserve">2.3 Reject invited connections </w:t>
       </w:r>
@@ -6389,6 +6394,7 @@
         <w:spacing w:after="0" w:line="240" w:lineRule="auto"/>
       </w:pPr>
       <w:r>
+        <w:lastRenderedPageBreak/>
         <w:t>Select type potluck</w:t>
       </w:r>
     </w:p>
@@ -6732,6 +6738,7 @@
         <w:rPr>
           <w:rFonts w:cs="Times New Roman"/>
         </w:rPr>
+        <w:lastRenderedPageBreak/>
         <w:t>(See A</w:t>
       </w:r>
       <w:r>
@@ -6796,11 +6803,11 @@
         <w:pStyle w:val="Heading2"/>
         <w:spacing w:before="0" w:line="240" w:lineRule="auto"/>
       </w:pPr>
-      <w:bookmarkStart w:id="16" w:name="_Toc442099252"/>
+      <w:bookmarkStart w:id="17" w:name="_Toc442706703"/>
       <w:r>
         <w:t>User Interaction</w:t>
       </w:r>
-      <w:bookmarkEnd w:id="16"/>
+      <w:bookmarkEnd w:id="17"/>
     </w:p>
     <w:p>
       <w:pPr>
@@ -6933,12 +6940,11 @@
         <w:pStyle w:val="Heading2"/>
         <w:spacing w:before="0" w:line="240" w:lineRule="auto"/>
       </w:pPr>
-      <w:bookmarkStart w:id="17" w:name="_Toc442099253"/>
-      <w:r>
-        <w:lastRenderedPageBreak/>
+      <w:bookmarkStart w:id="18" w:name="_Toc442706704"/>
+      <w:r>
         <w:t>Functional Requirements</w:t>
       </w:r>
-      <w:bookmarkEnd w:id="17"/>
+      <w:bookmarkEnd w:id="18"/>
     </w:p>
     <w:p>
       <w:r>
@@ -6951,11 +6957,11 @@
         <w:pStyle w:val="Heading3"/>
         <w:spacing w:before="0"/>
       </w:pPr>
-      <w:bookmarkStart w:id="18" w:name="_Toc442099254"/>
+      <w:bookmarkStart w:id="19" w:name="_Toc442706705"/>
       <w:r>
         <w:t>Primary Requirements</w:t>
       </w:r>
-      <w:bookmarkEnd w:id="18"/>
+      <w:bookmarkEnd w:id="19"/>
     </w:p>
     <w:p>
       <w:pPr>
@@ -7020,6 +7026,7 @@
         <w:rPr>
           <w:rFonts w:cs="Times New Roman"/>
         </w:rPr>
+        <w:lastRenderedPageBreak/>
         <w:t>We wi</w:t>
       </w:r>
       <w:r>
@@ -7075,11 +7082,11 @@
         <w:pStyle w:val="Heading3"/>
         <w:spacing w:before="0"/>
       </w:pPr>
-      <w:bookmarkStart w:id="19" w:name="_Toc442099255"/>
+      <w:bookmarkStart w:id="20" w:name="_Toc442706706"/>
       <w:r>
         <w:t>Secondary Requirements</w:t>
       </w:r>
-      <w:bookmarkEnd w:id="19"/>
+      <w:bookmarkEnd w:id="20"/>
     </w:p>
     <w:p>
       <w:pPr>
@@ -7233,11 +7240,11 @@
         <w:pStyle w:val="Heading2"/>
         <w:spacing w:before="0" w:line="240" w:lineRule="auto"/>
       </w:pPr>
-      <w:bookmarkStart w:id="20" w:name="_Toc442099256"/>
+      <w:bookmarkStart w:id="21" w:name="_Toc442706707"/>
       <w:r>
         <w:t>Nonfunctional Requirements</w:t>
       </w:r>
-      <w:bookmarkEnd w:id="20"/>
+      <w:bookmarkEnd w:id="21"/>
       <w:r>
         <w:rPr>
           <w:rFonts w:ascii="Times New Roman" w:hAnsi="Times New Roman" w:cs="Times New Roman"/>
@@ -7290,7 +7297,14 @@
         <w:rPr>
           <w:rFonts w:cs="Times New Roman"/>
         </w:rPr>
-        <w:t xml:space="preserve">Conceptually, how efficient it will be in countries that are not as advanced as the United States is something that we cannot fully determine currently. Some of the factors that might hinder for our project to be something of value to others across is the world would be things such as: background checks for new users, paying system, and restaurants. But, if someone out of the country would like to assist their friend/family member in the United States, they would be able to do that with minimum limitations.  </w:t>
+        <w:t xml:space="preserve">Conceptually, how efficient it will be in countries that are not as advanced as the United States is something that we cannot fully determine currently. Some of the factors that might hinder for our project to be something of value to others across is the world would be things </w:t>
+      </w:r>
+      <w:r>
+        <w:rPr>
+          <w:rFonts w:cs="Times New Roman"/>
+        </w:rPr>
+        <w:lastRenderedPageBreak/>
+        <w:t xml:space="preserve">such as: background checks for new users, paying system, and restaurants. But, if someone out of the country would like to assist their friend/family member in the United States, they would be able to do that with minimum limitations.  </w:t>
       </w:r>
     </w:p>
     <w:p>
@@ -7441,14 +7455,7 @@
         <w:rPr>
           <w:rFonts w:cs="Times New Roman"/>
         </w:rPr>
-        <w:t xml:space="preserve">. The only downside with a user accessing it on a </w:t>
-      </w:r>
-      <w:r>
-        <w:rPr>
-          <w:rFonts w:cs="Times New Roman"/>
-        </w:rPr>
-        <w:lastRenderedPageBreak/>
-        <w:t>cellphone is that all of the content may not fit on the screen or be displayed as it would have been on a computer. Further down the road, this will be something to consider,</w:t>
+        <w:t>. The only downside with a user accessing it on a cellphone is that all of the content may not fit on the screen or be displayed as it would have been on a computer. Further down the road, this will be something to consider,</w:t>
       </w:r>
       <w:r>
         <w:rPr>
@@ -7483,6 +7490,7 @@
           <w:rFonts w:cs="Times New Roman"/>
           <w:b/>
         </w:rPr>
+        <w:lastRenderedPageBreak/>
         <w:t>Problem Size</w:t>
       </w:r>
       <w:r>
@@ -7523,11 +7531,11 @@
         <w:pStyle w:val="Heading2"/>
         <w:spacing w:before="0" w:line="240" w:lineRule="auto"/>
       </w:pPr>
-      <w:bookmarkStart w:id="21" w:name="_Toc442099257"/>
+      <w:bookmarkStart w:id="22" w:name="_Toc442706708"/>
       <w:r>
         <w:t>Feasibility</w:t>
       </w:r>
-      <w:bookmarkEnd w:id="21"/>
+      <w:bookmarkEnd w:id="22"/>
     </w:p>
     <w:p>
       <w:pPr>
@@ -7565,11 +7573,11 @@
       <w:pPr>
         <w:pStyle w:val="Heading1"/>
       </w:pPr>
-      <w:bookmarkStart w:id="22" w:name="_Toc442099258"/>
+      <w:bookmarkStart w:id="23" w:name="_Toc442706709"/>
       <w:r>
         <w:t>Architectural Design</w:t>
       </w:r>
-      <w:bookmarkEnd w:id="22"/>
+      <w:bookmarkEnd w:id="23"/>
     </w:p>
     <w:p>
       <w:r>
@@ -7587,11 +7595,12 @@
       <w:pPr>
         <w:pStyle w:val="Heading2"/>
       </w:pPr>
-      <w:bookmarkStart w:id="23" w:name="_Toc442099260"/>
-      <w:r>
+      <w:bookmarkStart w:id="24" w:name="_Toc442706710"/>
+      <w:r>
+        <w:lastRenderedPageBreak/>
         <w:t>General Constraints</w:t>
       </w:r>
-      <w:bookmarkEnd w:id="23"/>
+      <w:bookmarkEnd w:id="24"/>
     </w:p>
     <w:p>
       <w:r>
@@ -7630,17 +7639,17 @@
         <w:t>,</w:t>
       </w:r>
       <w:r>
-        <w:t xml:space="preserve"> and we would have to be a Groupon affiliate. </w:t>
+        <w:t xml:space="preserve"> and we would have to </w:t>
+      </w:r>
+      <w:r>
+        <w:lastRenderedPageBreak/>
+        <w:t xml:space="preserve">be a Groupon affiliate. </w:t>
       </w:r>
       <w:r>
         <w:t xml:space="preserve">We have not heard how long this process takes, but are projecting that it will take at least a month after the website has been published giving us another time constraint. For now we will overcome this by starting locally in Ellensburg Washington and going to the business webpages and manually pulling the local deals. </w:t>
       </w:r>
       <w:r>
-        <w:t xml:space="preserve">With all these </w:t>
-      </w:r>
-      <w:r>
-        <w:lastRenderedPageBreak/>
-        <w:t>constraints in mind we ar</w:t>
+        <w:t>With all these constraints in mind we ar</w:t>
       </w:r>
       <w:r>
         <w:t>e finding ways to overcome them</w:t>
@@ -7653,11 +7662,11 @@
       <w:pPr>
         <w:pStyle w:val="Heading2"/>
       </w:pPr>
-      <w:bookmarkStart w:id="24" w:name="_Toc442099261"/>
+      <w:bookmarkStart w:id="25" w:name="_Toc442706711"/>
       <w:r>
         <w:t>Data Design</w:t>
       </w:r>
-      <w:bookmarkEnd w:id="24"/>
+      <w:bookmarkEnd w:id="25"/>
     </w:p>
     <w:p>
       <w:r>
@@ -7721,11 +7730,11 @@
       <w:pPr>
         <w:pStyle w:val="Heading2"/>
       </w:pPr>
-      <w:bookmarkStart w:id="25" w:name="_Toc442099262"/>
+      <w:bookmarkStart w:id="26" w:name="_Toc442706712"/>
       <w:r>
         <w:t>Program Structure</w:t>
       </w:r>
-      <w:bookmarkEnd w:id="25"/>
+      <w:bookmarkEnd w:id="26"/>
     </w:p>
     <w:p>
       <w:r>
@@ -7749,6 +7758,7 @@
         <w:ind w:firstLine="720"/>
       </w:pPr>
       <w:r>
+        <w:lastRenderedPageBreak/>
         <w:t>In the first figure</w:t>
       </w:r>
       <w:r>
@@ -7860,12 +7870,7 @@
         <w:t>The base of the site is the home</w:t>
       </w:r>
       <w:r>
-        <w:t xml:space="preserve"> page from which, all other pages can eventually be reached. Due to the simple design of our site, most pages are able to connect to one ano</w:t>
-      </w:r>
-      <w:bookmarkStart w:id="26" w:name="_GoBack"/>
-      <w:bookmarkEnd w:id="26"/>
-      <w:r>
-        <w:t xml:space="preserve">ther and there is not much depth where a user can get lost in the site. </w:t>
+        <w:t xml:space="preserve"> page from which, all other pages can eventually be reached. Due to the simple design of our site, most pages are able to connect to one another and there is not much depth where a user can get lost in the site. </w:t>
       </w:r>
       <w:r>
         <w:t xml:space="preserve"> This model seemed most appropriate for our site due to its relative simplicity. </w:t>
@@ -7875,8 +7880,9 @@
       <w:pPr>
         <w:pStyle w:val="Heading2"/>
       </w:pPr>
-      <w:bookmarkStart w:id="27" w:name="_Toc442099263"/>
-      <w:r>
+      <w:bookmarkStart w:id="27" w:name="_Toc442706713"/>
+      <w:r>
+        <w:lastRenderedPageBreak/>
         <w:t>Alternatives Considered</w:t>
       </w:r>
       <w:bookmarkEnd w:id="27"/>
@@ -7959,11 +7965,7 @@
         <w:t>. This is</w:t>
       </w:r>
       <w:r>
-        <w:t xml:space="preserve"> so the user </w:t>
-      </w:r>
-      <w:r>
-        <w:lastRenderedPageBreak/>
-        <w:t>doesn’t feel</w:t>
+        <w:t xml:space="preserve"> so the user doesn’t feel</w:t>
       </w:r>
       <w:r>
         <w:t xml:space="preserve"> like</w:t>
@@ -8079,8 +8081,9 @@
         <w:pStyle w:val="Heading1"/>
         <w:spacing w:before="0" w:line="240" w:lineRule="auto"/>
       </w:pPr>
-      <w:bookmarkStart w:id="28" w:name="_Toc442099264"/>
-      <w:r>
+      <w:bookmarkStart w:id="28" w:name="_Toc442706714"/>
+      <w:r>
+        <w:lastRenderedPageBreak/>
         <w:t>Detailed Design</w:t>
       </w:r>
       <w:bookmarkEnd w:id="28"/>
@@ -8103,7 +8106,7 @@
       <w:pPr>
         <w:pStyle w:val="Heading2"/>
       </w:pPr>
-      <w:bookmarkStart w:id="29" w:name="_Toc442099266"/>
+      <w:bookmarkStart w:id="29" w:name="_Toc442706715"/>
       <w:r>
         <w:t>Component in Detail</w:t>
       </w:r>
@@ -8113,7 +8116,7 @@
       <w:pPr>
         <w:pStyle w:val="Heading3"/>
       </w:pPr>
-      <w:bookmarkStart w:id="30" w:name="_Toc442099267"/>
+      <w:bookmarkStart w:id="30" w:name="_Toc442706716"/>
       <w:r>
         <w:t>Page Descriptions</w:t>
       </w:r>
@@ -8137,7 +8140,7 @@
       <w:pPr>
         <w:pStyle w:val="Heading3"/>
       </w:pPr>
-      <w:bookmarkStart w:id="31" w:name="_Toc442099268"/>
+      <w:bookmarkStart w:id="31" w:name="_Toc442706717"/>
       <w:r>
         <w:t>Database Usage</w:t>
       </w:r>
@@ -8149,7 +8152,11 @@
         <w:ind w:firstLine="720"/>
       </w:pPr>
       <w:r>
-        <w:t xml:space="preserve">The majority of the site’s functionality comes from forms that submit user information to the “user” and “events” databases. Upon registration, the user’s information is checked for validity then stored in the database. If a user has registered, they can log in to their profile page. This profile page will be slightly different for each user and will be open for modification to some extent. For example, the “user” database will hold information for a user’s name (first, last, and user names), the date they joined PIE, their email, their description, their birth date, and any photo information. The description, and photos will be changeable by the user. However, only the user name, email, and date joined will be required (to avoid security risks). </w:t>
+        <w:t xml:space="preserve">The majority of the site’s functionality comes from forms that submit user information to the “user” and “events” databases. Upon registration, the user’s information is checked for validity then stored in the database. If a user has registered, they can log in to their profile page. </w:t>
+      </w:r>
+      <w:r>
+        <w:lastRenderedPageBreak/>
+        <w:t xml:space="preserve">This profile page will be slightly different for each user and will be open for modification to some extent. For example, the “user” database will hold information for a user’s name (first, last, and user names), the date they joined PIE, their email, their description, their birth date, and any photo information. The description, and photos will be changeable by the user. However, only the user name, email, and date joined will be required (to avoid security risks). </w:t>
       </w:r>
     </w:p>
     <w:p>
@@ -8161,7 +8168,7 @@
       <w:pPr>
         <w:pStyle w:val="Heading3"/>
       </w:pPr>
-      <w:bookmarkStart w:id="32" w:name="_Toc442099269"/>
+      <w:bookmarkStart w:id="32" w:name="_Toc442706718"/>
       <w:r>
         <w:t>Current Methods</w:t>
       </w:r>
@@ -8173,11 +8180,7 @@
       </w:pPr>
       <w:r>
         <w:tab/>
-        <w:t xml:space="preserve">Since we only have a few JavaScript files written for our site, we do not have many methods yet. Currently, one of our JavaScript files, “tabs”, has methods for initiating and showing the tabs, getting the children of the tabs (the information displayed below the tab), and getting hash codes (for specific ID’s). </w:t>
-      </w:r>
-      <w:r>
-        <w:lastRenderedPageBreak/>
-        <w:t>Our other JavaScript file, “sidebar”, uses jQuery to create an animated cascading sidebar for the profile page.</w:t>
+        <w:t>Since we only have a few JavaScript files written for our site, we do not have many methods yet. Currently, one of our JavaScript files, “tabs”, has methods for initiating and showing the tabs, getting the children of the tabs (the information displayed below the tab), and getting hash codes (for specific ID’s). Our other JavaScript file, “sidebar”, uses jQuery to create an animated cascading sidebar for the profile page.</w:t>
       </w:r>
     </w:p>
     <w:p>
@@ -8196,7 +8199,7 @@
         <w:pStyle w:val="Heading1"/>
         <w:spacing w:before="0"/>
       </w:pPr>
-      <w:bookmarkStart w:id="33" w:name="_Toc442099270"/>
+      <w:bookmarkStart w:id="33" w:name="_Toc442706719"/>
       <w:r>
         <w:t>Quality Assurance Plan</w:t>
       </w:r>
@@ -8222,7 +8225,7 @@
         <w:pStyle w:val="Heading2"/>
         <w:spacing w:before="0"/>
       </w:pPr>
-      <w:bookmarkStart w:id="34" w:name="_Toc442099271"/>
+      <w:bookmarkStart w:id="34" w:name="_Toc442706720"/>
       <w:r>
         <w:t>Document Standards</w:t>
       </w:r>
@@ -8278,7 +8281,7 @@
         <w:pStyle w:val="Heading2"/>
         <w:spacing w:before="0"/>
       </w:pPr>
-      <w:bookmarkStart w:id="35" w:name="_Toc442099272"/>
+      <w:bookmarkStart w:id="35" w:name="_Toc442706721"/>
       <w:r>
         <w:t>Coding Standards</w:t>
       </w:r>
@@ -8309,6 +8312,7 @@
         <w:spacing w:line="240" w:lineRule="auto"/>
       </w:pPr>
       <w:r>
+        <w:lastRenderedPageBreak/>
         <w:t>Semi-colon on end of all JavaScript lines.</w:t>
       </w:r>
     </w:p>
@@ -8508,7 +8512,6 @@
         <w:spacing w:line="240" w:lineRule="auto"/>
       </w:pPr>
       <w:r>
-        <w:lastRenderedPageBreak/>
         <w:t>Example:</w:t>
       </w:r>
     </w:p>
@@ -8532,6 +8535,7 @@
           </w:tcPr>
           <w:p>
             <w:r>
+              <w:lastRenderedPageBreak/>
               <w:t>&lt;head&gt;</w:t>
             </w:r>
           </w:p>
@@ -8735,7 +8739,7 @@
         <w:pStyle w:val="Heading2"/>
         <w:spacing w:before="0"/>
       </w:pPr>
-      <w:bookmarkStart w:id="36" w:name="_Toc442099273"/>
+      <w:bookmarkStart w:id="36" w:name="_Toc442706722"/>
       <w:r>
         <w:t>User Interface Guideline</w:t>
       </w:r>
@@ -8771,7 +8775,11 @@
         <w:t xml:space="preserve"> their</w:t>
       </w:r>
       <w:r>
-        <w:t xml:space="preserve"> internet familiarity is minimal. Even more, we must assume that a significant portion of the users will have at least moderately impaired vision. These two assumptions have significantly shaped our user interface guidelines. They are the driving reason behind large buttons, large text and minimal unnecessary content.</w:t>
+        <w:t xml:space="preserve"> internet familiarity is minimal. Even more, we must assume that a significant portion of the users will have at least moderately impaired vision. These two assumptions have significantly </w:t>
+      </w:r>
+      <w:r>
+        <w:lastRenderedPageBreak/>
+        <w:t>shaped our user interface guidelines. They are the driving reason behind large buttons, large text and minimal unnecessary content.</w:t>
       </w:r>
     </w:p>
     <w:p>
@@ -8784,7 +8792,7 @@
         <w:pStyle w:val="Heading2"/>
         <w:spacing w:before="0"/>
       </w:pPr>
-      <w:bookmarkStart w:id="37" w:name="_Toc442099274"/>
+      <w:bookmarkStart w:id="37" w:name="_Toc442706723"/>
       <w:r>
         <w:t>Change Control Process</w:t>
       </w:r>
@@ -8855,7 +8863,7 @@
         <w:pStyle w:val="Heading2"/>
         <w:spacing w:before="0"/>
       </w:pPr>
-      <w:bookmarkStart w:id="38" w:name="_Toc442099275"/>
+      <w:bookmarkStart w:id="38" w:name="_Toc442706724"/>
       <w:r>
         <w:t>Testing Process</w:t>
       </w:r>
@@ -8867,11 +8875,11 @@
         <w:ind w:firstLine="720"/>
       </w:pPr>
       <w:r>
-        <w:t xml:space="preserve">Our team will have a multi-step process for testing including unit testing, automation testing, and user testing. This will ensure that we cover functional testing, and that the product will work on </w:t>
+        <w:t xml:space="preserve">Our team will have a multi-step process for testing including unit testing, automation testing, and user testing. This will ensure that we cover functional testing, and that the product will work on multiple different platforms. We will first start by user testing with quality assurance’s personal computer and browser configurations. We will write down our configuration, and steps we did to produce a bug so that the developers can reproduce the bug and try to fix the code. After we have done this we will add the unit test to check and make sure that that bug is not introduced again after we add more features in our code. Then, </w:t>
       </w:r>
       <w:r>
         <w:lastRenderedPageBreak/>
-        <w:t>multiple different platforms. We will first start by user testing with quality assurance’s personal computer and browser configurations. We will write down our configuration, and steps we did to produce a bug so that the developers can reproduce the bug and try to fix the code. After we have done this we will add the unit test to check and make sure that that bug is not introduced again after we add more features in our code. Then, once we have finished a unit test we will add it to our automation s</w:t>
+        <w:t>once we have finished a unit test we will add it to our automation s</w:t>
       </w:r>
       <w:r>
         <w:t>uit</w:t>
@@ -8971,7 +8979,7 @@
         <w:pStyle w:val="Heading1"/>
         <w:spacing w:before="0"/>
       </w:pPr>
-      <w:bookmarkStart w:id="39" w:name="_Toc442099276"/>
+      <w:bookmarkStart w:id="39" w:name="_Toc442706725"/>
       <w:r>
         <w:t>Conclusion</w:t>
       </w:r>
@@ -8992,9 +9000,12 @@
           <w:docGrid w:linePitch="360"/>
         </w:sectPr>
       </w:pPr>
-      <w:bookmarkStart w:id="40" w:name="_Toc442099277"/>
-      <w:r>
-        <w:t xml:space="preserve">For next term we would like to integrate a calendar to our website. The calendar will be able to show the days that events are taking place. This could range to simple social activities like walking downtown and needing a companion, or needing a friend while going to have lunch at a local restaurant. We also want to be able to use our database to store more user information like pictures and contacts. We also want to include an event slider under the events tab, start online hosting, and begin user testing. </w:t>
+      <w:r>
+        <w:t xml:space="preserve">For next term we would like to integrate a calendar to our website. The calendar will be able to show the days that events are taking place. This could range to simple social activities like walking downtown and needing a companion, or needing a friend while going to have </w:t>
+      </w:r>
+      <w:r>
+        <w:lastRenderedPageBreak/>
+        <w:t xml:space="preserve">lunch at a local restaurant. We also want to be able to use our database to store more user information like pictures and contacts. We also want to include an event slider under the events tab, start online hosting, and begin user testing. </w:t>
       </w:r>
       <w:r>
         <w:t>We will also like to start conversations with local restaurants and see if we can promote their pages on our website.</w:t>
@@ -9007,6 +9018,7 @@
       <w:pPr>
         <w:pStyle w:val="Heading1"/>
       </w:pPr>
+      <w:bookmarkStart w:id="40" w:name="_Toc442706726"/>
       <w:r>
         <w:lastRenderedPageBreak/>
         <w:t>Appendi</w:t>
@@ -9020,7 +9032,7 @@
       <w:pPr>
         <w:pStyle w:val="Heading2"/>
       </w:pPr>
-      <w:bookmarkStart w:id="41" w:name="_Toc442099278"/>
+      <w:bookmarkStart w:id="41" w:name="_Toc442706727"/>
       <w:r>
         <w:t>Use Cases</w:t>
       </w:r>
@@ -9116,7 +9128,6 @@
         <w:rPr>
           <w:noProof/>
         </w:rPr>
-        <w:lastRenderedPageBreak/>
         <w:drawing>
           <wp:inline distT="0" distB="0" distL="0" distR="0" wp14:anchorId="2E1950B9" wp14:editId="1C3AA1A0">
             <wp:extent cx="5943600" cy="3225165"/>
@@ -9179,6 +9190,7 @@
         <w:rPr>
           <w:noProof/>
         </w:rPr>
+        <w:lastRenderedPageBreak/>
         <w:drawing>
           <wp:inline distT="0" distB="0" distL="0" distR="0" wp14:anchorId="1057377E" wp14:editId="7CF8915F">
             <wp:extent cx="3714750" cy="3600450"/>
@@ -9481,9 +9493,8 @@
       <w:pPr>
         <w:pStyle w:val="Heading1"/>
       </w:pPr>
-      <w:bookmarkStart w:id="42" w:name="_Toc442099279"/>
-      <w:r>
-        <w:lastRenderedPageBreak/>
+      <w:bookmarkStart w:id="42" w:name="_Toc442706728"/>
+      <w:r>
         <w:t>Appendix B</w:t>
       </w:r>
       <w:bookmarkEnd w:id="42"/>
@@ -9492,7 +9503,7 @@
       <w:pPr>
         <w:pStyle w:val="Heading2"/>
       </w:pPr>
-      <w:bookmarkStart w:id="43" w:name="_Toc442099280"/>
+      <w:bookmarkStart w:id="43" w:name="_Toc442706729"/>
       <w:r>
         <w:t>System Models</w:t>
       </w:r>
@@ -9814,6 +9825,7 @@
         <w:rPr>
           <w:noProof/>
         </w:rPr>
+        <w:lastRenderedPageBreak/>
         <w:drawing>
           <wp:inline distT="0" distB="0" distL="0" distR="0" wp14:anchorId="50D36BFB" wp14:editId="59E251FA">
             <wp:extent cx="5685948" cy="3895725"/>
@@ -9917,19 +9929,24 @@
       <w:pPr>
         <w:pStyle w:val="Heading1"/>
       </w:pPr>
+      <w:bookmarkStart w:id="44" w:name="_Toc442706730"/>
       <w:r>
         <w:lastRenderedPageBreak/>
         <w:t>Appendix C</w:t>
       </w:r>
+      <w:bookmarkEnd w:id="44"/>
     </w:p>
     <w:p>
       <w:pPr>
         <w:pStyle w:val="Heading2"/>
       </w:pPr>
+      <w:bookmarkStart w:id="45" w:name="_Toc442706731"/>
       <w:r>
         <w:t>System Structure</w:t>
       </w:r>
-    </w:p>
+      <w:bookmarkEnd w:id="45"/>
+    </w:p>
+    <w:p/>
     <w:p>
       <w:pPr>
         <w:spacing w:after="0"/>
@@ -9939,10 +9956,10 @@
           <w:noProof/>
         </w:rPr>
         <w:drawing>
-          <wp:inline distT="0" distB="0" distL="0" distR="0">
-            <wp:extent cx="6000750" cy="7193915"/>
-            <wp:effectExtent l="0" t="0" r="0" b="6985"/>
-            <wp:docPr id="18" name="Picture 18" descr="U:\other\481\PIEWebsite\Presentation\Presentation Two\draw1.PNG"/>
+          <wp:inline distT="0" distB="0" distL="0" distR="0" wp14:anchorId="5615E647" wp14:editId="21300976">
+            <wp:extent cx="6912275" cy="5505450"/>
+            <wp:effectExtent l="0" t="0" r="3175" b="0"/>
+            <wp:docPr id="22" name="Picture 22" descr="U:\other\481\PIEWebsite\Interation Reports\Third Iteration\sysarch.PNG"/>
             <wp:cNvGraphicFramePr>
               <a:graphicFrameLocks xmlns:a="http://schemas.openxmlformats.org/drawingml/2006/main" noChangeAspect="1"/>
             </wp:cNvGraphicFramePr>
@@ -9950,7 +9967,7 @@
               <a:graphicData uri="http://schemas.openxmlformats.org/drawingml/2006/picture">
                 <pic:pic xmlns:pic="http://schemas.openxmlformats.org/drawingml/2006/picture">
                   <pic:nvPicPr>
-                    <pic:cNvPr id="0" name="Picture 3" descr="U:\other\481\PIEWebsite\Presentation\Presentation Two\draw1.PNG"/>
+                    <pic:cNvPr id="0" name="Picture 7" descr="U:\other\481\PIEWebsite\Interation Reports\Third Iteration\sysarch.PNG"/>
                     <pic:cNvPicPr>
                       <a:picLocks noChangeAspect="1" noChangeArrowheads="1"/>
                     </pic:cNvPicPr>
@@ -9971,7 +9988,7 @@
                   <pic:spPr bwMode="auto">
                     <a:xfrm>
                       <a:off x="0" y="0"/>
-                      <a:ext cx="6005331" cy="7199407"/>
+                      <a:ext cx="6919665" cy="5511336"/>
                     </a:xfrm>
                     <a:prstGeom prst="rect">
                       <a:avLst/>
@@ -9994,7 +10011,10 @@
         <w:jc w:val="center"/>
       </w:pPr>
       <w:r>
-        <w:t>Web Site Structure</w:t>
+        <w:t xml:space="preserve">Web Site </w:t>
+      </w:r>
+      <w:r>
+        <w:t>Architecture</w:t>
       </w:r>
     </w:p>
     <w:p>
@@ -10016,55 +10036,31 @@
         <w:rPr>
           <w:noProof/>
         </w:rPr>
-        <w:lastRenderedPageBreak/>
-        <w:drawing>
-          <wp:inline distT="0" distB="0" distL="0" distR="0">
-            <wp:extent cx="5943600" cy="4558513"/>
-            <wp:effectExtent l="0" t="0" r="0" b="0"/>
-            <wp:docPr id="20" name="Picture 20" descr="U:\other\481\PIEWebsite\Presentation\Presentation Two\draw2.PNG"/>
-            <wp:cNvGraphicFramePr>
-              <a:graphicFrameLocks xmlns:a="http://schemas.openxmlformats.org/drawingml/2006/main" noChangeAspect="1"/>
-            </wp:cNvGraphicFramePr>
-            <a:graphic xmlns:a="http://schemas.openxmlformats.org/drawingml/2006/main">
-              <a:graphicData uri="http://schemas.openxmlformats.org/drawingml/2006/picture">
-                <pic:pic xmlns:pic="http://schemas.openxmlformats.org/drawingml/2006/picture">
-                  <pic:nvPicPr>
-                    <pic:cNvPr id="0" name="Picture 5" descr="U:\other\481\PIEWebsite\Presentation\Presentation Two\draw2.PNG"/>
-                    <pic:cNvPicPr>
-                      <a:picLocks noChangeAspect="1" noChangeArrowheads="1"/>
-                    </pic:cNvPicPr>
-                  </pic:nvPicPr>
-                  <pic:blipFill>
-                    <a:blip r:embed="rId24">
-                      <a:extLst>
-                        <a:ext uri="{28A0092B-C50C-407E-A947-70E740481C1C}">
-                          <a14:useLocalDpi xmlns:a14="http://schemas.microsoft.com/office/drawing/2010/main" val="0"/>
-                        </a:ext>
-                      </a:extLst>
-                    </a:blip>
-                    <a:srcRect/>
-                    <a:stretch>
-                      <a:fillRect/>
-                    </a:stretch>
-                  </pic:blipFill>
-                  <pic:spPr bwMode="auto">
-                    <a:xfrm>
-                      <a:off x="0" y="0"/>
-                      <a:ext cx="5943600" cy="4558513"/>
-                    </a:xfrm>
-                    <a:prstGeom prst="rect">
-                      <a:avLst/>
-                    </a:prstGeom>
-                    <a:noFill/>
-                    <a:ln>
-                      <a:noFill/>
-                    </a:ln>
-                  </pic:spPr>
-                </pic:pic>
-              </a:graphicData>
-            </a:graphic>
-          </wp:inline>
-        </w:drawing>
+        <w:object w:dxaOrig="7080" w:dyaOrig="5670">
+          <v:shapetype id="_x0000_t75" coordsize="21600,21600" o:spt="75" o:preferrelative="t" path="m@4@5l@4@11@9@11@9@5xe" filled="f" stroked="f">
+            <v:stroke joinstyle="miter"/>
+            <v:formulas>
+              <v:f eqn="if lineDrawn pixelLineWidth 0"/>
+              <v:f eqn="sum @0 1 0"/>
+              <v:f eqn="sum 0 0 @1"/>
+              <v:f eqn="prod @2 1 2"/>
+              <v:f eqn="prod @3 21600 pixelWidth"/>
+              <v:f eqn="prod @3 21600 pixelHeight"/>
+              <v:f eqn="sum @0 0 1"/>
+              <v:f eqn="prod @6 1 2"/>
+              <v:f eqn="prod @7 21600 pixelWidth"/>
+              <v:f eqn="sum @8 21600 0"/>
+              <v:f eqn="prod @7 21600 pixelHeight"/>
+              <v:f eqn="sum @10 21600 0"/>
+            </v:formulas>
+            <v:path o:extrusionok="f" gradientshapeok="t" o:connecttype="rect"/>
+            <o:lock v:ext="edit" aspectratio="t"/>
+          </v:shapetype>
+          <v:shape id="_x0000_i1030" type="#_x0000_t75" style="width:488.25pt;height:390.75pt" o:ole="">
+            <v:imagedata r:id="rId24" o:title=""/>
+          </v:shape>
+          <o:OLEObject Type="Embed" ProgID="Visio.Drawing.15" ShapeID="_x0000_i1030" DrawAspect="Content" ObjectID="_1516448495" r:id="rId25"/>
+        </w:object>
       </w:r>
     </w:p>
     <w:p>
@@ -10076,12 +10072,12 @@
         <w:rPr>
           <w:noProof/>
         </w:rPr>
-        <w:t>Home Page</w:t>
+        <w:t>Database Connections</w:t>
       </w:r>
     </w:p>
     <w:sectPr>
-      <w:footerReference w:type="default" r:id="rId25"/>
-      <w:footerReference w:type="first" r:id="rId26"/>
+      <w:footerReference w:type="default" r:id="rId26"/>
+      <w:footerReference w:type="first" r:id="rId27"/>
       <w:pgSz w:w="12240" w:h="15840"/>
       <w:pgMar w:top="1440" w:right="1440" w:bottom="1440" w:left="1440" w:header="720" w:footer="720" w:gutter="0"/>
       <w:cols w:space="720"/>
@@ -10733,7 +10729,7 @@
                                 <w:rPr>
                                   <w:noProof/>
                                 </w:rPr>
-                                <w:t>19</w:t>
+                                <w:t>20</w:t>
                               </w:r>
                               <w:r>
                                 <w:rPr>
@@ -10799,7 +10795,7 @@
                           <w:rPr>
                             <w:noProof/>
                           </w:rPr>
-                          <w:t>19</w:t>
+                          <w:t>20</w:t>
                         </w:r>
                         <w:r>
                           <w:rPr>
@@ -13647,7 +13643,7 @@
 </file>
 
 <file path=customXml/itemProps2.xml><?xml version="1.0" encoding="utf-8"?>
-<ds:datastoreItem xmlns:ds="http://schemas.openxmlformats.org/officeDocument/2006/customXml" ds:itemID="{2B52B079-E26B-4B30-AE29-5A7E74C6CA01}">
+<ds:datastoreItem xmlns:ds="http://schemas.openxmlformats.org/officeDocument/2006/customXml" ds:itemID="{B51444D6-BB6C-4A39-819C-1D2629DCB219}">
   <ds:schemaRefs>
     <ds:schemaRef ds:uri="http://schemas.openxmlformats.org/officeDocument/2006/bibliography"/>
   </ds:schemaRefs>

</xml_diff>

<commit_message>
added figure labels to ir 3
</commit_message>
<xml_diff>
--- a/Interation Reports/Third Iteration/IterationReport3.docx
+++ b/Interation Reports/Third Iteration/IterationReport3.docx
@@ -10,6 +10,7 @@
           <w:docPartUnique/>
         </w:docPartObj>
       </w:sdtPr>
+      <w:sdtEndPr/>
       <w:sdtContent>
         <w:p>
           <w:pPr>
@@ -144,6 +145,7 @@
                                       <w:dataBinding w:prefixMappings="xmlns:ns0='http://purl.org/dc/elements/1.1/' xmlns:ns1='http://schemas.openxmlformats.org/package/2006/metadata/core-properties' " w:xpath="/ns1:coreProperties[1]/ns0:creator[1]" w:storeItemID="{6C3C8BC8-F283-45AE-878A-BAB7291924A1}"/>
                                       <w:text/>
                                     </w:sdtPr>
+                                    <w:sdtEndPr/>
                                     <w:sdtContent>
                                       <w:r>
                                         <w:rPr>
@@ -230,6 +232,7 @@
                                       <w:dataBinding w:prefixMappings="xmlns:ns0='http://schemas.microsoft.com/office/2006/coverPageProps' " w:xpath="/ns0:CoverPageProperties[1]/ns0:CompanyAddress[1]" w:storeItemID="{55AF091B-3C7A-41E3-B477-F2FDAA23CFDA}"/>
                                       <w:text/>
                                     </w:sdtPr>
+                                    <w:sdtEndPr/>
                                     <w:sdtContent>
                                       <w:r>
                                         <w:rPr>
@@ -324,6 +327,7 @@
                                       <w:dataBinding w:prefixMappings="xmlns:ns0='http://purl.org/dc/elements/1.1/' xmlns:ns1='http://schemas.openxmlformats.org/package/2006/metadata/core-properties' " w:xpath="/ns1:coreProperties[1]/ns0:title[1]" w:storeItemID="{6C3C8BC8-F283-45AE-878A-BAB7291924A1}"/>
                                       <w:text/>
                                     </w:sdtPr>
+                                    <w:sdtEndPr/>
                                     <w:sdtContent>
                                       <w:r>
                                         <w:rPr>
@@ -797,8 +801,6 @@
           <w:r>
             <w:t>Contents</w:t>
           </w:r>
-          <w:bookmarkStart w:id="0" w:name="_GoBack"/>
-          <w:bookmarkEnd w:id="0"/>
         </w:p>
         <w:p>
           <w:pPr>
@@ -3950,12 +3952,12 @@
         <w:pStyle w:val="Heading1"/>
         <w:spacing w:before="0" w:line="240" w:lineRule="auto"/>
       </w:pPr>
-      <w:bookmarkStart w:id="1" w:name="_Toc442706687"/>
+      <w:bookmarkStart w:id="0" w:name="_Toc442706687"/>
       <w:r>
         <w:lastRenderedPageBreak/>
         <w:t>Introduction</w:t>
       </w:r>
-      <w:bookmarkEnd w:id="1"/>
+      <w:bookmarkEnd w:id="0"/>
     </w:p>
     <w:p>
       <w:pPr>
@@ -4057,11 +4059,11 @@
         <w:pStyle w:val="Heading1"/>
         <w:spacing w:before="0"/>
       </w:pPr>
-      <w:bookmarkStart w:id="2" w:name="_Toc442706688"/>
+      <w:bookmarkStart w:id="1" w:name="_Toc442706688"/>
       <w:r>
         <w:t>Website</w:t>
       </w:r>
-      <w:bookmarkEnd w:id="2"/>
+      <w:bookmarkEnd w:id="1"/>
     </w:p>
     <w:p>
       <w:pPr>
@@ -4098,11 +4100,11 @@
         <w:pStyle w:val="Heading1"/>
         <w:spacing w:before="0" w:line="240" w:lineRule="auto"/>
       </w:pPr>
-      <w:bookmarkStart w:id="3" w:name="_Toc442706689"/>
+      <w:bookmarkStart w:id="2" w:name="_Toc442706689"/>
       <w:r>
         <w:t>Project Overview</w:t>
       </w:r>
-      <w:bookmarkEnd w:id="3"/>
+      <w:bookmarkEnd w:id="2"/>
     </w:p>
     <w:p>
       <w:pPr>
@@ -4159,12 +4161,11 @@
         <w:pStyle w:val="Heading2"/>
         <w:spacing w:before="0" w:line="240" w:lineRule="auto"/>
       </w:pPr>
-      <w:bookmarkStart w:id="4" w:name="_Toc442706690"/>
-      <w:r>
-        <w:lastRenderedPageBreak/>
+      <w:bookmarkStart w:id="3" w:name="_Toc442706690"/>
+      <w:r>
         <w:t>Problem and Solution</w:t>
       </w:r>
-      <w:bookmarkEnd w:id="4"/>
+      <w:bookmarkEnd w:id="3"/>
     </w:p>
     <w:p>
       <w:pPr>
@@ -4298,37 +4299,40 @@
         <w:pStyle w:val="Heading2"/>
         <w:spacing w:before="0" w:line="240" w:lineRule="auto"/>
       </w:pPr>
-      <w:bookmarkStart w:id="5" w:name="_Toc442706691"/>
+      <w:bookmarkStart w:id="4" w:name="_Toc442706691"/>
+      <w:r>
+        <w:t>Stakeholders</w:t>
+      </w:r>
+      <w:bookmarkEnd w:id="4"/>
+      <w:r>
+        <w:t xml:space="preserve"> </w:t>
+      </w:r>
+    </w:p>
+    <w:p>
+      <w:pPr>
+        <w:spacing w:after="0" w:line="240" w:lineRule="auto"/>
+        <w:ind w:firstLine="720"/>
+      </w:pPr>
+      <w:r>
+        <w:t xml:space="preserve">The client is Dr. </w:t>
+      </w:r>
+      <w:proofErr w:type="spellStart"/>
+      <w:r>
+        <w:t>Chueh</w:t>
+      </w:r>
+      <w:proofErr w:type="spellEnd"/>
+      <w:r>
+        <w:t xml:space="preserve">. She is a Professor of Mathematics at Central Washington University in Ellensburg, WA. She was inspired to do something for the </w:t>
+      </w:r>
+      <w:r>
+        <w:t>isolated</w:t>
+      </w:r>
+      <w:r>
+        <w:t xml:space="preserve"> community during a trip to the east coast. During this trip, she attended a funeral where the family of the departed received food and condolences from members of an online site called “Meal Train”. She recognized the good that can </w:t>
+      </w:r>
       <w:r>
         <w:lastRenderedPageBreak/>
-        <w:t>Stakeholders</w:t>
-      </w:r>
-      <w:bookmarkEnd w:id="5"/>
-      <w:r>
-        <w:t xml:space="preserve"> </w:t>
-      </w:r>
-    </w:p>
-    <w:p>
-      <w:pPr>
-        <w:spacing w:after="0" w:line="240" w:lineRule="auto"/>
-        <w:ind w:firstLine="720"/>
-      </w:pPr>
-      <w:r>
-        <w:t xml:space="preserve">The client is Dr. </w:t>
-      </w:r>
-      <w:proofErr w:type="spellStart"/>
-      <w:r>
-        <w:t>Chueh</w:t>
-      </w:r>
-      <w:proofErr w:type="spellEnd"/>
-      <w:r>
-        <w:t xml:space="preserve">. She is a Professor of Mathematics at Central Washington University in Ellensburg, WA. She was inspired to do something for the </w:t>
-      </w:r>
-      <w:r>
-        <w:t>isolated</w:t>
-      </w:r>
-      <w:r>
-        <w:t xml:space="preserve"> community during a trip to the east coast. During this trip, she attended a funeral where the family of the departed received food and condolences from members of an online site called “Meal Train”. She recognized the good that can come from a community banding together in times of need and thought of her own family. She saw the limitations of the Meal Train site and wanted to create something that was</w:t>
+        <w:t>come from a community banding together in times of need and thought of her own family. She saw the limitations of the Meal Train site and wanted to create something that was</w:t>
       </w:r>
       <w:r>
         <w:t xml:space="preserve"> more</w:t>
@@ -4443,11 +4447,11 @@
         <w:pStyle w:val="Heading2"/>
         <w:spacing w:before="0" w:line="240" w:lineRule="auto"/>
       </w:pPr>
-      <w:bookmarkStart w:id="6" w:name="_Toc442706692"/>
+      <w:bookmarkStart w:id="5" w:name="_Toc442706692"/>
       <w:r>
         <w:t>Scope</w:t>
       </w:r>
-      <w:bookmarkEnd w:id="6"/>
+      <w:bookmarkEnd w:id="5"/>
     </w:p>
     <w:p>
       <w:pPr>
@@ -4461,11 +4465,7 @@
         <w:t>socially isolated</w:t>
       </w:r>
       <w:r>
-        <w:t xml:space="preserve">. It will </w:t>
-      </w:r>
-      <w:r>
-        <w:lastRenderedPageBreak/>
-        <w:t>provide an easy to use, senior</w:t>
+        <w:t>. It will provide an easy to use, senior</w:t>
       </w:r>
       <w:r>
         <w:t xml:space="preserve"> and disabled </w:t>
@@ -4572,11 +4572,11 @@
         <w:pStyle w:val="Heading1"/>
         <w:spacing w:before="0" w:line="240" w:lineRule="auto"/>
       </w:pPr>
-      <w:bookmarkStart w:id="7" w:name="_Toc442706693"/>
+      <w:bookmarkStart w:id="6" w:name="_Toc442706693"/>
       <w:r>
         <w:t>Project Management Plan</w:t>
       </w:r>
-      <w:bookmarkEnd w:id="7"/>
+      <w:bookmarkEnd w:id="6"/>
     </w:p>
     <w:p>
       <w:r>
@@ -4589,11 +4589,11 @@
         <w:pStyle w:val="Heading2"/>
         <w:spacing w:before="0" w:line="240" w:lineRule="auto"/>
       </w:pPr>
-      <w:bookmarkStart w:id="8" w:name="_Toc442706694"/>
+      <w:bookmarkStart w:id="7" w:name="_Toc442706694"/>
       <w:r>
         <w:t>Project Organization</w:t>
       </w:r>
-      <w:bookmarkEnd w:id="8"/>
+      <w:bookmarkEnd w:id="7"/>
     </w:p>
     <w:p>
       <w:pPr>
@@ -4604,11 +4604,7 @@
         <w:t>We will be using an agile Kanban method for solving our problem to keep it organized. This will make it so we can pair program, keep in contact, and have a good developer to quality assurance ratio to constantly push out a refined product each sprint for the client.</w:t>
       </w:r>
       <w:r>
-        <w:t xml:space="preserve"> To manage our Kanban board we will use a tool called “Trello”. Our board will have </w:t>
-      </w:r>
-      <w:r>
-        <w:lastRenderedPageBreak/>
-        <w:t>six columns a backlog, defined, and developer finished for the developers to use on the left side of the board. The right side will consist of accepted and deployed for the quality assurance. Each person will be assigned one task at a time, and this task will not leave a column until it is finished, but it can move from one column to another if it needs to.</w:t>
+        <w:t xml:space="preserve"> To manage our Kanban board we will use a tool called “Trello”. Our board will have six columns a backlog, defined, and developer finished for the developers to use on the left side of the board. The right side will consist of accepted and deployed for the quality assurance. Each person will be assigned one task at a time, and this task will not leave a column until it is finished, but it can move from one column to another if it needs to.</w:t>
       </w:r>
       <w:r>
         <w:t xml:space="preserve"> This will help our client see a consistent growth, and help us keep on track of where are project is at, where it’s going, and what changes might have to be made. Currently we will have three developers (Christian, Tim, and </w:t>
@@ -4662,11 +4658,12 @@
         <w:pStyle w:val="Heading2"/>
         <w:spacing w:before="0" w:line="240" w:lineRule="auto"/>
       </w:pPr>
-      <w:bookmarkStart w:id="9" w:name="_Toc442706695"/>
-      <w:r>
+      <w:bookmarkStart w:id="8" w:name="_Toc442706695"/>
+      <w:r>
+        <w:lastRenderedPageBreak/>
         <w:t>Risk Analysis</w:t>
       </w:r>
-      <w:bookmarkEnd w:id="9"/>
+      <w:bookmarkEnd w:id="8"/>
     </w:p>
     <w:p>
       <w:pPr>
@@ -4886,7 +4883,6 @@
               <w:spacing w:after="0" w:line="240" w:lineRule="auto"/>
             </w:pPr>
             <w:r>
-              <w:lastRenderedPageBreak/>
               <w:t>Compatibility</w:t>
             </w:r>
           </w:p>
@@ -5692,11 +5688,11 @@
         <w:pStyle w:val="Heading2"/>
         <w:spacing w:before="0" w:line="240" w:lineRule="auto"/>
       </w:pPr>
-      <w:bookmarkStart w:id="10" w:name="_Toc442706696"/>
+      <w:bookmarkStart w:id="9" w:name="_Toc442706696"/>
       <w:r>
         <w:t>Hardware and Software Resource Requirements</w:t>
       </w:r>
-      <w:bookmarkEnd w:id="10"/>
+      <w:bookmarkEnd w:id="9"/>
     </w:p>
     <w:p>
       <w:pPr>
@@ -5729,12 +5725,11 @@
         <w:pStyle w:val="Heading2"/>
         <w:spacing w:before="0" w:line="240" w:lineRule="auto"/>
       </w:pPr>
-      <w:bookmarkStart w:id="11" w:name="_Toc442706697"/>
-      <w:r>
-        <w:lastRenderedPageBreak/>
+      <w:bookmarkStart w:id="10" w:name="_Toc442706697"/>
+      <w:r>
         <w:t>Work Breakdown</w:t>
       </w:r>
-      <w:bookmarkEnd w:id="11"/>
+      <w:bookmarkEnd w:id="10"/>
     </w:p>
     <w:p>
       <w:pPr>
@@ -5761,11 +5756,11 @@
         <w:pStyle w:val="Heading2"/>
         <w:spacing w:before="0" w:line="240" w:lineRule="auto"/>
       </w:pPr>
-      <w:bookmarkStart w:id="12" w:name="_Toc442706698"/>
+      <w:bookmarkStart w:id="11" w:name="_Toc442706698"/>
       <w:r>
         <w:t>Project Schedule</w:t>
       </w:r>
-      <w:bookmarkEnd w:id="12"/>
+      <w:bookmarkEnd w:id="11"/>
     </w:p>
     <w:p>
       <w:pPr>
@@ -5791,7 +5786,11 @@
         <w:t xml:space="preserve"> to correspond with the milestone goal</w:t>
       </w:r>
       <w:r>
-        <w:t>. We would have a retro after a sprint and document what got done to help project</w:t>
+        <w:t xml:space="preserve">. We would </w:t>
+      </w:r>
+      <w:r>
+        <w:lastRenderedPageBreak/>
+        <w:t>have a retro after a sprint and document what got done to help project</w:t>
       </w:r>
       <w:r>
         <w:t>,</w:t>
@@ -5823,11 +5822,11 @@
         <w:pStyle w:val="Heading1"/>
         <w:spacing w:before="0" w:line="240" w:lineRule="auto"/>
       </w:pPr>
-      <w:bookmarkStart w:id="13" w:name="_Toc442706699"/>
+      <w:bookmarkStart w:id="12" w:name="_Toc442706699"/>
       <w:r>
         <w:t>Requirements</w:t>
       </w:r>
-      <w:bookmarkEnd w:id="13"/>
+      <w:bookmarkEnd w:id="12"/>
     </w:p>
     <w:p>
       <w:pPr>
@@ -5883,11 +5882,11 @@
         <w:pStyle w:val="Heading2"/>
         <w:spacing w:before="0" w:line="240" w:lineRule="auto"/>
       </w:pPr>
-      <w:bookmarkStart w:id="14" w:name="_Toc442706700"/>
+      <w:bookmarkStart w:id="13" w:name="_Toc442706700"/>
       <w:r>
         <w:t>Development, Operation, and Maintenance Environments</w:t>
       </w:r>
-      <w:bookmarkEnd w:id="14"/>
+      <w:bookmarkEnd w:id="13"/>
     </w:p>
     <w:p>
       <w:pPr>
@@ -6063,7 +6062,6 @@
         <w:rPr>
           <w:rFonts w:cs="Times New Roman"/>
         </w:rPr>
-        <w:lastRenderedPageBreak/>
         <w:t>IDE such as Eclipse, IntelliJ, Sublime Text, etc.</w:t>
       </w:r>
     </w:p>
@@ -6228,11 +6226,11 @@
       <w:pPr>
         <w:pStyle w:val="Heading2"/>
       </w:pPr>
-      <w:bookmarkStart w:id="15" w:name="_Toc442706701"/>
+      <w:bookmarkStart w:id="14" w:name="_Toc442706701"/>
       <w:r>
         <w:t>System Model</w:t>
       </w:r>
-      <w:bookmarkEnd w:id="15"/>
+      <w:bookmarkEnd w:id="14"/>
     </w:p>
     <w:p>
       <w:pPr>
@@ -6247,11 +6245,11 @@
         <w:pStyle w:val="Heading3"/>
         <w:spacing w:before="0"/>
       </w:pPr>
-      <w:bookmarkStart w:id="16" w:name="_Toc442706702"/>
+      <w:bookmarkStart w:id="15" w:name="_Toc442706702"/>
       <w:r>
         <w:t>Textual Use Cases</w:t>
       </w:r>
-      <w:bookmarkEnd w:id="16"/>
+      <w:bookmarkEnd w:id="15"/>
     </w:p>
     <w:p>
       <w:pPr>
@@ -6341,6 +6339,7 @@
         <w:spacing w:after="0" w:line="240" w:lineRule="auto"/>
       </w:pPr>
       <w:r>
+        <w:lastRenderedPageBreak/>
         <w:tab/>
         <w:t xml:space="preserve">2.3 Reject invited connections </w:t>
       </w:r>
@@ -6394,7 +6393,6 @@
         <w:spacing w:after="0" w:line="240" w:lineRule="auto"/>
       </w:pPr>
       <w:r>
-        <w:lastRenderedPageBreak/>
         <w:t>Select type potluck</w:t>
       </w:r>
     </w:p>
@@ -6738,7 +6736,6 @@
         <w:rPr>
           <w:rFonts w:cs="Times New Roman"/>
         </w:rPr>
-        <w:lastRenderedPageBreak/>
         <w:t>(See A</w:t>
       </w:r>
       <w:r>
@@ -6803,11 +6800,11 @@
         <w:pStyle w:val="Heading2"/>
         <w:spacing w:before="0" w:line="240" w:lineRule="auto"/>
       </w:pPr>
-      <w:bookmarkStart w:id="17" w:name="_Toc442706703"/>
+      <w:bookmarkStart w:id="16" w:name="_Toc442706703"/>
       <w:r>
         <w:t>User Interaction</w:t>
       </w:r>
-      <w:bookmarkEnd w:id="17"/>
+      <w:bookmarkEnd w:id="16"/>
     </w:p>
     <w:p>
       <w:pPr>
@@ -6940,11 +6937,12 @@
         <w:pStyle w:val="Heading2"/>
         <w:spacing w:before="0" w:line="240" w:lineRule="auto"/>
       </w:pPr>
-      <w:bookmarkStart w:id="18" w:name="_Toc442706704"/>
-      <w:r>
+      <w:bookmarkStart w:id="17" w:name="_Toc442706704"/>
+      <w:r>
+        <w:lastRenderedPageBreak/>
         <w:t>Functional Requirements</w:t>
       </w:r>
-      <w:bookmarkEnd w:id="18"/>
+      <w:bookmarkEnd w:id="17"/>
     </w:p>
     <w:p>
       <w:r>
@@ -6957,11 +6955,11 @@
         <w:pStyle w:val="Heading3"/>
         <w:spacing w:before="0"/>
       </w:pPr>
-      <w:bookmarkStart w:id="19" w:name="_Toc442706705"/>
+      <w:bookmarkStart w:id="18" w:name="_Toc442706705"/>
       <w:r>
         <w:t>Primary Requirements</w:t>
       </w:r>
-      <w:bookmarkEnd w:id="19"/>
+      <w:bookmarkEnd w:id="18"/>
     </w:p>
     <w:p>
       <w:pPr>
@@ -7026,7 +7024,6 @@
         <w:rPr>
           <w:rFonts w:cs="Times New Roman"/>
         </w:rPr>
-        <w:lastRenderedPageBreak/>
         <w:t>We wi</w:t>
       </w:r>
       <w:r>
@@ -7082,11 +7079,11 @@
         <w:pStyle w:val="Heading3"/>
         <w:spacing w:before="0"/>
       </w:pPr>
-      <w:bookmarkStart w:id="20" w:name="_Toc442706706"/>
+      <w:bookmarkStart w:id="19" w:name="_Toc442706706"/>
       <w:r>
         <w:t>Secondary Requirements</w:t>
       </w:r>
-      <w:bookmarkEnd w:id="20"/>
+      <w:bookmarkEnd w:id="19"/>
     </w:p>
     <w:p>
       <w:pPr>
@@ -7240,11 +7237,11 @@
         <w:pStyle w:val="Heading2"/>
         <w:spacing w:before="0" w:line="240" w:lineRule="auto"/>
       </w:pPr>
-      <w:bookmarkStart w:id="21" w:name="_Toc442706707"/>
+      <w:bookmarkStart w:id="20" w:name="_Toc442706707"/>
       <w:r>
         <w:t>Nonfunctional Requirements</w:t>
       </w:r>
-      <w:bookmarkEnd w:id="21"/>
+      <w:bookmarkEnd w:id="20"/>
       <w:r>
         <w:rPr>
           <w:rFonts w:ascii="Times New Roman" w:hAnsi="Times New Roman" w:cs="Times New Roman"/>
@@ -7297,14 +7294,7 @@
         <w:rPr>
           <w:rFonts w:cs="Times New Roman"/>
         </w:rPr>
-        <w:t xml:space="preserve">Conceptually, how efficient it will be in countries that are not as advanced as the United States is something that we cannot fully determine currently. Some of the factors that might hinder for our project to be something of value to others across is the world would be things </w:t>
-      </w:r>
-      <w:r>
-        <w:rPr>
-          <w:rFonts w:cs="Times New Roman"/>
-        </w:rPr>
-        <w:lastRenderedPageBreak/>
-        <w:t xml:space="preserve">such as: background checks for new users, paying system, and restaurants. But, if someone out of the country would like to assist their friend/family member in the United States, they would be able to do that with minimum limitations.  </w:t>
+        <w:t xml:space="preserve">Conceptually, how efficient it will be in countries that are not as advanced as the United States is something that we cannot fully determine currently. Some of the factors that might hinder for our project to be something of value to others across is the world would be things such as: background checks for new users, paying system, and restaurants. But, if someone out of the country would like to assist their friend/family member in the United States, they would be able to do that with minimum limitations.  </w:t>
       </w:r>
     </w:p>
     <w:p>
@@ -7455,7 +7445,14 @@
         <w:rPr>
           <w:rFonts w:cs="Times New Roman"/>
         </w:rPr>
-        <w:t>. The only downside with a user accessing it on a cellphone is that all of the content may not fit on the screen or be displayed as it would have been on a computer. Further down the road, this will be something to consider,</w:t>
+        <w:t xml:space="preserve">. The only downside with a user accessing it on a </w:t>
+      </w:r>
+      <w:r>
+        <w:rPr>
+          <w:rFonts w:cs="Times New Roman"/>
+        </w:rPr>
+        <w:lastRenderedPageBreak/>
+        <w:t>cellphone is that all of the content may not fit on the screen or be displayed as it would have been on a computer. Further down the road, this will be something to consider,</w:t>
       </w:r>
       <w:r>
         <w:rPr>
@@ -7490,7 +7487,6 @@
           <w:rFonts w:cs="Times New Roman"/>
           <w:b/>
         </w:rPr>
-        <w:lastRenderedPageBreak/>
         <w:t>Problem Size</w:t>
       </w:r>
       <w:r>
@@ -7531,11 +7527,11 @@
         <w:pStyle w:val="Heading2"/>
         <w:spacing w:before="0" w:line="240" w:lineRule="auto"/>
       </w:pPr>
-      <w:bookmarkStart w:id="22" w:name="_Toc442706708"/>
+      <w:bookmarkStart w:id="21" w:name="_Toc442706708"/>
       <w:r>
         <w:t>Feasibility</w:t>
       </w:r>
-      <w:bookmarkEnd w:id="22"/>
+      <w:bookmarkEnd w:id="21"/>
     </w:p>
     <w:p>
       <w:pPr>
@@ -7573,11 +7569,11 @@
       <w:pPr>
         <w:pStyle w:val="Heading1"/>
       </w:pPr>
-      <w:bookmarkStart w:id="23" w:name="_Toc442706709"/>
+      <w:bookmarkStart w:id="22" w:name="_Toc442706709"/>
       <w:r>
         <w:t>Architectural Design</w:t>
       </w:r>
-      <w:bookmarkEnd w:id="23"/>
+      <w:bookmarkEnd w:id="22"/>
     </w:p>
     <w:p>
       <w:r>
@@ -7595,12 +7591,11 @@
       <w:pPr>
         <w:pStyle w:val="Heading2"/>
       </w:pPr>
-      <w:bookmarkStart w:id="24" w:name="_Toc442706710"/>
-      <w:r>
-        <w:lastRenderedPageBreak/>
+      <w:bookmarkStart w:id="23" w:name="_Toc442706710"/>
+      <w:r>
         <w:t>General Constraints</w:t>
       </w:r>
-      <w:bookmarkEnd w:id="24"/>
+      <w:bookmarkEnd w:id="23"/>
     </w:p>
     <w:p>
       <w:r>
@@ -7639,17 +7634,17 @@
         <w:t>,</w:t>
       </w:r>
       <w:r>
-        <w:t xml:space="preserve"> and we would have to </w:t>
+        <w:t xml:space="preserve"> and we would have to be a Groupon affiliate. </w:t>
+      </w:r>
+      <w:r>
+        <w:t xml:space="preserve">We have not heard how long this process takes, but are projecting that it will take at least a month after the website has been published giving us another time constraint. For now we will overcome this by starting locally in Ellensburg Washington and going to the business webpages and manually pulling the local deals. </w:t>
+      </w:r>
+      <w:r>
+        <w:t xml:space="preserve">With all these </w:t>
       </w:r>
       <w:r>
         <w:lastRenderedPageBreak/>
-        <w:t xml:space="preserve">be a Groupon affiliate. </w:t>
-      </w:r>
-      <w:r>
-        <w:t xml:space="preserve">We have not heard how long this process takes, but are projecting that it will take at least a month after the website has been published giving us another time constraint. For now we will overcome this by starting locally in Ellensburg Washington and going to the business webpages and manually pulling the local deals. </w:t>
-      </w:r>
-      <w:r>
-        <w:t>With all these constraints in mind we ar</w:t>
+        <w:t>constraints in mind we ar</w:t>
       </w:r>
       <w:r>
         <w:t>e finding ways to overcome them</w:t>
@@ -7662,11 +7657,11 @@
       <w:pPr>
         <w:pStyle w:val="Heading2"/>
       </w:pPr>
-      <w:bookmarkStart w:id="25" w:name="_Toc442706711"/>
+      <w:bookmarkStart w:id="24" w:name="_Toc442706711"/>
       <w:r>
         <w:t>Data Design</w:t>
       </w:r>
-      <w:bookmarkEnd w:id="25"/>
+      <w:bookmarkEnd w:id="24"/>
     </w:p>
     <w:p>
       <w:r>
@@ -7730,162 +7725,160 @@
       <w:pPr>
         <w:pStyle w:val="Heading2"/>
       </w:pPr>
-      <w:bookmarkStart w:id="26" w:name="_Toc442706712"/>
+      <w:bookmarkStart w:id="25" w:name="_Toc442706712"/>
       <w:r>
         <w:t>Program Structure</w:t>
       </w:r>
+      <w:bookmarkEnd w:id="25"/>
+    </w:p>
+    <w:p>
+      <w:r>
+        <w:tab/>
+      </w:r>
+      <w:r>
+        <w:t xml:space="preserve">The structure of our website can be seen in the two figures in Appendix C. The first of which shows </w:t>
+      </w:r>
+      <w:r>
+        <w:t>the architecture of the site</w:t>
+      </w:r>
+      <w:r>
+        <w:t>.</w:t>
+      </w:r>
+      <w:r>
+        <w:t xml:space="preserve"> The second page will show the connection between user viewable pages and our pie database, which has two tables.</w:t>
+      </w:r>
+    </w:p>
+    <w:p>
+      <w:pPr>
+        <w:ind w:firstLine="720"/>
+      </w:pPr>
+      <w:r>
+        <w:t>In the first figure</w:t>
+      </w:r>
+      <w:r>
+        <w:t xml:space="preserve"> will be a high level overview of the system architecture where the connections between different files is displayed. For example,</w:t>
+      </w:r>
+      <w:r>
+        <w:t xml:space="preserve"> </w:t>
+      </w:r>
+      <w:proofErr w:type="spellStart"/>
+      <w:r>
+        <w:t>signUp.php</w:t>
+      </w:r>
+      <w:proofErr w:type="spellEnd"/>
+      <w:r>
+        <w:t xml:space="preserve"> is a viewable page</w:t>
+      </w:r>
+      <w:r>
+        <w:t xml:space="preserve"> which contains a form for a new user to sign up. This page will send the form information to a background (non-viewable) page, </w:t>
+      </w:r>
+      <w:proofErr w:type="spellStart"/>
+      <w:r>
+        <w:t>register.php</w:t>
+      </w:r>
+      <w:proofErr w:type="spellEnd"/>
+      <w:r>
+        <w:t xml:space="preserve">. Register will connect with the </w:t>
+      </w:r>
+      <w:proofErr w:type="spellStart"/>
+      <w:r>
+        <w:t>database.php</w:t>
+      </w:r>
+      <w:proofErr w:type="spellEnd"/>
+      <w:r>
+        <w:t xml:space="preserve"> file and upon successful entry of new user, will redirect to the profile page. If</w:t>
+      </w:r>
+      <w:r>
+        <w:t xml:space="preserve"> entry of the user is not successful, an error message will be generated</w:t>
+      </w:r>
+      <w:r>
+        <w:t>, the</w:t>
+      </w:r>
+      <w:r>
+        <w:t xml:space="preserve"> page will redirect to </w:t>
+      </w:r>
+      <w:proofErr w:type="spellStart"/>
+      <w:r>
+        <w:t>signUp.php</w:t>
+      </w:r>
+      <w:proofErr w:type="spellEnd"/>
+      <w:r>
+        <w:t xml:space="preserve"> where the error will be displayed.</w:t>
+      </w:r>
+      <w:r>
+        <w:t xml:space="preserve"> </w:t>
+      </w:r>
+      <w:r>
+        <w:t xml:space="preserve"> </w:t>
+      </w:r>
+    </w:p>
+    <w:p>
+      <w:pPr>
+        <w:ind w:firstLine="720"/>
+      </w:pPr>
+      <w:r>
+        <w:t xml:space="preserve">In the second figure, the database connections show </w:t>
+      </w:r>
+      <w:r>
+        <w:t xml:space="preserve">how </w:t>
+      </w:r>
+      <w:r>
+        <w:t>each table</w:t>
+      </w:r>
+      <w:r>
+        <w:t xml:space="preserve"> connects with the various pages</w:t>
+      </w:r>
+      <w:r>
+        <w:t xml:space="preserve">. For example, the </w:t>
+      </w:r>
+      <w:r>
+        <w:t>register page connects to the user table</w:t>
+      </w:r>
+      <w:r>
+        <w:t>.</w:t>
+      </w:r>
+      <w:r>
+        <w:t xml:space="preserve"> Register will make a query on the user table to make sure the username does not already exist, otherwise it will only insert into the database table.</w:t>
+      </w:r>
+      <w:r>
+        <w:t xml:space="preserve"> </w:t>
+      </w:r>
+      <w:r>
+        <w:t xml:space="preserve">The create event page only shares a connection with the events table. This is because the create event page does not make any queries on the table, as there are no unique fields to check.  Rather the page will only insert into tuples into the events table. </w:t>
+      </w:r>
+      <w:r>
+        <w:t>This is because it must be able to edit and display events as well as user information.</w:t>
+      </w:r>
+    </w:p>
+    <w:p>
+      <w:r>
+        <w:tab/>
+      </w:r>
+      <w:r>
+        <w:t>The model we used was the Hierarchical Web Architecture.</w:t>
+      </w:r>
+      <w:r>
+        <w:t xml:space="preserve"> </w:t>
+      </w:r>
+      <w:r>
+        <w:t>The base of the site is the home</w:t>
+      </w:r>
+      <w:r>
+        <w:t xml:space="preserve"> page from which, all other pages can eventually be reached. Due to the simple design of our site, most pages are able to connect to one another and there is not much depth where a user can get lost in the site. </w:t>
+      </w:r>
+      <w:r>
+        <w:t xml:space="preserve"> This model seemed most appropriate for our site due to its relative simplicity. </w:t>
+      </w:r>
+    </w:p>
+    <w:p>
+      <w:pPr>
+        <w:pStyle w:val="Heading2"/>
+      </w:pPr>
+      <w:bookmarkStart w:id="26" w:name="_Toc442706713"/>
+      <w:r>
+        <w:t>Alternatives Considered</w:t>
+      </w:r>
       <w:bookmarkEnd w:id="26"/>
-    </w:p>
-    <w:p>
-      <w:r>
-        <w:tab/>
-      </w:r>
-      <w:r>
-        <w:t xml:space="preserve">The structure of our website can be seen in the two figures in Appendix C. The first of which shows </w:t>
-      </w:r>
-      <w:r>
-        <w:t>the architecture of the site</w:t>
-      </w:r>
-      <w:r>
-        <w:t>.</w:t>
-      </w:r>
-      <w:r>
-        <w:t xml:space="preserve"> The second page will show the connection between user viewable pages and our pie database, which has two tables.</w:t>
-      </w:r>
-    </w:p>
-    <w:p>
-      <w:pPr>
-        <w:ind w:firstLine="720"/>
-      </w:pPr>
-      <w:r>
-        <w:lastRenderedPageBreak/>
-        <w:t>In the first figure</w:t>
-      </w:r>
-      <w:r>
-        <w:t xml:space="preserve"> will be a high level overview of the system architecture where the connections between different files is displayed. For example,</w:t>
-      </w:r>
-      <w:r>
-        <w:t xml:space="preserve"> </w:t>
-      </w:r>
-      <w:proofErr w:type="spellStart"/>
-      <w:r>
-        <w:t>signUp.php</w:t>
-      </w:r>
-      <w:proofErr w:type="spellEnd"/>
-      <w:r>
-        <w:t xml:space="preserve"> is a viewable page</w:t>
-      </w:r>
-      <w:r>
-        <w:t xml:space="preserve"> which contains a form for a new user to sign up. This page will send the form information to a background (non-viewable) page, </w:t>
-      </w:r>
-      <w:proofErr w:type="spellStart"/>
-      <w:r>
-        <w:t>register.php</w:t>
-      </w:r>
-      <w:proofErr w:type="spellEnd"/>
-      <w:r>
-        <w:t xml:space="preserve">. Register will connect with the </w:t>
-      </w:r>
-      <w:proofErr w:type="spellStart"/>
-      <w:r>
-        <w:t>database.php</w:t>
-      </w:r>
-      <w:proofErr w:type="spellEnd"/>
-      <w:r>
-        <w:t xml:space="preserve"> file and upon successful entry of new user, will redirect to the profile page. If</w:t>
-      </w:r>
-      <w:r>
-        <w:t xml:space="preserve"> entry of the user is not successful, an error message will be generated</w:t>
-      </w:r>
-      <w:r>
-        <w:t>, the</w:t>
-      </w:r>
-      <w:r>
-        <w:t xml:space="preserve"> page will redirect to </w:t>
-      </w:r>
-      <w:proofErr w:type="spellStart"/>
-      <w:r>
-        <w:t>signUp.php</w:t>
-      </w:r>
-      <w:proofErr w:type="spellEnd"/>
-      <w:r>
-        <w:t xml:space="preserve"> where the error will be displayed.</w:t>
-      </w:r>
-      <w:r>
-        <w:t xml:space="preserve"> </w:t>
-      </w:r>
-      <w:r>
-        <w:t xml:space="preserve"> </w:t>
-      </w:r>
-    </w:p>
-    <w:p>
-      <w:pPr>
-        <w:ind w:firstLine="720"/>
-      </w:pPr>
-      <w:r>
-        <w:t xml:space="preserve">In the second figure, the database connections show </w:t>
-      </w:r>
-      <w:r>
-        <w:t xml:space="preserve">how </w:t>
-      </w:r>
-      <w:r>
-        <w:t>each table</w:t>
-      </w:r>
-      <w:r>
-        <w:t xml:space="preserve"> connects with the various pages</w:t>
-      </w:r>
-      <w:r>
-        <w:t xml:space="preserve">. For example, the </w:t>
-      </w:r>
-      <w:r>
-        <w:t>register page connects to the user table</w:t>
-      </w:r>
-      <w:r>
-        <w:t>.</w:t>
-      </w:r>
-      <w:r>
-        <w:t xml:space="preserve"> Register will make a query on the user table to make sure the username does not already exist, otherwise it will only insert into the database table.</w:t>
-      </w:r>
-      <w:r>
-        <w:t xml:space="preserve"> </w:t>
-      </w:r>
-      <w:r>
-        <w:t xml:space="preserve">The create event page only shares a connection with the events table. This is because the create event page does not make any queries on the table, as there are no unique fields to check.  Rather the page will only insert into tuples into the events table. </w:t>
-      </w:r>
-      <w:r>
-        <w:t>This is because it must be able to edit and display events as well as user information.</w:t>
-      </w:r>
-    </w:p>
-    <w:p>
-      <w:r>
-        <w:tab/>
-      </w:r>
-      <w:r>
-        <w:t>The model we used was the Hierarchical Web Architecture.</w:t>
-      </w:r>
-      <w:r>
-        <w:t xml:space="preserve"> </w:t>
-      </w:r>
-      <w:r>
-        <w:t>The base of the site is the home</w:t>
-      </w:r>
-      <w:r>
-        <w:t xml:space="preserve"> page from which, all other pages can eventually be reached. Due to the simple design of our site, most pages are able to connect to one another and there is not much depth where a user can get lost in the site. </w:t>
-      </w:r>
-      <w:r>
-        <w:t xml:space="preserve"> This model seemed most appropriate for our site due to its relative simplicity. </w:t>
-      </w:r>
-    </w:p>
-    <w:p>
-      <w:pPr>
-        <w:pStyle w:val="Heading2"/>
-      </w:pPr>
-      <w:bookmarkStart w:id="27" w:name="_Toc442706713"/>
-      <w:r>
-        <w:lastRenderedPageBreak/>
-        <w:t>Alternatives Considered</w:t>
-      </w:r>
-      <w:bookmarkEnd w:id="27"/>
     </w:p>
     <w:p>
       <w:r>
@@ -7965,7 +7958,11 @@
         <w:t>. This is</w:t>
       </w:r>
       <w:r>
-        <w:t xml:space="preserve"> so the user doesn’t feel</w:t>
+        <w:t xml:space="preserve"> so the user </w:t>
+      </w:r>
+      <w:r>
+        <w:lastRenderedPageBreak/>
+        <w:t>doesn’t feel</w:t>
       </w:r>
       <w:r>
         <w:t xml:space="preserve"> like</w:t>
@@ -8081,12 +8078,11 @@
         <w:pStyle w:val="Heading1"/>
         <w:spacing w:before="0" w:line="240" w:lineRule="auto"/>
       </w:pPr>
-      <w:bookmarkStart w:id="28" w:name="_Toc442706714"/>
-      <w:r>
-        <w:lastRenderedPageBreak/>
+      <w:bookmarkStart w:id="27" w:name="_Toc442706714"/>
+      <w:r>
         <w:t>Detailed Design</w:t>
       </w:r>
-      <w:bookmarkEnd w:id="28"/>
+      <w:bookmarkEnd w:id="27"/>
     </w:p>
     <w:p>
       <w:pPr>
@@ -8106,19 +8102,43 @@
       <w:pPr>
         <w:pStyle w:val="Heading2"/>
       </w:pPr>
-      <w:bookmarkStart w:id="29" w:name="_Toc442706715"/>
+      <w:bookmarkStart w:id="28" w:name="_Toc442706715"/>
       <w:r>
         <w:t>Component in Detail</w:t>
       </w:r>
+      <w:bookmarkEnd w:id="28"/>
+    </w:p>
+    <w:p>
+      <w:pPr>
+        <w:pStyle w:val="Heading3"/>
+      </w:pPr>
+      <w:bookmarkStart w:id="29" w:name="_Toc442706716"/>
+      <w:r>
+        <w:t>Page Descriptions</w:t>
+      </w:r>
       <w:bookmarkEnd w:id="29"/>
     </w:p>
     <w:p>
       <w:pPr>
+        <w:spacing w:after="0" w:line="240" w:lineRule="auto"/>
+        <w:ind w:firstLine="720"/>
+      </w:pPr>
+      <w:r>
+        <w:t xml:space="preserve">Our project is using multiple linked PHP pages, CSS pages for styling, JavaScript and jQuery for animation, and a MySQL database for storing and retrieving information. The “Home” page uses HTML and PHP to display a basic description of the site. This page is linked to four other PHP pages including an “About” page that holds more information about our project and the impact that the project has had on the community thus far, a “Help” page that allows users and prospective users to email our group with questions, and “Register” and “Login” pages to allow users to sign up or log in to their profiles. Additional PHP files are used for creating events, an events calendar, database testing, a header and footer, and a sign out page. A FAQ’s page will be added when our team gets more inquiries about the site. </w:t>
+      </w:r>
+    </w:p>
+    <w:p>
+      <w:pPr>
+        <w:spacing w:after="0" w:line="240" w:lineRule="auto"/>
+      </w:pPr>
+    </w:p>
+    <w:p>
+      <w:pPr>
         <w:pStyle w:val="Heading3"/>
       </w:pPr>
-      <w:bookmarkStart w:id="30" w:name="_Toc442706716"/>
-      <w:r>
-        <w:t>Page Descriptions</w:t>
+      <w:bookmarkStart w:id="30" w:name="_Toc442706717"/>
+      <w:r>
+        <w:t>Database Usage</w:t>
       </w:r>
       <w:bookmarkEnd w:id="30"/>
     </w:p>
@@ -8128,7 +8148,7 @@
         <w:ind w:firstLine="720"/>
       </w:pPr>
       <w:r>
-        <w:t xml:space="preserve">Our project is using multiple linked PHP pages, CSS pages for styling, JavaScript and jQuery for animation, and a MySQL database for storing and retrieving information. The “Home” page uses HTML and PHP to display a basic description of the site. This page is linked to four other PHP pages including an “About” page that holds more information about our project and the impact that the project has had on the community thus far, a “Help” page that allows users and prospective users to email our group with questions, and “Register” and “Login” pages to allow users to sign up or log in to their profiles. Additional PHP files are used for creating events, an events calendar, database testing, a header and footer, and a sign out page. A FAQ’s page will be added when our team gets more inquiries about the site. </w:t>
+        <w:t xml:space="preserve">The majority of the site’s functionality comes from forms that submit user information to the “user” and “events” databases. Upon registration, the user’s information is checked for validity then stored in the database. If a user has registered, they can log in to their profile page. This profile page will be slightly different for each user and will be open for modification to some extent. For example, the “user” database will hold information for a user’s name (first, last, and user names), the date they joined PIE, their email, their description, their birth date, and any photo information. The description, and photos will be changeable by the user. However, only the user name, email, and date joined will be required (to avoid security risks). </w:t>
       </w:r>
     </w:p>
     <w:p>
@@ -8140,47 +8160,23 @@
       <w:pPr>
         <w:pStyle w:val="Heading3"/>
       </w:pPr>
-      <w:bookmarkStart w:id="31" w:name="_Toc442706717"/>
-      <w:r>
-        <w:t>Database Usage</w:t>
+      <w:bookmarkStart w:id="31" w:name="_Toc442706718"/>
+      <w:r>
+        <w:t>Current Methods</w:t>
       </w:r>
       <w:bookmarkEnd w:id="31"/>
     </w:p>
     <w:p>
       <w:pPr>
         <w:spacing w:after="0" w:line="240" w:lineRule="auto"/>
-        <w:ind w:firstLine="720"/>
-      </w:pPr>
-      <w:r>
-        <w:t xml:space="preserve">The majority of the site’s functionality comes from forms that submit user information to the “user” and “events” databases. Upon registration, the user’s information is checked for validity then stored in the database. If a user has registered, they can log in to their profile page. </w:t>
+      </w:pPr>
+      <w:r>
+        <w:tab/>
+        <w:t xml:space="preserve">Since we only have a few JavaScript files written for our site, we do not have many methods yet. Currently, one of our JavaScript files, “tabs”, has methods for initiating and showing the tabs, getting the children of the tabs (the information displayed below the tab), and getting hash codes (for specific ID’s). </w:t>
       </w:r>
       <w:r>
         <w:lastRenderedPageBreak/>
-        <w:t xml:space="preserve">This profile page will be slightly different for each user and will be open for modification to some extent. For example, the “user” database will hold information for a user’s name (first, last, and user names), the date they joined PIE, their email, their description, their birth date, and any photo information. The description, and photos will be changeable by the user. However, only the user name, email, and date joined will be required (to avoid security risks). </w:t>
-      </w:r>
-    </w:p>
-    <w:p>
-      <w:pPr>
-        <w:spacing w:after="0" w:line="240" w:lineRule="auto"/>
-      </w:pPr>
-    </w:p>
-    <w:p>
-      <w:pPr>
-        <w:pStyle w:val="Heading3"/>
-      </w:pPr>
-      <w:bookmarkStart w:id="32" w:name="_Toc442706718"/>
-      <w:r>
-        <w:t>Current Methods</w:t>
-      </w:r>
-      <w:bookmarkEnd w:id="32"/>
-    </w:p>
-    <w:p>
-      <w:pPr>
-        <w:spacing w:after="0" w:line="240" w:lineRule="auto"/>
-      </w:pPr>
-      <w:r>
-        <w:tab/>
-        <w:t>Since we only have a few JavaScript files written for our site, we do not have many methods yet. Currently, one of our JavaScript files, “tabs”, has methods for initiating and showing the tabs, getting the children of the tabs (the information displayed below the tab), and getting hash codes (for specific ID’s). Our other JavaScript file, “sidebar”, uses jQuery to create an animated cascading sidebar for the profile page.</w:t>
+        <w:t>Our other JavaScript file, “sidebar”, uses jQuery to create an animated cascading sidebar for the profile page.</w:t>
       </w:r>
     </w:p>
     <w:p>
@@ -8199,11 +8195,11 @@
         <w:pStyle w:val="Heading1"/>
         <w:spacing w:before="0"/>
       </w:pPr>
-      <w:bookmarkStart w:id="33" w:name="_Toc442706719"/>
+      <w:bookmarkStart w:id="32" w:name="_Toc442706719"/>
       <w:r>
         <w:t>Quality Assurance Plan</w:t>
       </w:r>
-      <w:bookmarkEnd w:id="33"/>
+      <w:bookmarkEnd w:id="32"/>
     </w:p>
     <w:p>
       <w:pPr>
@@ -8225,11 +8221,11 @@
         <w:pStyle w:val="Heading2"/>
         <w:spacing w:before="0"/>
       </w:pPr>
-      <w:bookmarkStart w:id="34" w:name="_Toc442706720"/>
+      <w:bookmarkStart w:id="33" w:name="_Toc442706720"/>
       <w:r>
         <w:t>Document Standards</w:t>
       </w:r>
-      <w:bookmarkEnd w:id="34"/>
+      <w:bookmarkEnd w:id="33"/>
     </w:p>
     <w:p>
       <w:pPr>
@@ -8281,11 +8277,11 @@
         <w:pStyle w:val="Heading2"/>
         <w:spacing w:before="0"/>
       </w:pPr>
-      <w:bookmarkStart w:id="35" w:name="_Toc442706721"/>
+      <w:bookmarkStart w:id="34" w:name="_Toc442706721"/>
       <w:r>
         <w:t>Coding Standards</w:t>
       </w:r>
-      <w:bookmarkEnd w:id="35"/>
+      <w:bookmarkEnd w:id="34"/>
     </w:p>
     <w:p>
       <w:pPr>
@@ -8312,7 +8308,6 @@
         <w:spacing w:line="240" w:lineRule="auto"/>
       </w:pPr>
       <w:r>
-        <w:lastRenderedPageBreak/>
         <w:t>Semi-colon on end of all JavaScript lines.</w:t>
       </w:r>
     </w:p>
@@ -8512,6 +8507,7 @@
         <w:spacing w:line="240" w:lineRule="auto"/>
       </w:pPr>
       <w:r>
+        <w:lastRenderedPageBreak/>
         <w:t>Example:</w:t>
       </w:r>
     </w:p>
@@ -8535,7 +8531,6 @@
           </w:tcPr>
           <w:p>
             <w:r>
-              <w:lastRenderedPageBreak/>
               <w:t>&lt;head&gt;</w:t>
             </w:r>
           </w:p>
@@ -8739,11 +8734,11 @@
         <w:pStyle w:val="Heading2"/>
         <w:spacing w:before="0"/>
       </w:pPr>
-      <w:bookmarkStart w:id="36" w:name="_Toc442706722"/>
+      <w:bookmarkStart w:id="35" w:name="_Toc442706722"/>
       <w:r>
         <w:t>User Interface Guideline</w:t>
       </w:r>
-      <w:bookmarkEnd w:id="36"/>
+      <w:bookmarkEnd w:id="35"/>
     </w:p>
     <w:p>
       <w:pPr>
@@ -8775,11 +8770,7 @@
         <w:t xml:space="preserve"> their</w:t>
       </w:r>
       <w:r>
-        <w:t xml:space="preserve"> internet familiarity is minimal. Even more, we must assume that a significant portion of the users will have at least moderately impaired vision. These two assumptions have significantly </w:t>
-      </w:r>
-      <w:r>
-        <w:lastRenderedPageBreak/>
-        <w:t>shaped our user interface guidelines. They are the driving reason behind large buttons, large text and minimal unnecessary content.</w:t>
+        <w:t xml:space="preserve"> internet familiarity is minimal. Even more, we must assume that a significant portion of the users will have at least moderately impaired vision. These two assumptions have significantly shaped our user interface guidelines. They are the driving reason behind large buttons, large text and minimal unnecessary content.</w:t>
       </w:r>
     </w:p>
     <w:p>
@@ -8792,11 +8783,11 @@
         <w:pStyle w:val="Heading2"/>
         <w:spacing w:before="0"/>
       </w:pPr>
-      <w:bookmarkStart w:id="37" w:name="_Toc442706723"/>
+      <w:bookmarkStart w:id="36" w:name="_Toc442706723"/>
       <w:r>
         <w:t>Change Control Process</w:t>
       </w:r>
-      <w:bookmarkEnd w:id="37"/>
+      <w:bookmarkEnd w:id="36"/>
     </w:p>
     <w:p>
       <w:pPr>
@@ -8863,11 +8854,11 @@
         <w:pStyle w:val="Heading2"/>
         <w:spacing w:before="0"/>
       </w:pPr>
-      <w:bookmarkStart w:id="38" w:name="_Toc442706724"/>
+      <w:bookmarkStart w:id="37" w:name="_Toc442706724"/>
       <w:r>
         <w:t>Testing Process</w:t>
       </w:r>
-      <w:bookmarkEnd w:id="38"/>
+      <w:bookmarkEnd w:id="37"/>
     </w:p>
     <w:p>
       <w:pPr>
@@ -8875,11 +8866,11 @@
         <w:ind w:firstLine="720"/>
       </w:pPr>
       <w:r>
-        <w:t xml:space="preserve">Our team will have a multi-step process for testing including unit testing, automation testing, and user testing. This will ensure that we cover functional testing, and that the product will work on multiple different platforms. We will first start by user testing with quality assurance’s personal computer and browser configurations. We will write down our configuration, and steps we did to produce a bug so that the developers can reproduce the bug and try to fix the code. After we have done this we will add the unit test to check and make sure that that bug is not introduced again after we add more features in our code. Then, </w:t>
+        <w:t xml:space="preserve">Our team will have a multi-step process for testing including unit testing, automation testing, and user testing. This will ensure that we cover functional testing, and that the product will work on </w:t>
       </w:r>
       <w:r>
         <w:lastRenderedPageBreak/>
-        <w:t>once we have finished a unit test we will add it to our automation s</w:t>
+        <w:t>multiple different platforms. We will first start by user testing with quality assurance’s personal computer and browser configurations. We will write down our configuration, and steps we did to produce a bug so that the developers can reproduce the bug and try to fix the code. After we have done this we will add the unit test to check and make sure that that bug is not introduced again after we add more features in our code. Then, once we have finished a unit test we will add it to our automation s</w:t>
       </w:r>
       <w:r>
         <w:t>uit</w:t>
@@ -8979,11 +8970,11 @@
         <w:pStyle w:val="Heading1"/>
         <w:spacing w:before="0"/>
       </w:pPr>
-      <w:bookmarkStart w:id="39" w:name="_Toc442706725"/>
+      <w:bookmarkStart w:id="38" w:name="_Toc442706725"/>
       <w:r>
         <w:t>Conclusion</w:t>
       </w:r>
-      <w:bookmarkEnd w:id="39"/>
+      <w:bookmarkEnd w:id="38"/>
     </w:p>
     <w:p>
       <w:pPr>
@@ -9001,11 +8992,7 @@
         </w:sectPr>
       </w:pPr>
       <w:r>
-        <w:t xml:space="preserve">For next term we would like to integrate a calendar to our website. The calendar will be able to show the days that events are taking place. This could range to simple social activities like walking downtown and needing a companion, or needing a friend while going to have </w:t>
-      </w:r>
-      <w:r>
-        <w:lastRenderedPageBreak/>
-        <w:t xml:space="preserve">lunch at a local restaurant. We also want to be able to use our database to store more user information like pictures and contacts. We also want to include an event slider under the events tab, start online hosting, and begin user testing. </w:t>
+        <w:t xml:space="preserve">For next term we would like to integrate a calendar to our website. The calendar will be able to show the days that events are taking place. This could range to simple social activities like walking downtown and needing a companion, or needing a friend while going to have lunch at a local restaurant. We also want to be able to use our database to store more user information like pictures and contacts. We also want to include an event slider under the events tab, start online hosting, and begin user testing. </w:t>
       </w:r>
       <w:r>
         <w:t>We will also like to start conversations with local restaurants and see if we can promote their pages on our website.</w:t>
@@ -9018,7 +9005,7 @@
       <w:pPr>
         <w:pStyle w:val="Heading1"/>
       </w:pPr>
-      <w:bookmarkStart w:id="40" w:name="_Toc442706726"/>
+      <w:bookmarkStart w:id="39" w:name="_Toc442706726"/>
       <w:r>
         <w:lastRenderedPageBreak/>
         <w:t>Appendi</w:t>
@@ -9026,17 +9013,17 @@
       <w:r>
         <w:t>x A</w:t>
       </w:r>
+      <w:bookmarkEnd w:id="39"/>
+    </w:p>
+    <w:p>
+      <w:pPr>
+        <w:pStyle w:val="Heading2"/>
+      </w:pPr>
+      <w:bookmarkStart w:id="40" w:name="_Toc442706727"/>
+      <w:r>
+        <w:t>Use Cases</w:t>
+      </w:r>
       <w:bookmarkEnd w:id="40"/>
-    </w:p>
-    <w:p>
-      <w:pPr>
-        <w:pStyle w:val="Heading2"/>
-      </w:pPr>
-      <w:bookmarkStart w:id="41" w:name="_Toc442706727"/>
-      <w:r>
-        <w:t>Use Cases</w:t>
-      </w:r>
-      <w:bookmarkEnd w:id="41"/>
     </w:p>
     <w:p>
       <w:pPr>
@@ -9128,6 +9115,7 @@
         <w:rPr>
           <w:noProof/>
         </w:rPr>
+        <w:lastRenderedPageBreak/>
         <w:drawing>
           <wp:inline distT="0" distB="0" distL="0" distR="0" wp14:anchorId="2E1950B9" wp14:editId="1C3AA1A0">
             <wp:extent cx="5943600" cy="3225165"/>
@@ -9190,7 +9178,6 @@
         <w:rPr>
           <w:noProof/>
         </w:rPr>
-        <w:lastRenderedPageBreak/>
         <w:drawing>
           <wp:inline distT="0" distB="0" distL="0" distR="0" wp14:anchorId="1057377E" wp14:editId="7CF8915F">
             <wp:extent cx="3714750" cy="3600450"/>
@@ -9493,21 +9480,22 @@
       <w:pPr>
         <w:pStyle w:val="Heading1"/>
       </w:pPr>
-      <w:bookmarkStart w:id="42" w:name="_Toc442706728"/>
-      <w:r>
+      <w:bookmarkStart w:id="41" w:name="_Toc442706728"/>
+      <w:r>
+        <w:lastRenderedPageBreak/>
         <w:t>Appendix B</w:t>
       </w:r>
+      <w:bookmarkEnd w:id="41"/>
+    </w:p>
+    <w:p>
+      <w:pPr>
+        <w:pStyle w:val="Heading2"/>
+      </w:pPr>
+      <w:bookmarkStart w:id="42" w:name="_Toc442706729"/>
+      <w:r>
+        <w:t>System Models</w:t>
+      </w:r>
       <w:bookmarkEnd w:id="42"/>
-    </w:p>
-    <w:p>
-      <w:pPr>
-        <w:pStyle w:val="Heading2"/>
-      </w:pPr>
-      <w:bookmarkStart w:id="43" w:name="_Toc442706729"/>
-      <w:r>
-        <w:t>System Models</w:t>
-      </w:r>
-      <w:bookmarkEnd w:id="43"/>
     </w:p>
     <w:p>
       <w:pPr>
@@ -9825,7 +9813,6 @@
         <w:rPr>
           <w:noProof/>
         </w:rPr>
-        <w:lastRenderedPageBreak/>
         <w:drawing>
           <wp:inline distT="0" distB="0" distL="0" distR="0" wp14:anchorId="50D36BFB" wp14:editId="59E251FA">
             <wp:extent cx="5685948" cy="3895725"/>
@@ -9929,22 +9916,22 @@
       <w:pPr>
         <w:pStyle w:val="Heading1"/>
       </w:pPr>
-      <w:bookmarkStart w:id="44" w:name="_Toc442706730"/>
+      <w:bookmarkStart w:id="43" w:name="_Toc442706730"/>
       <w:r>
         <w:lastRenderedPageBreak/>
         <w:t>Appendix C</w:t>
       </w:r>
+      <w:bookmarkEnd w:id="43"/>
+    </w:p>
+    <w:p>
+      <w:pPr>
+        <w:pStyle w:val="Heading2"/>
+      </w:pPr>
+      <w:bookmarkStart w:id="44" w:name="_Toc442706731"/>
+      <w:r>
+        <w:t>System Structure</w:t>
+      </w:r>
       <w:bookmarkEnd w:id="44"/>
-    </w:p>
-    <w:p>
-      <w:pPr>
-        <w:pStyle w:val="Heading2"/>
-      </w:pPr>
-      <w:bookmarkStart w:id="45" w:name="_Toc442706731"/>
-      <w:r>
-        <w:t>System Structure</w:t>
-      </w:r>
-      <w:bookmarkEnd w:id="45"/>
     </w:p>
     <w:p/>
     <w:p>
@@ -10016,6 +10003,9 @@
       <w:r>
         <w:t>Architecture</w:t>
       </w:r>
+      <w:r>
+        <w:t xml:space="preserve"> Fig. 1</w:t>
+      </w:r>
     </w:p>
     <w:p>
       <w:pPr>
@@ -10056,10 +10046,10 @@
             <v:path o:extrusionok="f" gradientshapeok="t" o:connecttype="rect"/>
             <o:lock v:ext="edit" aspectratio="t"/>
           </v:shapetype>
-          <v:shape id="_x0000_i1030" type="#_x0000_t75" style="width:488.25pt;height:390.75pt" o:ole="">
+          <v:shape id="_x0000_i1025" type="#_x0000_t75" style="width:488.25pt;height:390.75pt" o:ole="">
             <v:imagedata r:id="rId24" o:title=""/>
           </v:shape>
-          <o:OLEObject Type="Embed" ProgID="Visio.Drawing.15" ShapeID="_x0000_i1030" DrawAspect="Content" ObjectID="_1516448495" r:id="rId25"/>
+          <o:OLEObject Type="Embed" ProgID="Visio.Drawing.15" ShapeID="_x0000_i1025" DrawAspect="Content" ObjectID="_1516448624" r:id="rId25"/>
         </w:object>
       </w:r>
     </w:p>
@@ -10073,6 +10063,20 @@
           <w:noProof/>
         </w:rPr>
         <w:t>Database Connections</w:t>
+      </w:r>
+      <w:r>
+        <w:rPr>
+          <w:noProof/>
+        </w:rPr>
+        <w:t xml:space="preserve"> Fig. </w:t>
+      </w:r>
+      <w:bookmarkStart w:id="45" w:name="_GoBack"/>
+      <w:bookmarkEnd w:id="45"/>
+      <w:r>
+        <w:rPr>
+          <w:noProof/>
+        </w:rPr>
+        <w:t>2</w:t>
       </w:r>
     </w:p>
     <w:sectPr>
@@ -10147,6 +10151,7 @@
           <w:docPartUnique/>
         </w:docPartObj>
       </w:sdtPr>
+      <w:sdtEndPr/>
       <w:sdtContent>
         <w:r>
           <w:rPr>
@@ -10398,6 +10403,7 @@
         <w:docPartUnique/>
       </w:docPartObj>
     </w:sdtPr>
+    <w:sdtEndPr/>
     <w:sdtContent>
       <w:p>
         <w:pPr>
@@ -10659,6 +10665,7 @@
           <w:docPartUnique/>
         </w:docPartObj>
       </w:sdtPr>
+      <w:sdtEndPr/>
       <w:sdtContent>
         <w:r>
           <w:rPr>
@@ -10729,7 +10736,7 @@
                                 <w:rPr>
                                   <w:noProof/>
                                 </w:rPr>
-                                <w:t>20</w:t>
+                                <w:t>17</w:t>
                               </w:r>
                               <w:r>
                                 <w:rPr>
@@ -10795,7 +10802,7 @@
                           <w:rPr>
                             <w:noProof/>
                           </w:rPr>
-                          <w:t>20</w:t>
+                          <w:t>17</w:t>
                         </w:r>
                         <w:r>
                           <w:rPr>
@@ -10910,6 +10917,7 @@
         <w:docPartUnique/>
       </w:docPartObj>
     </w:sdtPr>
+    <w:sdtEndPr/>
     <w:sdtContent>
       <w:p>
         <w:pPr>
@@ -13643,7 +13651,7 @@
 </file>
 
 <file path=customXml/itemProps2.xml><?xml version="1.0" encoding="utf-8"?>
-<ds:datastoreItem xmlns:ds="http://schemas.openxmlformats.org/officeDocument/2006/customXml" ds:itemID="{B51444D6-BB6C-4A39-819C-1D2629DCB219}">
+<ds:datastoreItem xmlns:ds="http://schemas.openxmlformats.org/officeDocument/2006/customXml" ds:itemID="{0F141401-D104-4D2D-90D2-DE7203A101C4}">
   <ds:schemaRefs>
     <ds:schemaRef ds:uri="http://schemas.openxmlformats.org/officeDocument/2006/bibliography"/>
   </ds:schemaRefs>

</xml_diff>

<commit_message>
Fixed image upload and iteration 3
Granted permissions to users, groups, and others, to read and write to
the userImages folder. Might need to change permissions later. This
fixed the image uploads, so uploading event and profile photos works
now. Messed around with popup.css to try and change font. Fixed the
title and date of IterationReport3.
</commit_message>
<xml_diff>
--- a/Interation Reports/Third Iteration/IterationReport3.docx
+++ b/Interation Reports/Third Iteration/IterationReport3.docx
@@ -163,30 +163,8 @@
                                         <w:rPr>
                                           <w:color w:val="FFFFFF" w:themeColor="background1"/>
                                         </w:rPr>
-                                        <w:t xml:space="preserve">Harrison, Christian </w:t>
+                                        <w:t>Harrison, Christian McMurtrie, Timothy Nakhisa</w:t>
                                       </w:r>
-                                      <w:proofErr w:type="spellStart"/>
-                                      <w:r>
-                                        <w:rPr>
-                                          <w:color w:val="FFFFFF" w:themeColor="background1"/>
-                                        </w:rPr>
-                                        <w:t>McMurtrie</w:t>
-                                      </w:r>
-                                      <w:proofErr w:type="spellEnd"/>
-                                      <w:r>
-                                        <w:rPr>
-                                          <w:color w:val="FFFFFF" w:themeColor="background1"/>
-                                        </w:rPr>
-                                        <w:t xml:space="preserve">, Timothy </w:t>
-                                      </w:r>
-                                      <w:proofErr w:type="spellStart"/>
-                                      <w:r>
-                                        <w:rPr>
-                                          <w:color w:val="FFFFFF" w:themeColor="background1"/>
-                                        </w:rPr>
-                                        <w:t>Nakhisa</w:t>
-                                      </w:r>
-                                      <w:proofErr w:type="spellEnd"/>
                                     </w:sdtContent>
                                   </w:sdt>
                                   <w:r>
@@ -205,11 +183,13 @@
                                       <w:color w:val="FFFFFF" w:themeColor="background1"/>
                                     </w:rPr>
                                   </w:pPr>
+                                  <w:bookmarkStart w:id="0" w:name="_GoBack"/>
+                                  <w:bookmarkEnd w:id="0"/>
                                   <w:r>
                                     <w:rPr>
                                       <w:color w:val="FFFFFF" w:themeColor="background1"/>
                                     </w:rPr>
-                                    <w:t>12/8/2015  </w:t>
+                                    <w:t>2/7/2016</w:t>
                                   </w:r>
                                 </w:p>
                                 <w:p>
@@ -390,6 +370,7 @@
                                 <w:dataBinding w:prefixMappings="xmlns:ns0='http://purl.org/dc/elements/1.1/' xmlns:ns1='http://schemas.openxmlformats.org/package/2006/metadata/core-properties' " w:xpath="/ns1:coreProperties[1]/ns0:creator[1]" w:storeItemID="{6C3C8BC8-F283-45AE-878A-BAB7291924A1}"/>
                                 <w:text/>
                               </w:sdtPr>
+                              <w:sdtEndPr/>
                               <w:sdtContent>
                                 <w:r>
                                   <w:rPr>
@@ -407,30 +388,8 @@
                                   <w:rPr>
                                     <w:color w:val="FFFFFF" w:themeColor="background1"/>
                                   </w:rPr>
-                                  <w:t xml:space="preserve">Harrison, Christian </w:t>
+                                  <w:t>Harrison, Christian McMurtrie, Timothy Nakhisa</w:t>
                                 </w:r>
-                                <w:proofErr w:type="spellStart"/>
-                                <w:r>
-                                  <w:rPr>
-                                    <w:color w:val="FFFFFF" w:themeColor="background1"/>
-                                  </w:rPr>
-                                  <w:t>McMurtrie</w:t>
-                                </w:r>
-                                <w:proofErr w:type="spellEnd"/>
-                                <w:r>
-                                  <w:rPr>
-                                    <w:color w:val="FFFFFF" w:themeColor="background1"/>
-                                  </w:rPr>
-                                  <w:t xml:space="preserve">, Timothy </w:t>
-                                </w:r>
-                                <w:proofErr w:type="spellStart"/>
-                                <w:r>
-                                  <w:rPr>
-                                    <w:color w:val="FFFFFF" w:themeColor="background1"/>
-                                  </w:rPr>
-                                  <w:t>Nakhisa</w:t>
-                                </w:r>
-                                <w:proofErr w:type="spellEnd"/>
                               </w:sdtContent>
                             </w:sdt>
                             <w:r>
@@ -449,11 +408,13 @@
                                 <w:color w:val="FFFFFF" w:themeColor="background1"/>
                               </w:rPr>
                             </w:pPr>
+                            <w:bookmarkStart w:id="1" w:name="_GoBack"/>
+                            <w:bookmarkEnd w:id="1"/>
                             <w:r>
                               <w:rPr>
                                 <w:color w:val="FFFFFF" w:themeColor="background1"/>
                               </w:rPr>
-                              <w:t>12/8/2015  </w:t>
+                              <w:t>2/7/2016</w:t>
                             </w:r>
                           </w:p>
                           <w:p>
@@ -476,6 +437,7 @@
                                 <w:dataBinding w:prefixMappings="xmlns:ns0='http://schemas.microsoft.com/office/2006/coverPageProps' " w:xpath="/ns0:CoverPageProperties[1]/ns0:CompanyAddress[1]" w:storeItemID="{55AF091B-3C7A-41E3-B477-F2FDAA23CFDA}"/>
                                 <w:text/>
                               </w:sdtPr>
+                              <w:sdtEndPr/>
                               <w:sdtContent>
                                 <w:r>
                                   <w:rPr>
@@ -536,6 +498,7 @@
                                 <w:dataBinding w:prefixMappings="xmlns:ns0='http://purl.org/dc/elements/1.1/' xmlns:ns1='http://schemas.openxmlformats.org/package/2006/metadata/core-properties' " w:xpath="/ns1:coreProperties[1]/ns0:title[1]" w:storeItemID="{6C3C8BC8-F283-45AE-878A-BAB7291924A1}"/>
                                 <w:text/>
                               </w:sdtPr>
+                              <w:sdtEndPr/>
                               <w:sdtContent>
                                 <w:r>
                                   <w:rPr>
@@ -716,7 +679,14 @@
                                     <w:sz w:val="28"/>
                                     <w:szCs w:val="28"/>
                                   </w:rPr>
-                                  <w:t>Second Iteration Report</w:t>
+                                  <w:t>Thir</w:t>
+                                </w:r>
+                                <w:r>
+                                  <w:rPr>
+                                    <w:sz w:val="28"/>
+                                    <w:szCs w:val="28"/>
+                                  </w:rPr>
+                                  <w:t>d Iteration Report</w:t>
                                 </w:r>
                               </w:p>
                             </w:txbxContent>
@@ -754,7 +724,14 @@
                               <w:sz w:val="28"/>
                               <w:szCs w:val="28"/>
                             </w:rPr>
-                            <w:t>Second Iteration Report</w:t>
+                            <w:t>Thir</w:t>
+                          </w:r>
+                          <w:r>
+                            <w:rPr>
+                              <w:sz w:val="28"/>
+                              <w:szCs w:val="28"/>
+                            </w:rPr>
+                            <w:t>d Iteration Report</w:t>
                           </w:r>
                         </w:p>
                       </w:txbxContent>
@@ -3952,12 +3929,12 @@
         <w:pStyle w:val="Heading1"/>
         <w:spacing w:before="0" w:line="240" w:lineRule="auto"/>
       </w:pPr>
-      <w:bookmarkStart w:id="0" w:name="_Toc442706687"/>
+      <w:bookmarkStart w:id="2" w:name="_Toc442706687"/>
       <w:r>
         <w:lastRenderedPageBreak/>
         <w:t>Introduction</w:t>
       </w:r>
-      <w:bookmarkEnd w:id="0"/>
+      <w:bookmarkEnd w:id="2"/>
     </w:p>
     <w:p>
       <w:pPr>
@@ -3968,40 +3945,16 @@
         <w:t>Our team is Computer Applications: Knowledgeable Engineering (CAKE). The members of this team a</w:t>
       </w:r>
       <w:r>
-        <w:t xml:space="preserve">re Colin Harrison, Christian </w:t>
-      </w:r>
-      <w:proofErr w:type="spellStart"/>
-      <w:r>
-        <w:t>McM</w:t>
-      </w:r>
-      <w:r>
-        <w:t>urtrie</w:t>
-      </w:r>
-      <w:proofErr w:type="spellEnd"/>
-      <w:r>
-        <w:t>, Timo</w:t>
+        <w:t>re Colin Harrison, Christian McM</w:t>
+      </w:r>
+      <w:r>
+        <w:t>urtrie, Timo</w:t>
       </w:r>
       <w:r>
         <w:t>thy</w:t>
       </w:r>
       <w:r>
-        <w:t xml:space="preserve"> </w:t>
-      </w:r>
-      <w:proofErr w:type="spellStart"/>
-      <w:r>
-        <w:t>Nakhisa</w:t>
-      </w:r>
-      <w:proofErr w:type="spellEnd"/>
-      <w:r>
-        <w:t xml:space="preserve">, and Zachary Rivera. We are working with our client, Dr. Yvonne </w:t>
-      </w:r>
-      <w:proofErr w:type="spellStart"/>
-      <w:r>
-        <w:t>Chueh</w:t>
-      </w:r>
-      <w:proofErr w:type="spellEnd"/>
-      <w:r>
-        <w:t xml:space="preserve">, </w:t>
+        <w:t xml:space="preserve"> Nakhisa, and Zachary Rivera. We are working with our client, Dr. Yvonne Chueh, </w:t>
       </w:r>
       <w:r>
         <w:t>to create</w:t>
@@ -4059,11 +4012,11 @@
         <w:pStyle w:val="Heading1"/>
         <w:spacing w:before="0"/>
       </w:pPr>
-      <w:bookmarkStart w:id="1" w:name="_Toc442706688"/>
+      <w:bookmarkStart w:id="3" w:name="_Toc442706688"/>
       <w:r>
         <w:t>Website</w:t>
       </w:r>
-      <w:bookmarkEnd w:id="1"/>
+      <w:bookmarkEnd w:id="3"/>
     </w:p>
     <w:p>
       <w:pPr>
@@ -4100,11 +4053,11 @@
         <w:pStyle w:val="Heading1"/>
         <w:spacing w:before="0" w:line="240" w:lineRule="auto"/>
       </w:pPr>
-      <w:bookmarkStart w:id="2" w:name="_Toc442706689"/>
+      <w:bookmarkStart w:id="4" w:name="_Toc442706689"/>
       <w:r>
         <w:t>Project Overview</w:t>
       </w:r>
-      <w:bookmarkEnd w:id="2"/>
+      <w:bookmarkEnd w:id="4"/>
     </w:p>
     <w:p>
       <w:pPr>
@@ -4161,11 +4114,11 @@
         <w:pStyle w:val="Heading2"/>
         <w:spacing w:before="0" w:line="240" w:lineRule="auto"/>
       </w:pPr>
-      <w:bookmarkStart w:id="3" w:name="_Toc442706690"/>
+      <w:bookmarkStart w:id="5" w:name="_Toc442706690"/>
       <w:r>
         <w:t>Problem and Solution</w:t>
       </w:r>
-      <w:bookmarkEnd w:id="3"/>
+      <w:bookmarkEnd w:id="5"/>
     </w:p>
     <w:p>
       <w:pPr>
@@ -4233,15 +4186,7 @@
         <w:t xml:space="preserve"> a</w:t>
       </w:r>
       <w:r>
-        <w:t xml:space="preserve"> family is not available. The vision of Dr. </w:t>
-      </w:r>
-      <w:proofErr w:type="spellStart"/>
-      <w:r>
-        <w:t>Chueh</w:t>
-      </w:r>
-      <w:proofErr w:type="spellEnd"/>
-      <w:r>
-        <w:t xml:space="preserve"> is to have an online site where such activities can be arranged. This would include having a system where families away from relatives can contribute to</w:t>
+        <w:t xml:space="preserve"> family is not available. The vision of Dr. Chueh is to have an online site where such activities can be arranged. This would include having a system where families away from relatives can contribute to</w:t>
       </w:r>
       <w:r>
         <w:t>wards</w:t>
@@ -4299,11 +4244,11 @@
         <w:pStyle w:val="Heading2"/>
         <w:spacing w:before="0" w:line="240" w:lineRule="auto"/>
       </w:pPr>
-      <w:bookmarkStart w:id="4" w:name="_Toc442706691"/>
+      <w:bookmarkStart w:id="6" w:name="_Toc442706691"/>
       <w:r>
         <w:t>Stakeholders</w:t>
       </w:r>
-      <w:bookmarkEnd w:id="4"/>
+      <w:bookmarkEnd w:id="6"/>
       <w:r>
         <w:t xml:space="preserve"> </w:t>
       </w:r>
@@ -4314,15 +4259,7 @@
         <w:ind w:firstLine="720"/>
       </w:pPr>
       <w:r>
-        <w:t xml:space="preserve">The client is Dr. </w:t>
-      </w:r>
-      <w:proofErr w:type="spellStart"/>
-      <w:r>
-        <w:t>Chueh</w:t>
-      </w:r>
-      <w:proofErr w:type="spellEnd"/>
-      <w:r>
-        <w:t xml:space="preserve">. She is a Professor of Mathematics at Central Washington University in Ellensburg, WA. She was inspired to do something for the </w:t>
+        <w:t xml:space="preserve">The client is Dr. Chueh. She is a Professor of Mathematics at Central Washington University in Ellensburg, WA. She was inspired to do something for the </w:t>
       </w:r>
       <w:r>
         <w:t>isolated</w:t>
@@ -4447,11 +4384,11 @@
         <w:pStyle w:val="Heading2"/>
         <w:spacing w:before="0" w:line="240" w:lineRule="auto"/>
       </w:pPr>
-      <w:bookmarkStart w:id="5" w:name="_Toc442706692"/>
+      <w:bookmarkStart w:id="7" w:name="_Toc442706692"/>
       <w:r>
         <w:t>Scope</w:t>
       </w:r>
-      <w:bookmarkEnd w:id="5"/>
+      <w:bookmarkEnd w:id="7"/>
     </w:p>
     <w:p>
       <w:pPr>
@@ -4572,11 +4509,11 @@
         <w:pStyle w:val="Heading1"/>
         <w:spacing w:before="0" w:line="240" w:lineRule="auto"/>
       </w:pPr>
-      <w:bookmarkStart w:id="6" w:name="_Toc442706693"/>
+      <w:bookmarkStart w:id="8" w:name="_Toc442706693"/>
       <w:r>
         <w:t>Project Management Plan</w:t>
       </w:r>
-      <w:bookmarkEnd w:id="6"/>
+      <w:bookmarkEnd w:id="8"/>
     </w:p>
     <w:p>
       <w:r>
@@ -4589,11 +4526,11 @@
         <w:pStyle w:val="Heading2"/>
         <w:spacing w:before="0" w:line="240" w:lineRule="auto"/>
       </w:pPr>
-      <w:bookmarkStart w:id="7" w:name="_Toc442706694"/>
+      <w:bookmarkStart w:id="9" w:name="_Toc442706694"/>
       <w:r>
         <w:t>Project Organization</w:t>
       </w:r>
-      <w:bookmarkEnd w:id="7"/>
+      <w:bookmarkEnd w:id="9"/>
     </w:p>
     <w:p>
       <w:pPr>
@@ -4658,12 +4595,12 @@
         <w:pStyle w:val="Heading2"/>
         <w:spacing w:before="0" w:line="240" w:lineRule="auto"/>
       </w:pPr>
-      <w:bookmarkStart w:id="8" w:name="_Toc442706695"/>
+      <w:bookmarkStart w:id="10" w:name="_Toc442706695"/>
       <w:r>
         <w:lastRenderedPageBreak/>
         <w:t>Risk Analysis</w:t>
       </w:r>
-      <w:bookmarkEnd w:id="8"/>
+      <w:bookmarkEnd w:id="10"/>
     </w:p>
     <w:p>
       <w:pPr>
@@ -5253,15 +5190,7 @@
               <w:t>Talk to sociology department</w:t>
             </w:r>
             <w:r>
-              <w:t xml:space="preserve"> and </w:t>
-            </w:r>
-            <w:proofErr w:type="spellStart"/>
-            <w:r>
-              <w:t>Elmview</w:t>
-            </w:r>
-            <w:proofErr w:type="spellEnd"/>
-            <w:r>
-              <w:t xml:space="preserve"> workers</w:t>
+              <w:t xml:space="preserve"> and Elmview workers</w:t>
             </w:r>
             <w:r>
               <w:t xml:space="preserve"> for connections</w:t>
@@ -5688,11 +5617,11 @@
         <w:pStyle w:val="Heading2"/>
         <w:spacing w:before="0" w:line="240" w:lineRule="auto"/>
       </w:pPr>
-      <w:bookmarkStart w:id="9" w:name="_Toc442706696"/>
+      <w:bookmarkStart w:id="11" w:name="_Toc442706696"/>
       <w:r>
         <w:t>Hardware and Software Resource Requirements</w:t>
       </w:r>
-      <w:bookmarkEnd w:id="9"/>
+      <w:bookmarkEnd w:id="11"/>
     </w:p>
     <w:p>
       <w:pPr>
@@ -5725,11 +5654,11 @@
         <w:pStyle w:val="Heading2"/>
         <w:spacing w:before="0" w:line="240" w:lineRule="auto"/>
       </w:pPr>
-      <w:bookmarkStart w:id="10" w:name="_Toc442706697"/>
+      <w:bookmarkStart w:id="12" w:name="_Toc442706697"/>
       <w:r>
         <w:t>Work Breakdown</w:t>
       </w:r>
-      <w:bookmarkEnd w:id="10"/>
+      <w:bookmarkEnd w:id="12"/>
     </w:p>
     <w:p>
       <w:pPr>
@@ -5756,11 +5685,11 @@
         <w:pStyle w:val="Heading2"/>
         <w:spacing w:before="0" w:line="240" w:lineRule="auto"/>
       </w:pPr>
-      <w:bookmarkStart w:id="11" w:name="_Toc442706698"/>
+      <w:bookmarkStart w:id="13" w:name="_Toc442706698"/>
       <w:r>
         <w:t>Project Schedule</w:t>
       </w:r>
-      <w:bookmarkEnd w:id="11"/>
+      <w:bookmarkEnd w:id="13"/>
     </w:p>
     <w:p>
       <w:pPr>
@@ -5822,11 +5751,11 @@
         <w:pStyle w:val="Heading1"/>
         <w:spacing w:before="0" w:line="240" w:lineRule="auto"/>
       </w:pPr>
-      <w:bookmarkStart w:id="12" w:name="_Toc442706699"/>
+      <w:bookmarkStart w:id="14" w:name="_Toc442706699"/>
       <w:r>
         <w:t>Requirements</w:t>
       </w:r>
-      <w:bookmarkEnd w:id="12"/>
+      <w:bookmarkEnd w:id="14"/>
     </w:p>
     <w:p>
       <w:pPr>
@@ -5852,23 +5781,7 @@
         <w:t xml:space="preserve"> away</w:t>
       </w:r>
       <w:r>
-        <w:t xml:space="preserve"> from Dr. </w:t>
-      </w:r>
-      <w:proofErr w:type="spellStart"/>
-      <w:r>
-        <w:t>Chueh’s</w:t>
-      </w:r>
-      <w:proofErr w:type="spellEnd"/>
-      <w:r>
-        <w:t xml:space="preserve"> vision. We will present our requirements list to Dr. </w:t>
-      </w:r>
-      <w:proofErr w:type="spellStart"/>
-      <w:r>
-        <w:t>Chueh</w:t>
-      </w:r>
-      <w:proofErr w:type="spellEnd"/>
-      <w:r>
-        <w:t xml:space="preserve"> for review. </w:t>
+        <w:t xml:space="preserve"> from Dr. Chueh’s vision. We will present our requirements list to Dr. Chueh for review. </w:t>
       </w:r>
     </w:p>
     <w:p>
@@ -5882,11 +5795,11 @@
         <w:pStyle w:val="Heading2"/>
         <w:spacing w:before="0" w:line="240" w:lineRule="auto"/>
       </w:pPr>
-      <w:bookmarkStart w:id="13" w:name="_Toc442706700"/>
+      <w:bookmarkStart w:id="15" w:name="_Toc442706700"/>
       <w:r>
         <w:t>Development, Operation, and Maintenance Environments</w:t>
       </w:r>
-      <w:bookmarkEnd w:id="13"/>
+      <w:bookmarkEnd w:id="15"/>
     </w:p>
     <w:p>
       <w:pPr>
@@ -6226,11 +6139,11 @@
       <w:pPr>
         <w:pStyle w:val="Heading2"/>
       </w:pPr>
-      <w:bookmarkStart w:id="14" w:name="_Toc442706701"/>
+      <w:bookmarkStart w:id="16" w:name="_Toc442706701"/>
       <w:r>
         <w:t>System Model</w:t>
       </w:r>
-      <w:bookmarkEnd w:id="14"/>
+      <w:bookmarkEnd w:id="16"/>
     </w:p>
     <w:p>
       <w:pPr>
@@ -6245,11 +6158,11 @@
         <w:pStyle w:val="Heading3"/>
         <w:spacing w:before="0"/>
       </w:pPr>
-      <w:bookmarkStart w:id="15" w:name="_Toc442706702"/>
+      <w:bookmarkStart w:id="17" w:name="_Toc442706702"/>
       <w:r>
         <w:t>Textual Use Cases</w:t>
       </w:r>
-      <w:bookmarkEnd w:id="15"/>
+      <w:bookmarkEnd w:id="17"/>
     </w:p>
     <w:p>
       <w:pPr>
@@ -6800,11 +6713,11 @@
         <w:pStyle w:val="Heading2"/>
         <w:spacing w:before="0" w:line="240" w:lineRule="auto"/>
       </w:pPr>
-      <w:bookmarkStart w:id="16" w:name="_Toc442706703"/>
+      <w:bookmarkStart w:id="18" w:name="_Toc442706703"/>
       <w:r>
         <w:t>User Interaction</w:t>
       </w:r>
-      <w:bookmarkEnd w:id="16"/>
+      <w:bookmarkEnd w:id="18"/>
     </w:p>
     <w:p>
       <w:pPr>
@@ -6937,12 +6850,12 @@
         <w:pStyle w:val="Heading2"/>
         <w:spacing w:before="0" w:line="240" w:lineRule="auto"/>
       </w:pPr>
-      <w:bookmarkStart w:id="17" w:name="_Toc442706704"/>
+      <w:bookmarkStart w:id="19" w:name="_Toc442706704"/>
       <w:r>
         <w:lastRenderedPageBreak/>
         <w:t>Functional Requirements</w:t>
       </w:r>
-      <w:bookmarkEnd w:id="17"/>
+      <w:bookmarkEnd w:id="19"/>
     </w:p>
     <w:p>
       <w:r>
@@ -6955,11 +6868,11 @@
         <w:pStyle w:val="Heading3"/>
         <w:spacing w:before="0"/>
       </w:pPr>
-      <w:bookmarkStart w:id="18" w:name="_Toc442706705"/>
+      <w:bookmarkStart w:id="20" w:name="_Toc442706705"/>
       <w:r>
         <w:t>Primary Requirements</w:t>
       </w:r>
-      <w:bookmarkEnd w:id="18"/>
+      <w:bookmarkEnd w:id="20"/>
     </w:p>
     <w:p>
       <w:pPr>
@@ -7079,11 +6992,11 @@
         <w:pStyle w:val="Heading3"/>
         <w:spacing w:before="0"/>
       </w:pPr>
-      <w:bookmarkStart w:id="19" w:name="_Toc442706706"/>
+      <w:bookmarkStart w:id="21" w:name="_Toc442706706"/>
       <w:r>
         <w:t>Secondary Requirements</w:t>
       </w:r>
-      <w:bookmarkEnd w:id="19"/>
+      <w:bookmarkEnd w:id="21"/>
     </w:p>
     <w:p>
       <w:pPr>
@@ -7101,21 +7014,7 @@
         <w:rPr>
           <w:rFonts w:cs="Times New Roman"/>
         </w:rPr>
-        <w:t xml:space="preserve">Determining how users will pay for the services the website offer. </w:t>
-      </w:r>
-      <w:proofErr w:type="spellStart"/>
-      <w:r>
-        <w:rPr>
-          <w:rFonts w:cs="Times New Roman"/>
-        </w:rPr>
-        <w:t>WePay</w:t>
-      </w:r>
-      <w:proofErr w:type="spellEnd"/>
-      <w:r>
-        <w:rPr>
-          <w:rFonts w:cs="Times New Roman"/>
-        </w:rPr>
-        <w:t xml:space="preserve">, </w:t>
+        <w:t xml:space="preserve">Determining how users will pay for the services the website offer. WePay, </w:t>
       </w:r>
       <w:r>
         <w:rPr>
@@ -7237,11 +7136,11 @@
         <w:pStyle w:val="Heading2"/>
         <w:spacing w:before="0" w:line="240" w:lineRule="auto"/>
       </w:pPr>
-      <w:bookmarkStart w:id="20" w:name="_Toc442706707"/>
+      <w:bookmarkStart w:id="22" w:name="_Toc442706707"/>
       <w:r>
         <w:t>Nonfunctional Requirements</w:t>
       </w:r>
-      <w:bookmarkEnd w:id="20"/>
+      <w:bookmarkEnd w:id="22"/>
       <w:r>
         <w:rPr>
           <w:rFonts w:ascii="Times New Roman" w:hAnsi="Times New Roman" w:cs="Times New Roman"/>
@@ -7527,11 +7426,11 @@
         <w:pStyle w:val="Heading2"/>
         <w:spacing w:before="0" w:line="240" w:lineRule="auto"/>
       </w:pPr>
-      <w:bookmarkStart w:id="21" w:name="_Toc442706708"/>
+      <w:bookmarkStart w:id="23" w:name="_Toc442706708"/>
       <w:r>
         <w:t>Feasibility</w:t>
       </w:r>
-      <w:bookmarkEnd w:id="21"/>
+      <w:bookmarkEnd w:id="23"/>
     </w:p>
     <w:p>
       <w:pPr>
@@ -7569,11 +7468,11 @@
       <w:pPr>
         <w:pStyle w:val="Heading1"/>
       </w:pPr>
-      <w:bookmarkStart w:id="22" w:name="_Toc442706709"/>
+      <w:bookmarkStart w:id="24" w:name="_Toc442706709"/>
       <w:r>
         <w:t>Architectural Design</w:t>
       </w:r>
-      <w:bookmarkEnd w:id="22"/>
+      <w:bookmarkEnd w:id="24"/>
     </w:p>
     <w:p>
       <w:r>
@@ -7591,11 +7490,11 @@
       <w:pPr>
         <w:pStyle w:val="Heading2"/>
       </w:pPr>
-      <w:bookmarkStart w:id="23" w:name="_Toc442706710"/>
+      <w:bookmarkStart w:id="25" w:name="_Toc442706710"/>
       <w:r>
         <w:t>General Constraints</w:t>
       </w:r>
-      <w:bookmarkEnd w:id="23"/>
+      <w:bookmarkEnd w:id="25"/>
     </w:p>
     <w:p>
       <w:r>
@@ -7657,11 +7556,11 @@
       <w:pPr>
         <w:pStyle w:val="Heading2"/>
       </w:pPr>
-      <w:bookmarkStart w:id="24" w:name="_Toc442706711"/>
+      <w:bookmarkStart w:id="26" w:name="_Toc442706711"/>
       <w:r>
         <w:t>Data Design</w:t>
       </w:r>
-      <w:bookmarkEnd w:id="24"/>
+      <w:bookmarkEnd w:id="26"/>
     </w:p>
     <w:p>
       <w:r>
@@ -7725,11 +7624,11 @@
       <w:pPr>
         <w:pStyle w:val="Heading2"/>
       </w:pPr>
-      <w:bookmarkStart w:id="25" w:name="_Toc442706712"/>
+      <w:bookmarkStart w:id="27" w:name="_Toc442706712"/>
       <w:r>
         <w:t>Program Structure</w:t>
       </w:r>
-      <w:bookmarkEnd w:id="25"/>
+      <w:bookmarkEnd w:id="27"/>
     </w:p>
     <w:p>
       <w:r>
@@ -7759,108 +7658,76 @@
         <w:t xml:space="preserve"> will be a high level overview of the system architecture where the connections between different files is displayed. For example,</w:t>
       </w:r>
       <w:r>
+        <w:t xml:space="preserve"> signUp.php is a viewable page</w:t>
+      </w:r>
+      <w:r>
+        <w:t xml:space="preserve"> which contains a form for a new user to sign up. This page will send the form information to a background (non-viewable) page, register.php. Register will connect with the database.php file and upon successful entry of new user, will redirect to the profile page. If</w:t>
+      </w:r>
+      <w:r>
+        <w:t xml:space="preserve"> entry of the user is not successful, an error message will be generated</w:t>
+      </w:r>
+      <w:r>
+        <w:t>, the</w:t>
+      </w:r>
+      <w:r>
+        <w:t xml:space="preserve"> page will redirect to signUp.php where the error will be displayed.</w:t>
+      </w:r>
+      <w:r>
         <w:t xml:space="preserve"> </w:t>
       </w:r>
-      <w:proofErr w:type="spellStart"/>
-      <w:r>
-        <w:t>signUp.php</w:t>
-      </w:r>
-      <w:proofErr w:type="spellEnd"/>
-      <w:r>
-        <w:t xml:space="preserve"> is a viewable page</w:t>
-      </w:r>
-      <w:r>
-        <w:t xml:space="preserve"> which contains a form for a new user to sign up. This page will send the form information to a background (non-viewable) page, </w:t>
-      </w:r>
-      <w:proofErr w:type="spellStart"/>
-      <w:r>
-        <w:t>register.php</w:t>
-      </w:r>
-      <w:proofErr w:type="spellEnd"/>
-      <w:r>
-        <w:t xml:space="preserve">. Register will connect with the </w:t>
-      </w:r>
-      <w:proofErr w:type="spellStart"/>
-      <w:r>
-        <w:t>database.php</w:t>
-      </w:r>
-      <w:proofErr w:type="spellEnd"/>
-      <w:r>
-        <w:t xml:space="preserve"> file and upon successful entry of new user, will redirect to the profile page. If</w:t>
-      </w:r>
-      <w:r>
-        <w:t xml:space="preserve"> entry of the user is not successful, an error message will be generated</w:t>
-      </w:r>
-      <w:r>
-        <w:t>, the</w:t>
-      </w:r>
-      <w:r>
-        <w:t xml:space="preserve"> page will redirect to </w:t>
-      </w:r>
-      <w:proofErr w:type="spellStart"/>
-      <w:r>
-        <w:t>signUp.php</w:t>
-      </w:r>
-      <w:proofErr w:type="spellEnd"/>
-      <w:r>
-        <w:t xml:space="preserve"> where the error will be displayed.</w:t>
-      </w:r>
       <w:r>
         <w:t xml:space="preserve"> </w:t>
       </w:r>
+    </w:p>
+    <w:p>
+      <w:pPr>
+        <w:ind w:firstLine="720"/>
+      </w:pPr>
+      <w:r>
+        <w:t xml:space="preserve">In the second figure, the database connections show </w:t>
+      </w:r>
+      <w:r>
+        <w:t xml:space="preserve">how </w:t>
+      </w:r>
+      <w:r>
+        <w:t>each table</w:t>
+      </w:r>
+      <w:r>
+        <w:t xml:space="preserve"> connects with the various pages</w:t>
+      </w:r>
+      <w:r>
+        <w:t xml:space="preserve">. For example, the </w:t>
+      </w:r>
+      <w:r>
+        <w:t>register page connects to the user table</w:t>
+      </w:r>
+      <w:r>
+        <w:t>.</w:t>
+      </w:r>
+      <w:r>
+        <w:t xml:space="preserve"> Register will make a query on the user table to make sure the username does not already exist, otherwise it will only insert into the database table.</w:t>
+      </w:r>
       <w:r>
         <w:t xml:space="preserve"> </w:t>
       </w:r>
-    </w:p>
-    <w:p>
-      <w:pPr>
-        <w:ind w:firstLine="720"/>
-      </w:pPr>
-      <w:r>
-        <w:t xml:space="preserve">In the second figure, the database connections show </w:t>
-      </w:r>
-      <w:r>
-        <w:t xml:space="preserve">how </w:t>
-      </w:r>
-      <w:r>
-        <w:t>each table</w:t>
-      </w:r>
-      <w:r>
-        <w:t xml:space="preserve"> connects with the various pages</w:t>
-      </w:r>
-      <w:r>
-        <w:t xml:space="preserve">. For example, the </w:t>
-      </w:r>
-      <w:r>
-        <w:t>register page connects to the user table</w:t>
-      </w:r>
-      <w:r>
-        <w:t>.</w:t>
-      </w:r>
-      <w:r>
-        <w:t xml:space="preserve"> Register will make a query on the user table to make sure the username does not already exist, otherwise it will only insert into the database table.</w:t>
+      <w:r>
+        <w:t xml:space="preserve">The create event page only shares a connection with the events table. This is because the create event page does not make any queries on the table, as there are no unique fields to check.  Rather the page will only insert into tuples into the events table. </w:t>
+      </w:r>
+      <w:r>
+        <w:t>This is because it must be able to edit and display events as well as user information.</w:t>
+      </w:r>
+    </w:p>
+    <w:p>
+      <w:r>
+        <w:tab/>
+      </w:r>
+      <w:r>
+        <w:t>The model we used was the Hierarchical Web Architecture.</w:t>
       </w:r>
       <w:r>
         <w:t xml:space="preserve"> </w:t>
       </w:r>
       <w:r>
-        <w:t xml:space="preserve">The create event page only shares a connection with the events table. This is because the create event page does not make any queries on the table, as there are no unique fields to check.  Rather the page will only insert into tuples into the events table. </w:t>
-      </w:r>
-      <w:r>
-        <w:t>This is because it must be able to edit and display events as well as user information.</w:t>
-      </w:r>
-    </w:p>
-    <w:p>
-      <w:r>
-        <w:tab/>
-      </w:r>
-      <w:r>
-        <w:t>The model we used was the Hierarchical Web Architecture.</w:t>
-      </w:r>
-      <w:r>
-        <w:t xml:space="preserve"> </w:t>
-      </w:r>
-      <w:r>
         <w:t>The base of the site is the home</w:t>
       </w:r>
       <w:r>
@@ -7874,11 +7741,11 @@
       <w:pPr>
         <w:pStyle w:val="Heading2"/>
       </w:pPr>
-      <w:bookmarkStart w:id="26" w:name="_Toc442706713"/>
+      <w:bookmarkStart w:id="28" w:name="_Toc442706713"/>
       <w:r>
         <w:t>Alternatives Considered</w:t>
       </w:r>
-      <w:bookmarkEnd w:id="26"/>
+      <w:bookmarkEnd w:id="28"/>
     </w:p>
     <w:p>
       <w:r>
@@ -8078,11 +7945,11 @@
         <w:pStyle w:val="Heading1"/>
         <w:spacing w:before="0" w:line="240" w:lineRule="auto"/>
       </w:pPr>
-      <w:bookmarkStart w:id="27" w:name="_Toc442706714"/>
+      <w:bookmarkStart w:id="29" w:name="_Toc442706714"/>
       <w:r>
         <w:t>Detailed Design</w:t>
       </w:r>
-      <w:bookmarkEnd w:id="27"/>
+      <w:bookmarkEnd w:id="29"/>
     </w:p>
     <w:p>
       <w:pPr>
@@ -8102,21 +7969,21 @@
       <w:pPr>
         <w:pStyle w:val="Heading2"/>
       </w:pPr>
-      <w:bookmarkStart w:id="28" w:name="_Toc442706715"/>
+      <w:bookmarkStart w:id="30" w:name="_Toc442706715"/>
       <w:r>
         <w:t>Component in Detail</w:t>
       </w:r>
-      <w:bookmarkEnd w:id="28"/>
+      <w:bookmarkEnd w:id="30"/>
     </w:p>
     <w:p>
       <w:pPr>
         <w:pStyle w:val="Heading3"/>
       </w:pPr>
-      <w:bookmarkStart w:id="29" w:name="_Toc442706716"/>
+      <w:bookmarkStart w:id="31" w:name="_Toc442706716"/>
       <w:r>
         <w:t>Page Descriptions</w:t>
       </w:r>
-      <w:bookmarkEnd w:id="29"/>
+      <w:bookmarkEnd w:id="31"/>
     </w:p>
     <w:p>
       <w:pPr>
@@ -8136,11 +8003,11 @@
       <w:pPr>
         <w:pStyle w:val="Heading3"/>
       </w:pPr>
-      <w:bookmarkStart w:id="30" w:name="_Toc442706717"/>
+      <w:bookmarkStart w:id="32" w:name="_Toc442706717"/>
       <w:r>
         <w:t>Database Usage</w:t>
       </w:r>
-      <w:bookmarkEnd w:id="30"/>
+      <w:bookmarkEnd w:id="32"/>
     </w:p>
     <w:p>
       <w:pPr>
@@ -8160,11 +8027,11 @@
       <w:pPr>
         <w:pStyle w:val="Heading3"/>
       </w:pPr>
-      <w:bookmarkStart w:id="31" w:name="_Toc442706718"/>
+      <w:bookmarkStart w:id="33" w:name="_Toc442706718"/>
       <w:r>
         <w:t>Current Methods</w:t>
       </w:r>
-      <w:bookmarkEnd w:id="31"/>
+      <w:bookmarkEnd w:id="33"/>
     </w:p>
     <w:p>
       <w:pPr>
@@ -8195,11 +8062,11 @@
         <w:pStyle w:val="Heading1"/>
         <w:spacing w:before="0"/>
       </w:pPr>
-      <w:bookmarkStart w:id="32" w:name="_Toc442706719"/>
+      <w:bookmarkStart w:id="34" w:name="_Toc442706719"/>
       <w:r>
         <w:t>Quality Assurance Plan</w:t>
       </w:r>
-      <w:bookmarkEnd w:id="32"/>
+      <w:bookmarkEnd w:id="34"/>
     </w:p>
     <w:p>
       <w:pPr>
@@ -8221,11 +8088,11 @@
         <w:pStyle w:val="Heading2"/>
         <w:spacing w:before="0"/>
       </w:pPr>
-      <w:bookmarkStart w:id="33" w:name="_Toc442706720"/>
+      <w:bookmarkStart w:id="35" w:name="_Toc442706720"/>
       <w:r>
         <w:t>Document Standards</w:t>
       </w:r>
-      <w:bookmarkEnd w:id="33"/>
+      <w:bookmarkEnd w:id="35"/>
     </w:p>
     <w:p>
       <w:pPr>
@@ -8277,11 +8144,11 @@
         <w:pStyle w:val="Heading2"/>
         <w:spacing w:before="0"/>
       </w:pPr>
-      <w:bookmarkStart w:id="34" w:name="_Toc442706721"/>
+      <w:bookmarkStart w:id="36" w:name="_Toc442706721"/>
       <w:r>
         <w:t>Coding Standards</w:t>
       </w:r>
-      <w:bookmarkEnd w:id="34"/>
+      <w:bookmarkEnd w:id="36"/>
     </w:p>
     <w:p>
       <w:pPr>
@@ -8415,23 +8282,7 @@
         <w:spacing w:line="240" w:lineRule="auto"/>
       </w:pPr>
       <w:r>
-        <w:t>Save with the right extension - .html, .</w:t>
-      </w:r>
-      <w:proofErr w:type="spellStart"/>
-      <w:r>
-        <w:t>css</w:t>
-      </w:r>
-      <w:proofErr w:type="spellEnd"/>
-      <w:r>
-        <w:t>, .</w:t>
-      </w:r>
-      <w:proofErr w:type="spellStart"/>
-      <w:r>
-        <w:t>php</w:t>
-      </w:r>
-      <w:proofErr w:type="spellEnd"/>
-      <w:r>
-        <w:t>, etc.</w:t>
+        <w:t>Save with the right extension - .html, .css, .php, etc.</w:t>
       </w:r>
     </w:p>
     <w:p>
@@ -8544,60 +8395,12 @@
               <w:t xml:space="preserve">    </w:t>
             </w:r>
             <w:r>
-              <w:t xml:space="preserve">&lt;link </w:t>
-            </w:r>
-            <w:proofErr w:type="spellStart"/>
-            <w:r>
-              <w:t>rel</w:t>
-            </w:r>
-            <w:proofErr w:type="spellEnd"/>
-            <w:r>
-              <w:t>="stylesheet" type="text/</w:t>
-            </w:r>
-            <w:proofErr w:type="spellStart"/>
-            <w:r>
-              <w:t>css</w:t>
-            </w:r>
-            <w:proofErr w:type="spellEnd"/>
-            <w:r>
-              <w:t xml:space="preserve">" </w:t>
-            </w:r>
-            <w:proofErr w:type="spellStart"/>
-            <w:r>
-              <w:t>href</w:t>
-            </w:r>
-            <w:proofErr w:type="spellEnd"/>
-            <w:r>
-              <w:t>="template.css"&gt;</w:t>
+              <w:t>&lt;link rel="stylesheet" type="text/css" href="template.css"&gt;</w:t>
             </w:r>
           </w:p>
           <w:p>
             <w:r>
-              <w:t xml:space="preserve">    &lt;link </w:t>
-            </w:r>
-            <w:proofErr w:type="spellStart"/>
-            <w:r>
-              <w:t>rel</w:t>
-            </w:r>
-            <w:proofErr w:type="spellEnd"/>
-            <w:r>
-              <w:t>="stylesheet" type="text/</w:t>
-            </w:r>
-            <w:proofErr w:type="spellStart"/>
-            <w:r>
-              <w:t>css</w:t>
-            </w:r>
-            <w:proofErr w:type="spellEnd"/>
-            <w:r>
-              <w:t xml:space="preserve">" </w:t>
-            </w:r>
-            <w:proofErr w:type="spellStart"/>
-            <w:r>
-              <w:t>href</w:t>
-            </w:r>
-            <w:proofErr w:type="spellEnd"/>
-            <w:r>
-              <w:t>="buttons.css"&gt;</w:t>
+              <w:t xml:space="preserve">    &lt;link rel="stylesheet" type="text/css" href="buttons.css"&gt;</w:t>
             </w:r>
           </w:p>
           <w:p/>
@@ -8606,28 +8409,12 @@
               <w:t xml:space="preserve">    </w:t>
             </w:r>
             <w:r>
-              <w:t>&lt;div id='</w:t>
-            </w:r>
-            <w:proofErr w:type="spellStart"/>
-            <w:r>
-              <w:t>cssmenu</w:t>
-            </w:r>
-            <w:proofErr w:type="spellEnd"/>
-            <w:r>
-              <w:t>'&gt;</w:t>
+              <w:t>&lt;div id='cssmenu'&gt;</w:t>
             </w:r>
           </w:p>
           <w:p>
             <w:r>
-              <w:t xml:space="preserve">        &lt;</w:t>
-            </w:r>
-            <w:proofErr w:type="spellStart"/>
-            <w:r>
-              <w:t>ul</w:t>
-            </w:r>
-            <w:proofErr w:type="spellEnd"/>
-            <w:r>
-              <w:t>&gt;</w:t>
+              <w:t xml:space="preserve">        &lt;ul&gt;</w:t>
             </w:r>
           </w:p>
           <w:p>
@@ -8635,15 +8422,7 @@
               <w:t xml:space="preserve">            </w:t>
             </w:r>
             <w:r>
-              <w:t xml:space="preserve">&lt;li&gt;&lt;a </w:t>
-            </w:r>
-            <w:proofErr w:type="spellStart"/>
-            <w:r>
-              <w:t>href</w:t>
-            </w:r>
-            <w:proofErr w:type="spellEnd"/>
-            <w:r>
-              <w:t>="home.html"&gt;Home&lt;/a&gt;&lt;/li&gt;</w:t>
+              <w:t>&lt;li&gt;&lt;a href="home.html"&gt;Home&lt;/a&gt;&lt;/li&gt;</w:t>
             </w:r>
           </w:p>
           <w:p>
@@ -8651,15 +8430,7 @@
               <w:t xml:space="preserve">            </w:t>
             </w:r>
             <w:r>
-              <w:t xml:space="preserve">&lt;li&gt;&lt;a </w:t>
-            </w:r>
-            <w:proofErr w:type="spellStart"/>
-            <w:r>
-              <w:t>href</w:t>
-            </w:r>
-            <w:proofErr w:type="spellEnd"/>
-            <w:r>
-              <w:t>="about.html"&gt;About&lt;/a&gt;&lt;/li&gt;</w:t>
+              <w:t>&lt;li&gt;&lt;a href="about.html"&gt;About&lt;/a&gt;&lt;/li&gt;</w:t>
             </w:r>
           </w:p>
           <w:p>
@@ -8667,15 +8438,7 @@
               <w:t xml:space="preserve">            </w:t>
             </w:r>
             <w:r>
-              <w:t xml:space="preserve">&lt;li&gt;&lt;a </w:t>
-            </w:r>
-            <w:proofErr w:type="spellStart"/>
-            <w:r>
-              <w:t>href</w:t>
-            </w:r>
-            <w:proofErr w:type="spellEnd"/>
-            <w:r>
-              <w:t>="helpPage.html"&gt;Help&lt;/a&gt;&lt;/li&gt;</w:t>
+              <w:t>&lt;li&gt;&lt;a href="helpPage.html"&gt;Help&lt;/a&gt;&lt;/li&gt;</w:t>
             </w:r>
           </w:p>
           <w:p>
@@ -8683,15 +8446,7 @@
               <w:t xml:space="preserve">        </w:t>
             </w:r>
             <w:r>
-              <w:t>&lt;/</w:t>
-            </w:r>
-            <w:proofErr w:type="spellStart"/>
-            <w:r>
-              <w:t>ul</w:t>
-            </w:r>
-            <w:proofErr w:type="spellEnd"/>
-            <w:r>
-              <w:t>&gt;</w:t>
+              <w:t>&lt;/ul&gt;</w:t>
             </w:r>
           </w:p>
           <w:p>
@@ -8734,11 +8489,11 @@
         <w:pStyle w:val="Heading2"/>
         <w:spacing w:before="0"/>
       </w:pPr>
-      <w:bookmarkStart w:id="35" w:name="_Toc442706722"/>
+      <w:bookmarkStart w:id="37" w:name="_Toc442706722"/>
       <w:r>
         <w:t>User Interface Guideline</w:t>
       </w:r>
-      <w:bookmarkEnd w:id="35"/>
+      <w:bookmarkEnd w:id="37"/>
     </w:p>
     <w:p>
       <w:pPr>
@@ -8783,11 +8538,11 @@
         <w:pStyle w:val="Heading2"/>
         <w:spacing w:before="0"/>
       </w:pPr>
-      <w:bookmarkStart w:id="36" w:name="_Toc442706723"/>
+      <w:bookmarkStart w:id="38" w:name="_Toc442706723"/>
       <w:r>
         <w:t>Change Control Process</w:t>
       </w:r>
-      <w:bookmarkEnd w:id="36"/>
+      <w:bookmarkEnd w:id="38"/>
     </w:p>
     <w:p>
       <w:pPr>
@@ -8854,11 +8609,11 @@
         <w:pStyle w:val="Heading2"/>
         <w:spacing w:before="0"/>
       </w:pPr>
-      <w:bookmarkStart w:id="37" w:name="_Toc442706724"/>
+      <w:bookmarkStart w:id="39" w:name="_Toc442706724"/>
       <w:r>
         <w:t>Testing Process</w:t>
       </w:r>
-      <w:bookmarkEnd w:id="37"/>
+      <w:bookmarkEnd w:id="39"/>
     </w:p>
     <w:p>
       <w:pPr>
@@ -8879,15 +8634,7 @@
         <w:t>e</w:t>
       </w:r>
       <w:r>
-        <w:t xml:space="preserve"> so that every time we check in new code, our build agent (</w:t>
-      </w:r>
-      <w:proofErr w:type="spellStart"/>
-      <w:r>
-        <w:t>Teamcity</w:t>
-      </w:r>
-      <w:proofErr w:type="spellEnd"/>
-      <w:r>
-        <w:t>) will run the unit te</w:t>
+        <w:t xml:space="preserve"> so that every time we check in new code, our build agent (Teamcity) will run the unit te</w:t>
       </w:r>
       <w:r>
         <w:t>sts against the new code using Sauce L</w:t>
@@ -8932,23 +8679,7 @@
         <w:t>validate</w:t>
       </w:r>
       <w:r>
-        <w:t xml:space="preserve"> that our site meets the standards of our client Dr. </w:t>
-      </w:r>
-      <w:proofErr w:type="spellStart"/>
-      <w:r>
-        <w:t>Chueh</w:t>
-      </w:r>
-      <w:proofErr w:type="spellEnd"/>
-      <w:r>
-        <w:t xml:space="preserve">, we would like to put our site through a series of acceptance tests. However, we do not have guidelines clearly defined. We were given free rein on design without clear standards for the site’s functionality. The only major requirement was to keep her vision intact. To ensure that our design is not straying from this, we will demo our prototype to Dr. </w:t>
-      </w:r>
-      <w:proofErr w:type="spellStart"/>
-      <w:r>
-        <w:t>Chueh</w:t>
-      </w:r>
-      <w:proofErr w:type="spellEnd"/>
-      <w:r>
-        <w:t xml:space="preserve"> every two weeks during our meetings. </w:t>
+        <w:t xml:space="preserve"> that our site meets the standards of our client Dr. Chueh, we would like to put our site through a series of acceptance tests. However, we do not have guidelines clearly defined. We were given free rein on design without clear standards for the site’s functionality. The only major requirement was to keep her vision intact. To ensure that our design is not straying from this, we will demo our prototype to Dr. Chueh every two weeks during our meetings. </w:t>
       </w:r>
     </w:p>
     <w:p>
@@ -8970,11 +8701,11 @@
         <w:pStyle w:val="Heading1"/>
         <w:spacing w:before="0"/>
       </w:pPr>
-      <w:bookmarkStart w:id="38" w:name="_Toc442706725"/>
+      <w:bookmarkStart w:id="40" w:name="_Toc442706725"/>
       <w:r>
         <w:t>Conclusion</w:t>
       </w:r>
-      <w:bookmarkEnd w:id="38"/>
+      <w:bookmarkEnd w:id="40"/>
     </w:p>
     <w:p>
       <w:pPr>
@@ -9005,7 +8736,7 @@
       <w:pPr>
         <w:pStyle w:val="Heading1"/>
       </w:pPr>
-      <w:bookmarkStart w:id="39" w:name="_Toc442706726"/>
+      <w:bookmarkStart w:id="41" w:name="_Toc442706726"/>
       <w:r>
         <w:lastRenderedPageBreak/>
         <w:t>Appendi</w:t>
@@ -9013,17 +8744,17 @@
       <w:r>
         <w:t>x A</w:t>
       </w:r>
-      <w:bookmarkEnd w:id="39"/>
+      <w:bookmarkEnd w:id="41"/>
     </w:p>
     <w:p>
       <w:pPr>
         <w:pStyle w:val="Heading2"/>
       </w:pPr>
-      <w:bookmarkStart w:id="40" w:name="_Toc442706727"/>
+      <w:bookmarkStart w:id="42" w:name="_Toc442706727"/>
       <w:r>
         <w:t>Use Cases</w:t>
       </w:r>
-      <w:bookmarkEnd w:id="40"/>
+      <w:bookmarkEnd w:id="42"/>
     </w:p>
     <w:p>
       <w:pPr>
@@ -9480,22 +9211,22 @@
       <w:pPr>
         <w:pStyle w:val="Heading1"/>
       </w:pPr>
-      <w:bookmarkStart w:id="41" w:name="_Toc442706728"/>
+      <w:bookmarkStart w:id="43" w:name="_Toc442706728"/>
       <w:r>
         <w:lastRenderedPageBreak/>
         <w:t>Appendix B</w:t>
       </w:r>
-      <w:bookmarkEnd w:id="41"/>
+      <w:bookmarkEnd w:id="43"/>
     </w:p>
     <w:p>
       <w:pPr>
         <w:pStyle w:val="Heading2"/>
       </w:pPr>
-      <w:bookmarkStart w:id="42" w:name="_Toc442706729"/>
+      <w:bookmarkStart w:id="44" w:name="_Toc442706729"/>
       <w:r>
         <w:t>System Models</w:t>
       </w:r>
-      <w:bookmarkEnd w:id="42"/>
+      <w:bookmarkEnd w:id="44"/>
     </w:p>
     <w:p>
       <w:pPr>
@@ -9916,22 +9647,22 @@
       <w:pPr>
         <w:pStyle w:val="Heading1"/>
       </w:pPr>
-      <w:bookmarkStart w:id="43" w:name="_Toc442706730"/>
+      <w:bookmarkStart w:id="45" w:name="_Toc442706730"/>
       <w:r>
         <w:lastRenderedPageBreak/>
         <w:t>Appendix C</w:t>
       </w:r>
-      <w:bookmarkEnd w:id="43"/>
+      <w:bookmarkEnd w:id="45"/>
     </w:p>
     <w:p>
       <w:pPr>
         <w:pStyle w:val="Heading2"/>
       </w:pPr>
-      <w:bookmarkStart w:id="44" w:name="_Toc442706731"/>
+      <w:bookmarkStart w:id="46" w:name="_Toc442706731"/>
       <w:r>
         <w:t>System Structure</w:t>
       </w:r>
-      <w:bookmarkEnd w:id="44"/>
+      <w:bookmarkEnd w:id="46"/>
     </w:p>
     <w:p/>
     <w:p>
@@ -10049,7 +9780,7 @@
           <v:shape id="_x0000_i1025" type="#_x0000_t75" style="width:488.25pt;height:390.75pt" o:ole="">
             <v:imagedata r:id="rId24" o:title=""/>
           </v:shape>
-          <o:OLEObject Type="Embed" ProgID="Visio.Drawing.15" ShapeID="_x0000_i1025" DrawAspect="Content" ObjectID="_1516448624" r:id="rId25"/>
+          <o:OLEObject Type="Embed" ProgID="Visio.Drawing.15" ShapeID="_x0000_i1025" DrawAspect="Content" ObjectID="_1517306451" r:id="rId25"/>
         </w:object>
       </w:r>
     </w:p>
@@ -10068,15 +9799,7 @@
         <w:rPr>
           <w:noProof/>
         </w:rPr>
-        <w:t xml:space="preserve"> Fig. </w:t>
-      </w:r>
-      <w:bookmarkStart w:id="45" w:name="_GoBack"/>
-      <w:bookmarkEnd w:id="45"/>
-      <w:r>
-        <w:rPr>
-          <w:noProof/>
-        </w:rPr>
-        <w:t>2</w:t>
+        <w:t xml:space="preserve"> Fig. 2</w:t>
       </w:r>
     </w:p>
     <w:sectPr>
@@ -10736,7 +10459,7 @@
                                 <w:rPr>
                                   <w:noProof/>
                                 </w:rPr>
-                                <w:t>17</w:t>
+                                <w:t>18</w:t>
                               </w:r>
                               <w:r>
                                 <w:rPr>
@@ -10802,7 +10525,7 @@
                           <w:rPr>
                             <w:noProof/>
                           </w:rPr>
-                          <w:t>17</w:t>
+                          <w:t>18</w:t>
                         </w:r>
                         <w:r>
                           <w:rPr>
@@ -13341,6 +13064,36 @@
     <w:unhideWhenUsed/>
     <w:rsid w:val="0045713B"/>
   </w:style>
+  <w:style w:type="paragraph" w:styleId="BalloonText">
+    <w:name w:val="Balloon Text"/>
+    <w:basedOn w:val="Normal"/>
+    <w:link w:val="BalloonTextChar"/>
+    <w:uiPriority w:val="99"/>
+    <w:semiHidden/>
+    <w:unhideWhenUsed/>
+    <w:rsid w:val="0020478B"/>
+    <w:pPr>
+      <w:spacing w:after="0" w:line="240" w:lineRule="auto"/>
+    </w:pPr>
+    <w:rPr>
+      <w:rFonts w:ascii="Segoe UI" w:hAnsi="Segoe UI" w:cs="Segoe UI"/>
+      <w:sz w:val="18"/>
+      <w:szCs w:val="18"/>
+    </w:rPr>
+  </w:style>
+  <w:style w:type="character" w:customStyle="1" w:styleId="BalloonTextChar">
+    <w:name w:val="Balloon Text Char"/>
+    <w:basedOn w:val="DefaultParagraphFont"/>
+    <w:link w:val="BalloonText"/>
+    <w:uiPriority w:val="99"/>
+    <w:semiHidden/>
+    <w:rsid w:val="0020478B"/>
+    <w:rPr>
+      <w:rFonts w:ascii="Segoe UI" w:hAnsi="Segoe UI" w:cs="Segoe UI"/>
+      <w:sz w:val="18"/>
+      <w:szCs w:val="18"/>
+    </w:rPr>
+  </w:style>
 </w:styles>
 </file>
 
@@ -13651,7 +13404,7 @@
 </file>
 
 <file path=customXml/itemProps2.xml><?xml version="1.0" encoding="utf-8"?>
-<ds:datastoreItem xmlns:ds="http://schemas.openxmlformats.org/officeDocument/2006/customXml" ds:itemID="{0F141401-D104-4D2D-90D2-DE7203A101C4}">
+<ds:datastoreItem xmlns:ds="http://schemas.openxmlformats.org/officeDocument/2006/customXml" ds:itemID="{F075C106-E9CA-4449-8105-3F7A0618DCBE}">
   <ds:schemaRefs>
     <ds:schemaRef ds:uri="http://schemas.openxmlformats.org/officeDocument/2006/bibliography"/>
   </ds:schemaRefs>

</xml_diff>